<commit_message>
Sprint Report & Product Backlog
</commit_message>
<xml_diff>
--- a/Documentazione di progetto/Product Backlog .docx
+++ b/Documentazione di progetto/Product Backlog .docx
@@ -148,7 +148,7 @@
           <w:sz w:val="28"/>
           <w:szCs w:val="28"/>
         </w:rPr>
-        <w:t>31</w:t>
+        <w:t>01</w:t>
       </w:r>
       <w:r>
         <w:rPr>
@@ -718,6 +718,8 @@
         </w:rPr>
         <w:t>Contesto di business</w:t>
       </w:r>
+      <w:bookmarkStart w:id="10" w:name="_GoBack"/>
+      <w:bookmarkEnd w:id="10"/>
       <w:r>
         <w:rPr>
           <w:noProof/>
@@ -1921,13 +1923,6 @@
     </w:p>
     <w:p>
       <w:pPr>
-        <w:rPr>
-          <w:rFonts w:eastAsiaTheme="minorEastAsia"/>
-        </w:rPr>
-      </w:pPr>
-    </w:p>
-    <w:p>
-      <w:pPr>
         <w:pStyle w:val="Sommario2"/>
         <w:tabs>
           <w:tab w:val="left" w:pos="720"/>
@@ -2445,7 +2440,6 @@
         <w:rPr>
           <w:noProof/>
         </w:rPr>
-        <w:lastRenderedPageBreak/>
         <w:t>1.5.8</w:t>
       </w:r>
       <w:r>
@@ -2512,6 +2506,7 @@
         <w:rPr>
           <w:noProof/>
         </w:rPr>
+        <w:lastRenderedPageBreak/>
         <w:t>1.6</w:t>
       </w:r>
       <w:r>
@@ -3532,1675 +3527,53 @@
     <w:p/>
     <w:p>
       <w:pPr>
-        <w:rPr>
-          <w:rFonts w:eastAsiaTheme="minorEastAsia"/>
-        </w:rPr>
-      </w:pPr>
-    </w:p>
-    <w:p>
-      <w:pPr>
-        <w:pStyle w:val="Sommario1"/>
-        <w:tabs>
-          <w:tab w:val="left" w:pos="720"/>
-        </w:tabs>
-        <w:rPr>
-          <w:rFonts w:asciiTheme="minorHAnsi" w:eastAsiaTheme="minorEastAsia" w:hAnsiTheme="minorHAnsi" w:cstheme="minorBidi"/>
-          <w:b w:val="0"/>
-          <w:smallCaps w:val="0"/>
-          <w:noProof/>
-          <w:spacing w:val="0"/>
-          <w:szCs w:val="24"/>
-          <w:lang w:val="en-US" w:eastAsia="zh-CN"/>
-        </w:rPr>
-      </w:pPr>
-      <w:r>
-        <w:rPr>
-          <w:rFonts w:ascii="Verdana" w:hAnsi="Verdana"/>
-          <w:noProof/>
-          <w:lang w:val="en-US"/>
-        </w:rPr>
-        <w:t>2.</w:t>
-      </w:r>
-      <w:r>
-        <w:rPr>
-          <w:rFonts w:asciiTheme="minorHAnsi" w:eastAsiaTheme="minorEastAsia" w:hAnsiTheme="minorHAnsi" w:cstheme="minorBidi"/>
-          <w:b w:val="0"/>
-          <w:smallCaps w:val="0"/>
-          <w:noProof/>
-          <w:spacing w:val="0"/>
-          <w:szCs w:val="24"/>
-          <w:lang w:val="en-US" w:eastAsia="zh-CN"/>
-        </w:rPr>
-        <w:tab/>
-      </w:r>
-      <w:r>
-        <w:rPr>
-          <w:rFonts w:ascii="Verdana" w:hAnsi="Verdana"/>
-          <w:noProof/>
-          <w:lang w:val="en-US"/>
-        </w:rPr>
-        <w:t>Sprint Report</w:t>
-      </w:r>
-      <w:r>
-        <w:rPr>
-          <w:noProof/>
-          <w:lang w:val="en-US"/>
-        </w:rPr>
-        <w:tab/>
-      </w:r>
-      <w:r>
-        <w:rPr>
-          <w:noProof/>
-        </w:rPr>
-        <w:fldChar w:fldCharType="begin"/>
-      </w:r>
-      <w:r>
-        <w:rPr>
-          <w:noProof/>
-          <w:lang w:val="en-US"/>
-        </w:rPr>
-        <w:instrText xml:space="preserve"> PAGEREF _Toc39429299 \h </w:instrText>
-      </w:r>
-      <w:r>
-        <w:rPr>
-          <w:noProof/>
-        </w:rPr>
-      </w:r>
-      <w:r>
-        <w:rPr>
-          <w:noProof/>
-        </w:rPr>
-        <w:fldChar w:fldCharType="separate"/>
-      </w:r>
-      <w:r>
-        <w:rPr>
-          <w:noProof/>
-          <w:lang w:val="en-US"/>
-        </w:rPr>
-        <w:t>10</w:t>
-      </w:r>
-      <w:r>
-        <w:rPr>
-          <w:noProof/>
-        </w:rPr>
+        <w:pStyle w:val="Testonormale"/>
+      </w:pPr>
+      <w:r>
         <w:fldChar w:fldCharType="end"/>
       </w:r>
-    </w:p>
-    <w:p>
-      <w:pPr>
-        <w:pStyle w:val="Sommario2"/>
-        <w:tabs>
-          <w:tab w:val="left" w:pos="720"/>
-        </w:tabs>
-        <w:rPr>
-          <w:rFonts w:asciiTheme="minorHAnsi" w:eastAsiaTheme="minorEastAsia" w:hAnsiTheme="minorHAnsi" w:cstheme="minorBidi"/>
-          <w:smallCaps w:val="0"/>
-          <w:noProof/>
-          <w:spacing w:val="0"/>
-          <w:szCs w:val="24"/>
-          <w:lang w:val="en-US" w:eastAsia="zh-CN"/>
-        </w:rPr>
-      </w:pPr>
-      <w:r>
-        <w:rPr>
-          <w:noProof/>
-          <w:lang w:val="en-US"/>
-        </w:rPr>
-        <w:t>2.1</w:t>
-      </w:r>
-      <w:r>
-        <w:rPr>
-          <w:rFonts w:asciiTheme="minorHAnsi" w:eastAsiaTheme="minorEastAsia" w:hAnsiTheme="minorHAnsi" w:cstheme="minorBidi"/>
-          <w:smallCaps w:val="0"/>
-          <w:noProof/>
-          <w:spacing w:val="0"/>
-          <w:szCs w:val="24"/>
-          <w:lang w:val="en-US" w:eastAsia="zh-CN"/>
-        </w:rPr>
-        <w:tab/>
-      </w:r>
-      <w:r>
-        <w:rPr>
-          <w:noProof/>
-          <w:lang w:val="en-US"/>
-        </w:rPr>
-        <w:t>Sprint Backlog</w:t>
-      </w:r>
-      <w:r>
-        <w:rPr>
-          <w:noProof/>
-          <w:lang w:val="en-US"/>
-        </w:rPr>
-        <w:tab/>
-      </w:r>
-      <w:r>
-        <w:rPr>
-          <w:noProof/>
-        </w:rPr>
-        <w:fldChar w:fldCharType="begin"/>
-      </w:r>
-      <w:r>
-        <w:rPr>
-          <w:noProof/>
-          <w:lang w:val="en-US"/>
-        </w:rPr>
-        <w:instrText xml:space="preserve"> PAGEREF _Toc39429300 \h </w:instrText>
-      </w:r>
-      <w:r>
-        <w:rPr>
-          <w:noProof/>
-        </w:rPr>
-      </w:r>
-      <w:r>
-        <w:rPr>
-          <w:noProof/>
-        </w:rPr>
-        <w:fldChar w:fldCharType="separate"/>
-      </w:r>
-      <w:r>
-        <w:rPr>
-          <w:noProof/>
-          <w:lang w:val="en-US"/>
-        </w:rPr>
-        <w:t>10</w:t>
-      </w:r>
-      <w:r>
-        <w:rPr>
-          <w:noProof/>
-        </w:rPr>
-        <w:fldChar w:fldCharType="end"/>
-      </w:r>
-    </w:p>
-    <w:p>
-      <w:pPr>
-        <w:pStyle w:val="Sommario2"/>
-        <w:tabs>
-          <w:tab w:val="left" w:pos="720"/>
-        </w:tabs>
-        <w:rPr>
-          <w:rFonts w:asciiTheme="minorHAnsi" w:eastAsiaTheme="minorEastAsia" w:hAnsiTheme="minorHAnsi" w:cstheme="minorBidi"/>
-          <w:smallCaps w:val="0"/>
-          <w:noProof/>
-          <w:spacing w:val="0"/>
-          <w:szCs w:val="24"/>
-          <w:lang w:val="en-US" w:eastAsia="zh-CN"/>
-        </w:rPr>
-      </w:pPr>
-      <w:r>
-        <w:rPr>
-          <w:noProof/>
-          <w:lang w:val="en-US"/>
-        </w:rPr>
-        <w:t>2.2</w:t>
-      </w:r>
-      <w:r>
-        <w:rPr>
-          <w:rFonts w:asciiTheme="minorHAnsi" w:eastAsiaTheme="minorEastAsia" w:hAnsiTheme="minorHAnsi" w:cstheme="minorBidi"/>
-          <w:smallCaps w:val="0"/>
-          <w:noProof/>
-          <w:spacing w:val="0"/>
-          <w:szCs w:val="24"/>
-          <w:lang w:val="en-US" w:eastAsia="zh-CN"/>
-        </w:rPr>
-        <w:tab/>
-      </w:r>
-      <w:r>
-        <w:rPr>
-          <w:noProof/>
-          <w:lang w:val="en-US"/>
-        </w:rPr>
-        <w:t>Product Requirement Specification</w:t>
-      </w:r>
-      <w:r>
-        <w:rPr>
-          <w:noProof/>
-          <w:lang w:val="en-US"/>
-        </w:rPr>
-        <w:tab/>
-      </w:r>
-      <w:r>
-        <w:rPr>
-          <w:noProof/>
-        </w:rPr>
-        <w:fldChar w:fldCharType="begin"/>
-      </w:r>
-      <w:r>
-        <w:rPr>
-          <w:noProof/>
-          <w:lang w:val="en-US"/>
-        </w:rPr>
-        <w:instrText xml:space="preserve"> PAGEREF _Toc39429301 \h </w:instrText>
-      </w:r>
-      <w:r>
-        <w:rPr>
-          <w:noProof/>
-        </w:rPr>
-      </w:r>
-      <w:r>
-        <w:rPr>
-          <w:noProof/>
-        </w:rPr>
-        <w:fldChar w:fldCharType="separate"/>
-      </w:r>
-      <w:r>
-        <w:rPr>
-          <w:noProof/>
-          <w:lang w:val="en-US"/>
-        </w:rPr>
-        <w:t>11</w:t>
-      </w:r>
-      <w:r>
-        <w:rPr>
-          <w:noProof/>
-        </w:rPr>
-        <w:fldChar w:fldCharType="end"/>
-      </w:r>
-    </w:p>
-    <w:p>
-      <w:pPr>
-        <w:pStyle w:val="Sommario3"/>
-        <w:tabs>
-          <w:tab w:val="left" w:pos="1440"/>
-        </w:tabs>
-        <w:rPr>
-          <w:rFonts w:asciiTheme="minorHAnsi" w:eastAsiaTheme="minorEastAsia" w:hAnsiTheme="minorHAnsi" w:cstheme="minorBidi"/>
-          <w:i w:val="0"/>
-          <w:noProof/>
-          <w:spacing w:val="0"/>
-          <w:sz w:val="24"/>
-          <w:szCs w:val="24"/>
-          <w:lang w:eastAsia="zh-CN"/>
-        </w:rPr>
-      </w:pPr>
-      <w:r>
-        <w:rPr>
-          <w:noProof/>
-        </w:rPr>
-        <w:t>2.2.1</w:t>
-      </w:r>
-      <w:r>
-        <w:rPr>
-          <w:rFonts w:asciiTheme="minorHAnsi" w:eastAsiaTheme="minorEastAsia" w:hAnsiTheme="minorHAnsi" w:cstheme="minorBidi"/>
-          <w:i w:val="0"/>
-          <w:noProof/>
-          <w:spacing w:val="0"/>
-          <w:sz w:val="24"/>
-          <w:szCs w:val="24"/>
-          <w:lang w:eastAsia="zh-CN"/>
-        </w:rPr>
-        <w:tab/>
-      </w:r>
-      <w:r>
-        <w:rPr>
-          <w:noProof/>
-        </w:rPr>
-        <w:t>Diagramma dei Casi d’uso</w:t>
-      </w:r>
-      <w:r>
-        <w:rPr>
-          <w:noProof/>
-        </w:rPr>
-        <w:tab/>
-      </w:r>
-      <w:r>
-        <w:rPr>
-          <w:noProof/>
-        </w:rPr>
-        <w:fldChar w:fldCharType="begin"/>
-      </w:r>
-      <w:r>
-        <w:rPr>
-          <w:noProof/>
-        </w:rPr>
-        <w:instrText xml:space="preserve"> PAGEREF _Toc39429302 \h </w:instrText>
-      </w:r>
-      <w:r>
-        <w:rPr>
-          <w:noProof/>
-        </w:rPr>
-      </w:r>
-      <w:r>
-        <w:rPr>
-          <w:noProof/>
-        </w:rPr>
-        <w:fldChar w:fldCharType="separate"/>
-      </w:r>
-      <w:r>
-        <w:rPr>
-          <w:noProof/>
-        </w:rPr>
-        <w:t>11</w:t>
-      </w:r>
-      <w:r>
-        <w:rPr>
-          <w:noProof/>
-        </w:rPr>
-        <w:fldChar w:fldCharType="end"/>
-      </w:r>
-    </w:p>
-    <w:p>
-      <w:pPr>
-        <w:pStyle w:val="Sommario3"/>
-        <w:tabs>
-          <w:tab w:val="left" w:pos="1440"/>
-        </w:tabs>
-        <w:rPr>
-          <w:rFonts w:asciiTheme="minorHAnsi" w:eastAsiaTheme="minorEastAsia" w:hAnsiTheme="minorHAnsi" w:cstheme="minorBidi"/>
-          <w:i w:val="0"/>
-          <w:noProof/>
-          <w:spacing w:val="0"/>
-          <w:sz w:val="24"/>
-          <w:szCs w:val="24"/>
-          <w:lang w:eastAsia="zh-CN"/>
-        </w:rPr>
-      </w:pPr>
-      <w:r>
-        <w:rPr>
-          <w:noProof/>
-        </w:rPr>
-        <w:t>2.2.2</w:t>
-      </w:r>
-      <w:r>
-        <w:rPr>
-          <w:rFonts w:asciiTheme="minorHAnsi" w:eastAsiaTheme="minorEastAsia" w:hAnsiTheme="minorHAnsi" w:cstheme="minorBidi"/>
-          <w:i w:val="0"/>
-          <w:noProof/>
-          <w:spacing w:val="0"/>
-          <w:sz w:val="24"/>
-          <w:szCs w:val="24"/>
-          <w:lang w:eastAsia="zh-CN"/>
-        </w:rPr>
-        <w:tab/>
-      </w:r>
-      <w:r>
-        <w:rPr>
-          <w:noProof/>
-        </w:rPr>
-        <w:t>Scenari</w:t>
-      </w:r>
-      <w:r>
-        <w:rPr>
-          <w:noProof/>
-        </w:rPr>
-        <w:tab/>
-      </w:r>
-      <w:r>
-        <w:rPr>
-          <w:noProof/>
-        </w:rPr>
-        <w:fldChar w:fldCharType="begin"/>
-      </w:r>
-      <w:r>
-        <w:rPr>
-          <w:noProof/>
-        </w:rPr>
-        <w:instrText xml:space="preserve"> PAGEREF _Toc39429303 \h </w:instrText>
-      </w:r>
-      <w:r>
-        <w:rPr>
-          <w:noProof/>
-        </w:rPr>
-      </w:r>
-      <w:r>
-        <w:rPr>
-          <w:noProof/>
-        </w:rPr>
-        <w:fldChar w:fldCharType="separate"/>
-      </w:r>
-      <w:r>
-        <w:rPr>
-          <w:noProof/>
-        </w:rPr>
-        <w:t>11</w:t>
-      </w:r>
-      <w:r>
-        <w:rPr>
-          <w:noProof/>
-        </w:rPr>
-        <w:fldChar w:fldCharType="end"/>
-      </w:r>
-    </w:p>
-    <w:p>
-      <w:pPr>
-        <w:pStyle w:val="Sommario3"/>
-        <w:tabs>
-          <w:tab w:val="left" w:pos="1440"/>
-        </w:tabs>
-        <w:rPr>
-          <w:rFonts w:asciiTheme="minorHAnsi" w:eastAsiaTheme="minorEastAsia" w:hAnsiTheme="minorHAnsi" w:cstheme="minorBidi"/>
-          <w:i w:val="0"/>
-          <w:noProof/>
-          <w:spacing w:val="0"/>
-          <w:sz w:val="24"/>
-          <w:szCs w:val="24"/>
-          <w:lang w:eastAsia="zh-CN"/>
-        </w:rPr>
-      </w:pPr>
-      <w:r>
-        <w:rPr>
-          <w:noProof/>
-        </w:rPr>
-        <w:t>2.2.3</w:t>
-      </w:r>
-      <w:r>
-        <w:rPr>
-          <w:rFonts w:asciiTheme="minorHAnsi" w:eastAsiaTheme="minorEastAsia" w:hAnsiTheme="minorHAnsi" w:cstheme="minorBidi"/>
-          <w:i w:val="0"/>
-          <w:noProof/>
-          <w:spacing w:val="0"/>
-          <w:sz w:val="24"/>
-          <w:szCs w:val="24"/>
-          <w:lang w:eastAsia="zh-CN"/>
-        </w:rPr>
-        <w:tab/>
-      </w:r>
-      <w:r>
-        <w:rPr>
-          <w:noProof/>
-        </w:rPr>
-        <w:t>Altro</w:t>
-      </w:r>
-      <w:r>
-        <w:rPr>
-          <w:noProof/>
-        </w:rPr>
-        <w:tab/>
-      </w:r>
-      <w:r>
-        <w:rPr>
-          <w:noProof/>
-        </w:rPr>
-        <w:fldChar w:fldCharType="begin"/>
-      </w:r>
-      <w:r>
-        <w:rPr>
-          <w:noProof/>
-        </w:rPr>
-        <w:instrText xml:space="preserve"> PAGEREF _Toc39429304 \h </w:instrText>
-      </w:r>
-      <w:r>
-        <w:rPr>
-          <w:noProof/>
-        </w:rPr>
-      </w:r>
-      <w:r>
-        <w:rPr>
-          <w:noProof/>
-        </w:rPr>
-        <w:fldChar w:fldCharType="separate"/>
-      </w:r>
-      <w:r>
-        <w:rPr>
-          <w:noProof/>
-        </w:rPr>
-        <w:t>11</w:t>
-      </w:r>
-      <w:r>
-        <w:rPr>
-          <w:noProof/>
-        </w:rPr>
-        <w:fldChar w:fldCharType="end"/>
-      </w:r>
-    </w:p>
-    <w:p>
-      <w:pPr>
-        <w:pStyle w:val="Sommario2"/>
-        <w:tabs>
-          <w:tab w:val="left" w:pos="720"/>
-        </w:tabs>
-        <w:rPr>
-          <w:rFonts w:asciiTheme="minorHAnsi" w:eastAsiaTheme="minorEastAsia" w:hAnsiTheme="minorHAnsi" w:cstheme="minorBidi"/>
-          <w:smallCaps w:val="0"/>
-          <w:noProof/>
-          <w:spacing w:val="0"/>
-          <w:szCs w:val="24"/>
-          <w:lang w:eastAsia="zh-CN"/>
-        </w:rPr>
-      </w:pPr>
-      <w:r>
-        <w:rPr>
-          <w:noProof/>
-        </w:rPr>
-        <w:t>2.3</w:t>
-      </w:r>
-      <w:r>
-        <w:rPr>
-          <w:rFonts w:asciiTheme="minorHAnsi" w:eastAsiaTheme="minorEastAsia" w:hAnsiTheme="minorHAnsi" w:cstheme="minorBidi"/>
-          <w:smallCaps w:val="0"/>
-          <w:noProof/>
-          <w:spacing w:val="0"/>
-          <w:szCs w:val="24"/>
-          <w:lang w:eastAsia="zh-CN"/>
-        </w:rPr>
-        <w:tab/>
-      </w:r>
-      <w:r>
-        <w:rPr>
-          <w:noProof/>
-        </w:rPr>
-        <w:t>System Architecture</w:t>
-      </w:r>
-      <w:r>
-        <w:rPr>
-          <w:noProof/>
-        </w:rPr>
-        <w:tab/>
-      </w:r>
-      <w:r>
-        <w:rPr>
-          <w:noProof/>
-        </w:rPr>
-        <w:fldChar w:fldCharType="begin"/>
-      </w:r>
-      <w:r>
-        <w:rPr>
-          <w:noProof/>
-        </w:rPr>
-        <w:instrText xml:space="preserve"> PAGEREF _Toc39429305 \h </w:instrText>
-      </w:r>
-      <w:r>
-        <w:rPr>
-          <w:noProof/>
-        </w:rPr>
-      </w:r>
-      <w:r>
-        <w:rPr>
-          <w:noProof/>
-        </w:rPr>
-        <w:fldChar w:fldCharType="separate"/>
-      </w:r>
-      <w:r>
-        <w:rPr>
-          <w:noProof/>
-        </w:rPr>
-        <w:t>11</w:t>
-      </w:r>
-      <w:r>
-        <w:rPr>
-          <w:noProof/>
-        </w:rPr>
-        <w:fldChar w:fldCharType="end"/>
-      </w:r>
-    </w:p>
-    <w:p>
-      <w:pPr>
-        <w:pStyle w:val="Sommario3"/>
-        <w:tabs>
-          <w:tab w:val="left" w:pos="1440"/>
-        </w:tabs>
-        <w:rPr>
-          <w:rFonts w:asciiTheme="minorHAnsi" w:eastAsiaTheme="minorEastAsia" w:hAnsiTheme="minorHAnsi" w:cstheme="minorBidi"/>
-          <w:i w:val="0"/>
-          <w:noProof/>
-          <w:spacing w:val="0"/>
-          <w:sz w:val="24"/>
-          <w:szCs w:val="24"/>
-          <w:lang w:eastAsia="zh-CN"/>
-        </w:rPr>
-      </w:pPr>
-      <w:r>
-        <w:rPr>
-          <w:noProof/>
-        </w:rPr>
-        <w:t>2.3.1</w:t>
-      </w:r>
-      <w:r>
-        <w:rPr>
-          <w:rFonts w:asciiTheme="minorHAnsi" w:eastAsiaTheme="minorEastAsia" w:hAnsiTheme="minorHAnsi" w:cstheme="minorBidi"/>
-          <w:i w:val="0"/>
-          <w:noProof/>
-          <w:spacing w:val="0"/>
-          <w:sz w:val="24"/>
-          <w:szCs w:val="24"/>
-          <w:lang w:eastAsia="zh-CN"/>
-        </w:rPr>
-        <w:tab/>
-      </w:r>
-      <w:r>
-        <w:rPr>
-          <w:noProof/>
-        </w:rPr>
-        <w:t>Diagramma delle Componenti</w:t>
-      </w:r>
-      <w:r>
-        <w:rPr>
-          <w:noProof/>
-        </w:rPr>
-        <w:tab/>
-      </w:r>
-      <w:r>
-        <w:rPr>
-          <w:noProof/>
-        </w:rPr>
-        <w:fldChar w:fldCharType="begin"/>
-      </w:r>
-      <w:r>
-        <w:rPr>
-          <w:noProof/>
-        </w:rPr>
-        <w:instrText xml:space="preserve"> PAGEREF _Toc39429306 \h </w:instrText>
-      </w:r>
-      <w:r>
-        <w:rPr>
-          <w:noProof/>
-        </w:rPr>
-      </w:r>
-      <w:r>
-        <w:rPr>
-          <w:noProof/>
-        </w:rPr>
-        <w:fldChar w:fldCharType="separate"/>
-      </w:r>
-      <w:r>
-        <w:rPr>
-          <w:noProof/>
-        </w:rPr>
-        <w:t>11</w:t>
-      </w:r>
-      <w:r>
-        <w:rPr>
-          <w:noProof/>
-        </w:rPr>
-        <w:fldChar w:fldCharType="end"/>
-      </w:r>
-    </w:p>
-    <w:p>
-      <w:pPr>
-        <w:pStyle w:val="Sommario3"/>
-        <w:tabs>
-          <w:tab w:val="left" w:pos="1440"/>
-        </w:tabs>
-        <w:rPr>
-          <w:rFonts w:asciiTheme="minorHAnsi" w:eastAsiaTheme="minorEastAsia" w:hAnsiTheme="minorHAnsi" w:cstheme="minorBidi"/>
-          <w:i w:val="0"/>
-          <w:noProof/>
-          <w:spacing w:val="0"/>
-          <w:sz w:val="24"/>
-          <w:szCs w:val="24"/>
-          <w:lang w:eastAsia="zh-CN"/>
-        </w:rPr>
-      </w:pPr>
-      <w:r>
-        <w:rPr>
-          <w:noProof/>
-        </w:rPr>
-        <w:t>2.3.2</w:t>
-      </w:r>
-      <w:r>
-        <w:rPr>
-          <w:rFonts w:asciiTheme="minorHAnsi" w:eastAsiaTheme="minorEastAsia" w:hAnsiTheme="minorHAnsi" w:cstheme="minorBidi"/>
-          <w:i w:val="0"/>
-          <w:noProof/>
-          <w:spacing w:val="0"/>
-          <w:sz w:val="24"/>
-          <w:szCs w:val="24"/>
-          <w:lang w:eastAsia="zh-CN"/>
-        </w:rPr>
-        <w:tab/>
-      </w:r>
-      <w:r>
-        <w:rPr>
-          <w:noProof/>
-        </w:rPr>
-        <w:t>Specifica delle componenti</w:t>
-      </w:r>
-      <w:r>
-        <w:rPr>
-          <w:noProof/>
-        </w:rPr>
-        <w:tab/>
-      </w:r>
-      <w:r>
-        <w:rPr>
-          <w:noProof/>
-        </w:rPr>
-        <w:fldChar w:fldCharType="begin"/>
-      </w:r>
-      <w:r>
-        <w:rPr>
-          <w:noProof/>
-        </w:rPr>
-        <w:instrText xml:space="preserve"> PAGEREF _Toc39429307 \h </w:instrText>
-      </w:r>
-      <w:r>
-        <w:rPr>
-          <w:noProof/>
-        </w:rPr>
-      </w:r>
-      <w:r>
-        <w:rPr>
-          <w:noProof/>
-        </w:rPr>
-        <w:fldChar w:fldCharType="separate"/>
-      </w:r>
-      <w:r>
-        <w:rPr>
-          <w:noProof/>
-        </w:rPr>
-        <w:t>12</w:t>
-      </w:r>
-      <w:r>
-        <w:rPr>
-          <w:noProof/>
-        </w:rPr>
-        <w:fldChar w:fldCharType="end"/>
-      </w:r>
-    </w:p>
-    <w:p>
-      <w:pPr>
-        <w:pStyle w:val="Sommario3"/>
-        <w:tabs>
-          <w:tab w:val="left" w:pos="1440"/>
-        </w:tabs>
-        <w:rPr>
-          <w:rFonts w:asciiTheme="minorHAnsi" w:eastAsiaTheme="minorEastAsia" w:hAnsiTheme="minorHAnsi" w:cstheme="minorBidi"/>
-          <w:i w:val="0"/>
-          <w:noProof/>
-          <w:spacing w:val="0"/>
-          <w:sz w:val="24"/>
-          <w:szCs w:val="24"/>
-          <w:lang w:eastAsia="zh-CN"/>
-        </w:rPr>
-      </w:pPr>
-      <w:r>
-        <w:rPr>
-          <w:noProof/>
-        </w:rPr>
-        <w:t>2.3.3</w:t>
-      </w:r>
-      <w:r>
-        <w:rPr>
-          <w:rFonts w:asciiTheme="minorHAnsi" w:eastAsiaTheme="minorEastAsia" w:hAnsiTheme="minorHAnsi" w:cstheme="minorBidi"/>
-          <w:i w:val="0"/>
-          <w:noProof/>
-          <w:spacing w:val="0"/>
-          <w:sz w:val="24"/>
-          <w:szCs w:val="24"/>
-          <w:lang w:eastAsia="zh-CN"/>
-        </w:rPr>
-        <w:tab/>
-      </w:r>
-      <w:r>
-        <w:rPr>
-          <w:noProof/>
-        </w:rPr>
-        <w:t>Specifica delle interfacce</w:t>
-      </w:r>
-      <w:r>
-        <w:rPr>
-          <w:noProof/>
-        </w:rPr>
-        <w:tab/>
-      </w:r>
-      <w:r>
-        <w:rPr>
-          <w:noProof/>
-        </w:rPr>
-        <w:fldChar w:fldCharType="begin"/>
-      </w:r>
-      <w:r>
-        <w:rPr>
-          <w:noProof/>
-        </w:rPr>
-        <w:instrText xml:space="preserve"> PAGEREF _Toc39429308 \h </w:instrText>
-      </w:r>
-      <w:r>
-        <w:rPr>
-          <w:noProof/>
-        </w:rPr>
-      </w:r>
-      <w:r>
-        <w:rPr>
-          <w:noProof/>
-        </w:rPr>
-        <w:fldChar w:fldCharType="separate"/>
-      </w:r>
-      <w:r>
-        <w:rPr>
-          <w:noProof/>
-        </w:rPr>
-        <w:t>12</w:t>
-      </w:r>
-      <w:r>
-        <w:rPr>
-          <w:noProof/>
-        </w:rPr>
-        <w:fldChar w:fldCharType="end"/>
-      </w:r>
-    </w:p>
-    <w:p>
-      <w:pPr>
-        <w:pStyle w:val="Sommario2"/>
-        <w:tabs>
-          <w:tab w:val="left" w:pos="720"/>
-        </w:tabs>
-        <w:rPr>
-          <w:rFonts w:asciiTheme="minorHAnsi" w:eastAsiaTheme="minorEastAsia" w:hAnsiTheme="minorHAnsi" w:cstheme="minorBidi"/>
-          <w:smallCaps w:val="0"/>
-          <w:noProof/>
-          <w:spacing w:val="0"/>
-          <w:szCs w:val="24"/>
-          <w:lang w:eastAsia="zh-CN"/>
-        </w:rPr>
-      </w:pPr>
-      <w:r>
-        <w:rPr>
-          <w:noProof/>
-        </w:rPr>
-        <w:t>2.4</w:t>
-      </w:r>
-      <w:r>
-        <w:rPr>
-          <w:rFonts w:asciiTheme="minorHAnsi" w:eastAsiaTheme="minorEastAsia" w:hAnsiTheme="minorHAnsi" w:cstheme="minorBidi"/>
-          <w:smallCaps w:val="0"/>
-          <w:noProof/>
-          <w:spacing w:val="0"/>
-          <w:szCs w:val="24"/>
-          <w:lang w:eastAsia="zh-CN"/>
-        </w:rPr>
-        <w:tab/>
-      </w:r>
-      <w:r>
-        <w:rPr>
-          <w:noProof/>
-        </w:rPr>
-        <w:t>Detailed Product Design</w:t>
-      </w:r>
-      <w:r>
-        <w:rPr>
-          <w:noProof/>
-        </w:rPr>
-        <w:tab/>
-      </w:r>
-      <w:r>
-        <w:rPr>
-          <w:noProof/>
-        </w:rPr>
-        <w:fldChar w:fldCharType="begin"/>
-      </w:r>
-      <w:r>
-        <w:rPr>
-          <w:noProof/>
-        </w:rPr>
-        <w:instrText xml:space="preserve"> PAGEREF _Toc39429309 \h </w:instrText>
-      </w:r>
-      <w:r>
-        <w:rPr>
-          <w:noProof/>
-        </w:rPr>
-      </w:r>
-      <w:r>
-        <w:rPr>
-          <w:noProof/>
-        </w:rPr>
-        <w:fldChar w:fldCharType="separate"/>
-      </w:r>
-      <w:r>
-        <w:rPr>
-          <w:noProof/>
-        </w:rPr>
-        <w:t>12</w:t>
-      </w:r>
-      <w:r>
-        <w:rPr>
-          <w:noProof/>
-        </w:rPr>
-        <w:fldChar w:fldCharType="end"/>
-      </w:r>
-    </w:p>
-    <w:p>
-      <w:pPr>
-        <w:pStyle w:val="Sommario3"/>
-        <w:tabs>
-          <w:tab w:val="left" w:pos="1440"/>
-        </w:tabs>
-        <w:rPr>
-          <w:rFonts w:asciiTheme="minorHAnsi" w:eastAsiaTheme="minorEastAsia" w:hAnsiTheme="minorHAnsi" w:cstheme="minorBidi"/>
-          <w:i w:val="0"/>
-          <w:noProof/>
-          <w:spacing w:val="0"/>
-          <w:sz w:val="24"/>
-          <w:szCs w:val="24"/>
-          <w:lang w:eastAsia="zh-CN"/>
-        </w:rPr>
-      </w:pPr>
-      <w:r>
-        <w:rPr>
-          <w:noProof/>
-        </w:rPr>
-        <w:t>2.4.1</w:t>
-      </w:r>
-      <w:r>
-        <w:rPr>
-          <w:rFonts w:asciiTheme="minorHAnsi" w:eastAsiaTheme="minorEastAsia" w:hAnsiTheme="minorHAnsi" w:cstheme="minorBidi"/>
-          <w:i w:val="0"/>
-          <w:noProof/>
-          <w:spacing w:val="0"/>
-          <w:sz w:val="24"/>
-          <w:szCs w:val="24"/>
-          <w:lang w:eastAsia="zh-CN"/>
-        </w:rPr>
-        <w:tab/>
-      </w:r>
-      <w:r>
-        <w:rPr>
-          <w:noProof/>
-        </w:rPr>
-        <w:t>Diagramma delle Classi</w:t>
-      </w:r>
-      <w:r>
-        <w:rPr>
-          <w:noProof/>
-        </w:rPr>
-        <w:tab/>
-      </w:r>
-      <w:r>
-        <w:rPr>
-          <w:noProof/>
-        </w:rPr>
-        <w:fldChar w:fldCharType="begin"/>
-      </w:r>
-      <w:r>
-        <w:rPr>
-          <w:noProof/>
-        </w:rPr>
-        <w:instrText xml:space="preserve"> PAGEREF _Toc39429310 \h </w:instrText>
-      </w:r>
-      <w:r>
-        <w:rPr>
-          <w:noProof/>
-        </w:rPr>
-      </w:r>
-      <w:r>
-        <w:rPr>
-          <w:noProof/>
-        </w:rPr>
-        <w:fldChar w:fldCharType="separate"/>
-      </w:r>
-      <w:r>
-        <w:rPr>
-          <w:noProof/>
-        </w:rPr>
-        <w:t>12</w:t>
-      </w:r>
-      <w:r>
-        <w:rPr>
-          <w:noProof/>
-        </w:rPr>
-        <w:fldChar w:fldCharType="end"/>
-      </w:r>
-    </w:p>
-    <w:p>
-      <w:pPr>
-        <w:pStyle w:val="Sommario3"/>
-        <w:tabs>
-          <w:tab w:val="left" w:pos="1440"/>
-        </w:tabs>
-        <w:rPr>
-          <w:rFonts w:asciiTheme="minorHAnsi" w:eastAsiaTheme="minorEastAsia" w:hAnsiTheme="minorHAnsi" w:cstheme="minorBidi"/>
-          <w:i w:val="0"/>
-          <w:noProof/>
-          <w:spacing w:val="0"/>
-          <w:sz w:val="24"/>
-          <w:szCs w:val="24"/>
-          <w:lang w:eastAsia="zh-CN"/>
-        </w:rPr>
-      </w:pPr>
-      <w:r>
-        <w:rPr>
-          <w:noProof/>
-        </w:rPr>
-        <w:t>2.4.2</w:t>
-      </w:r>
-      <w:r>
-        <w:rPr>
-          <w:rFonts w:asciiTheme="minorHAnsi" w:eastAsiaTheme="minorEastAsia" w:hAnsiTheme="minorHAnsi" w:cstheme="minorBidi"/>
-          <w:i w:val="0"/>
-          <w:noProof/>
-          <w:spacing w:val="0"/>
-          <w:sz w:val="24"/>
-          <w:szCs w:val="24"/>
-          <w:lang w:eastAsia="zh-CN"/>
-        </w:rPr>
-        <w:tab/>
-      </w:r>
-      <w:r>
-        <w:rPr>
-          <w:noProof/>
-        </w:rPr>
-        <w:t>Specifiche delle Classi</w:t>
-      </w:r>
-      <w:r>
-        <w:rPr>
-          <w:noProof/>
-        </w:rPr>
-        <w:tab/>
-      </w:r>
-      <w:r>
-        <w:rPr>
-          <w:noProof/>
-        </w:rPr>
-        <w:fldChar w:fldCharType="begin"/>
-      </w:r>
-      <w:r>
-        <w:rPr>
-          <w:noProof/>
-        </w:rPr>
-        <w:instrText xml:space="preserve"> PAGEREF _Toc39429311 \h </w:instrText>
-      </w:r>
-      <w:r>
-        <w:rPr>
-          <w:noProof/>
-        </w:rPr>
-      </w:r>
-      <w:r>
-        <w:rPr>
-          <w:noProof/>
-        </w:rPr>
-        <w:fldChar w:fldCharType="separate"/>
-      </w:r>
-      <w:r>
-        <w:rPr>
-          <w:noProof/>
-        </w:rPr>
-        <w:t>12</w:t>
-      </w:r>
-      <w:r>
-        <w:rPr>
-          <w:noProof/>
-        </w:rPr>
-        <w:fldChar w:fldCharType="end"/>
-      </w:r>
-    </w:p>
-    <w:p>
-      <w:pPr>
-        <w:pStyle w:val="Sommario3"/>
-        <w:tabs>
-          <w:tab w:val="left" w:pos="1440"/>
-        </w:tabs>
-        <w:rPr>
-          <w:rFonts w:asciiTheme="minorHAnsi" w:eastAsiaTheme="minorEastAsia" w:hAnsiTheme="minorHAnsi" w:cstheme="minorBidi"/>
-          <w:i w:val="0"/>
-          <w:noProof/>
-          <w:spacing w:val="0"/>
-          <w:sz w:val="24"/>
-          <w:szCs w:val="24"/>
-          <w:lang w:eastAsia="zh-CN"/>
-        </w:rPr>
-      </w:pPr>
-      <w:r>
-        <w:rPr>
-          <w:noProof/>
-        </w:rPr>
-        <w:t>2.4.3</w:t>
-      </w:r>
-      <w:r>
-        <w:rPr>
-          <w:rFonts w:asciiTheme="minorHAnsi" w:eastAsiaTheme="minorEastAsia" w:hAnsiTheme="minorHAnsi" w:cstheme="minorBidi"/>
-          <w:i w:val="0"/>
-          <w:noProof/>
-          <w:spacing w:val="0"/>
-          <w:sz w:val="24"/>
-          <w:szCs w:val="24"/>
-          <w:lang w:eastAsia="zh-CN"/>
-        </w:rPr>
-        <w:tab/>
-      </w:r>
-      <w:r>
-        <w:rPr>
-          <w:noProof/>
-        </w:rPr>
-        <w:t>Diagrammi di Sequenza</w:t>
-      </w:r>
-      <w:r>
-        <w:rPr>
-          <w:noProof/>
-        </w:rPr>
-        <w:tab/>
-      </w:r>
-      <w:r>
-        <w:rPr>
-          <w:noProof/>
-        </w:rPr>
-        <w:fldChar w:fldCharType="begin"/>
-      </w:r>
-      <w:r>
-        <w:rPr>
-          <w:noProof/>
-        </w:rPr>
-        <w:instrText xml:space="preserve"> PAGEREF _Toc39429312 \h </w:instrText>
-      </w:r>
-      <w:r>
-        <w:rPr>
-          <w:noProof/>
-        </w:rPr>
-      </w:r>
-      <w:r>
-        <w:rPr>
-          <w:noProof/>
-        </w:rPr>
-        <w:fldChar w:fldCharType="separate"/>
-      </w:r>
-      <w:r>
-        <w:rPr>
-          <w:noProof/>
-        </w:rPr>
-        <w:t>12</w:t>
-      </w:r>
-      <w:r>
-        <w:rPr>
-          <w:noProof/>
-        </w:rPr>
-        <w:fldChar w:fldCharType="end"/>
-      </w:r>
-    </w:p>
-    <w:p>
-      <w:pPr>
-        <w:pStyle w:val="Sommario2"/>
-        <w:tabs>
-          <w:tab w:val="left" w:pos="720"/>
-        </w:tabs>
-        <w:rPr>
-          <w:rFonts w:asciiTheme="minorHAnsi" w:eastAsiaTheme="minorEastAsia" w:hAnsiTheme="minorHAnsi" w:cstheme="minorBidi"/>
-          <w:smallCaps w:val="0"/>
-          <w:noProof/>
-          <w:spacing w:val="0"/>
-          <w:szCs w:val="24"/>
-          <w:lang w:eastAsia="zh-CN"/>
-        </w:rPr>
-      </w:pPr>
-      <w:r>
-        <w:rPr>
-          <w:noProof/>
-        </w:rPr>
-        <w:lastRenderedPageBreak/>
-        <w:t>2.5</w:t>
-      </w:r>
-      <w:r>
-        <w:rPr>
-          <w:rFonts w:asciiTheme="minorHAnsi" w:eastAsiaTheme="minorEastAsia" w:hAnsiTheme="minorHAnsi" w:cstheme="minorBidi"/>
-          <w:smallCaps w:val="0"/>
-          <w:noProof/>
-          <w:spacing w:val="0"/>
-          <w:szCs w:val="24"/>
-          <w:lang w:eastAsia="zh-CN"/>
-        </w:rPr>
-        <w:tab/>
-      </w:r>
-      <w:r>
-        <w:rPr>
-          <w:noProof/>
-        </w:rPr>
-        <w:t>Data modeling and design</w:t>
-      </w:r>
-      <w:r>
-        <w:rPr>
-          <w:noProof/>
-        </w:rPr>
-        <w:tab/>
-      </w:r>
-      <w:r>
-        <w:rPr>
-          <w:noProof/>
-        </w:rPr>
-        <w:fldChar w:fldCharType="begin"/>
-      </w:r>
-      <w:r>
-        <w:rPr>
-          <w:noProof/>
-        </w:rPr>
-        <w:instrText xml:space="preserve"> PAGEREF _Toc39429313 \h </w:instrText>
-      </w:r>
-      <w:r>
-        <w:rPr>
-          <w:noProof/>
-        </w:rPr>
-      </w:r>
-      <w:r>
-        <w:rPr>
-          <w:noProof/>
-        </w:rPr>
-        <w:fldChar w:fldCharType="separate"/>
-      </w:r>
-      <w:r>
-        <w:rPr>
-          <w:noProof/>
-        </w:rPr>
-        <w:t>12</w:t>
-      </w:r>
-      <w:r>
-        <w:rPr>
-          <w:noProof/>
-        </w:rPr>
-        <w:fldChar w:fldCharType="end"/>
-      </w:r>
-    </w:p>
-    <w:p>
-      <w:pPr>
-        <w:pStyle w:val="Sommario3"/>
-        <w:tabs>
-          <w:tab w:val="left" w:pos="1440"/>
-        </w:tabs>
-        <w:rPr>
-          <w:rFonts w:asciiTheme="minorHAnsi" w:eastAsiaTheme="minorEastAsia" w:hAnsiTheme="minorHAnsi" w:cstheme="minorBidi"/>
-          <w:i w:val="0"/>
-          <w:noProof/>
-          <w:spacing w:val="0"/>
-          <w:sz w:val="24"/>
-          <w:szCs w:val="24"/>
-          <w:lang w:eastAsia="zh-CN"/>
-        </w:rPr>
-      </w:pPr>
-      <w:r>
-        <w:rPr>
-          <w:noProof/>
-        </w:rPr>
-        <w:t>2.5.1</w:t>
-      </w:r>
-      <w:r>
-        <w:rPr>
-          <w:rFonts w:asciiTheme="minorHAnsi" w:eastAsiaTheme="minorEastAsia" w:hAnsiTheme="minorHAnsi" w:cstheme="minorBidi"/>
-          <w:i w:val="0"/>
-          <w:noProof/>
-          <w:spacing w:val="0"/>
-          <w:sz w:val="24"/>
-          <w:szCs w:val="24"/>
-          <w:lang w:eastAsia="zh-CN"/>
-        </w:rPr>
-        <w:tab/>
-      </w:r>
-      <w:r>
-        <w:rPr>
-          <w:noProof/>
-        </w:rPr>
-        <w:t>Modello logico del Database</w:t>
-      </w:r>
-      <w:r>
-        <w:rPr>
-          <w:noProof/>
-        </w:rPr>
-        <w:tab/>
-      </w:r>
-      <w:r>
-        <w:rPr>
-          <w:noProof/>
-        </w:rPr>
-        <w:fldChar w:fldCharType="begin"/>
-      </w:r>
-      <w:r>
-        <w:rPr>
-          <w:noProof/>
-        </w:rPr>
-        <w:instrText xml:space="preserve"> PAGEREF _Toc39429314 \h </w:instrText>
-      </w:r>
-      <w:r>
-        <w:rPr>
-          <w:noProof/>
-        </w:rPr>
-      </w:r>
-      <w:r>
-        <w:rPr>
-          <w:noProof/>
-        </w:rPr>
-        <w:fldChar w:fldCharType="separate"/>
-      </w:r>
-      <w:r>
-        <w:rPr>
-          <w:noProof/>
-        </w:rPr>
-        <w:t>12</w:t>
-      </w:r>
-      <w:r>
-        <w:rPr>
-          <w:noProof/>
-        </w:rPr>
-        <w:fldChar w:fldCharType="end"/>
-      </w:r>
-    </w:p>
-    <w:p>
-      <w:pPr>
-        <w:pStyle w:val="Sommario3"/>
-        <w:tabs>
-          <w:tab w:val="left" w:pos="1440"/>
-        </w:tabs>
-        <w:rPr>
-          <w:rFonts w:asciiTheme="minorHAnsi" w:eastAsiaTheme="minorEastAsia" w:hAnsiTheme="minorHAnsi" w:cstheme="minorBidi"/>
-          <w:i w:val="0"/>
-          <w:noProof/>
-          <w:spacing w:val="0"/>
-          <w:sz w:val="24"/>
-          <w:szCs w:val="24"/>
-          <w:lang w:eastAsia="zh-CN"/>
-        </w:rPr>
-      </w:pPr>
-      <w:r>
-        <w:rPr>
-          <w:noProof/>
-        </w:rPr>
-        <w:t>2.5.2</w:t>
-      </w:r>
-      <w:r>
-        <w:rPr>
-          <w:rFonts w:asciiTheme="minorHAnsi" w:eastAsiaTheme="minorEastAsia" w:hAnsiTheme="minorHAnsi" w:cstheme="minorBidi"/>
-          <w:i w:val="0"/>
-          <w:noProof/>
-          <w:spacing w:val="0"/>
-          <w:sz w:val="24"/>
-          <w:szCs w:val="24"/>
-          <w:lang w:eastAsia="zh-CN"/>
-        </w:rPr>
-        <w:tab/>
-      </w:r>
-      <w:r>
-        <w:rPr>
-          <w:noProof/>
-        </w:rPr>
-        <w:t>Struttura fisica del Database</w:t>
-      </w:r>
-      <w:r>
-        <w:rPr>
-          <w:noProof/>
-        </w:rPr>
-        <w:tab/>
-      </w:r>
-      <w:r>
-        <w:rPr>
-          <w:noProof/>
-        </w:rPr>
-        <w:fldChar w:fldCharType="begin"/>
-      </w:r>
-      <w:r>
-        <w:rPr>
-          <w:noProof/>
-        </w:rPr>
-        <w:instrText xml:space="preserve"> PAGEREF _Toc39429315 \h </w:instrText>
-      </w:r>
-      <w:r>
-        <w:rPr>
-          <w:noProof/>
-        </w:rPr>
-      </w:r>
-      <w:r>
-        <w:rPr>
-          <w:noProof/>
-        </w:rPr>
-        <w:fldChar w:fldCharType="separate"/>
-      </w:r>
-      <w:r>
-        <w:rPr>
-          <w:noProof/>
-        </w:rPr>
-        <w:t>12</w:t>
-      </w:r>
-      <w:r>
-        <w:rPr>
-          <w:noProof/>
-        </w:rPr>
-        <w:fldChar w:fldCharType="end"/>
-      </w:r>
-    </w:p>
-    <w:p>
-      <w:pPr>
-        <w:pStyle w:val="Sommario1"/>
-        <w:tabs>
-          <w:tab w:val="left" w:pos="720"/>
-        </w:tabs>
-        <w:rPr>
-          <w:rFonts w:asciiTheme="minorHAnsi" w:eastAsiaTheme="minorEastAsia" w:hAnsiTheme="minorHAnsi" w:cstheme="minorBidi"/>
-          <w:b w:val="0"/>
-          <w:smallCaps w:val="0"/>
-          <w:noProof/>
-          <w:spacing w:val="0"/>
-          <w:szCs w:val="24"/>
-          <w:lang w:eastAsia="zh-CN"/>
-        </w:rPr>
-      </w:pPr>
-      <w:r>
-        <w:rPr>
-          <w:rFonts w:ascii="Verdana" w:hAnsi="Verdana"/>
-          <w:noProof/>
-        </w:rPr>
-        <w:t>3.</w:t>
-      </w:r>
-      <w:r>
-        <w:rPr>
-          <w:rFonts w:asciiTheme="minorHAnsi" w:eastAsiaTheme="minorEastAsia" w:hAnsiTheme="minorHAnsi" w:cstheme="minorBidi"/>
-          <w:b w:val="0"/>
-          <w:smallCaps w:val="0"/>
-          <w:noProof/>
-          <w:spacing w:val="0"/>
-          <w:szCs w:val="24"/>
-          <w:lang w:eastAsia="zh-CN"/>
-        </w:rPr>
-        <w:tab/>
-      </w:r>
-      <w:r>
-        <w:rPr>
-          <w:rFonts w:ascii="Verdana" w:hAnsi="Verdana"/>
-          <w:noProof/>
-        </w:rPr>
-        <w:t>Glossario</w:t>
-      </w:r>
-      <w:r>
-        <w:rPr>
-          <w:noProof/>
-        </w:rPr>
-        <w:tab/>
-      </w:r>
-      <w:r>
-        <w:rPr>
-          <w:noProof/>
-        </w:rPr>
-        <w:fldChar w:fldCharType="begin"/>
-      </w:r>
-      <w:r>
-        <w:rPr>
-          <w:noProof/>
-        </w:rPr>
-        <w:instrText xml:space="preserve"> PAGEREF _Toc39429316 \h </w:instrText>
-      </w:r>
-      <w:r>
-        <w:rPr>
-          <w:noProof/>
-        </w:rPr>
-      </w:r>
-      <w:r>
-        <w:rPr>
-          <w:noProof/>
-        </w:rPr>
-        <w:fldChar w:fldCharType="separate"/>
-      </w:r>
-      <w:r>
-        <w:rPr>
-          <w:noProof/>
-        </w:rPr>
-        <w:t>13</w:t>
-      </w:r>
-      <w:r>
-        <w:rPr>
-          <w:noProof/>
-        </w:rPr>
-        <w:fldChar w:fldCharType="end"/>
-      </w:r>
-    </w:p>
-    <w:p>
-      <w:pPr>
-        <w:pStyle w:val="Sommario2"/>
-        <w:tabs>
-          <w:tab w:val="left" w:pos="720"/>
-        </w:tabs>
-        <w:rPr>
-          <w:rFonts w:asciiTheme="minorHAnsi" w:eastAsiaTheme="minorEastAsia" w:hAnsiTheme="minorHAnsi" w:cstheme="minorBidi"/>
-          <w:smallCaps w:val="0"/>
-          <w:noProof/>
-          <w:spacing w:val="0"/>
-          <w:szCs w:val="24"/>
-          <w:lang w:eastAsia="zh-CN"/>
-        </w:rPr>
-      </w:pPr>
-      <w:r>
-        <w:rPr>
-          <w:noProof/>
-        </w:rPr>
-        <w:t>3.1</w:t>
-      </w:r>
-      <w:r>
-        <w:rPr>
-          <w:rFonts w:asciiTheme="minorHAnsi" w:eastAsiaTheme="minorEastAsia" w:hAnsiTheme="minorHAnsi" w:cstheme="minorBidi"/>
-          <w:smallCaps w:val="0"/>
-          <w:noProof/>
-          <w:spacing w:val="0"/>
-          <w:szCs w:val="24"/>
-          <w:lang w:eastAsia="zh-CN"/>
-        </w:rPr>
-        <w:tab/>
-      </w:r>
-      <w:r>
-        <w:rPr>
-          <w:noProof/>
-        </w:rPr>
-        <w:t>Acronimi</w:t>
-      </w:r>
-      <w:r>
-        <w:rPr>
-          <w:noProof/>
-        </w:rPr>
-        <w:tab/>
-      </w:r>
-      <w:r>
-        <w:rPr>
-          <w:noProof/>
-        </w:rPr>
-        <w:fldChar w:fldCharType="begin"/>
-      </w:r>
-      <w:r>
-        <w:rPr>
-          <w:noProof/>
-        </w:rPr>
-        <w:instrText xml:space="preserve"> PAGEREF _Toc39429317 \h </w:instrText>
-      </w:r>
-      <w:r>
-        <w:rPr>
-          <w:noProof/>
-        </w:rPr>
-      </w:r>
-      <w:r>
-        <w:rPr>
-          <w:noProof/>
-        </w:rPr>
-        <w:fldChar w:fldCharType="separate"/>
-      </w:r>
-      <w:r>
-        <w:rPr>
-          <w:noProof/>
-        </w:rPr>
-        <w:t>13</w:t>
-      </w:r>
-      <w:r>
-        <w:rPr>
-          <w:noProof/>
-        </w:rPr>
-        <w:fldChar w:fldCharType="end"/>
-      </w:r>
-    </w:p>
-    <w:p>
-      <w:pPr>
-        <w:pStyle w:val="Sommario2"/>
-        <w:tabs>
-          <w:tab w:val="left" w:pos="720"/>
-        </w:tabs>
-        <w:rPr>
-          <w:rFonts w:asciiTheme="minorHAnsi" w:eastAsiaTheme="minorEastAsia" w:hAnsiTheme="minorHAnsi" w:cstheme="minorBidi"/>
-          <w:smallCaps w:val="0"/>
-          <w:noProof/>
-          <w:spacing w:val="0"/>
-          <w:szCs w:val="24"/>
-          <w:lang w:eastAsia="zh-CN"/>
-        </w:rPr>
-      </w:pPr>
-      <w:r>
-        <w:rPr>
-          <w:noProof/>
-        </w:rPr>
-        <w:t>3.2</w:t>
-      </w:r>
-      <w:r>
-        <w:rPr>
-          <w:rFonts w:asciiTheme="minorHAnsi" w:eastAsiaTheme="minorEastAsia" w:hAnsiTheme="minorHAnsi" w:cstheme="minorBidi"/>
-          <w:smallCaps w:val="0"/>
-          <w:noProof/>
-          <w:spacing w:val="0"/>
-          <w:szCs w:val="24"/>
-          <w:lang w:eastAsia="zh-CN"/>
-        </w:rPr>
-        <w:tab/>
-      </w:r>
-      <w:r>
-        <w:rPr>
-          <w:noProof/>
-        </w:rPr>
-        <w:t>Definizioni</w:t>
-      </w:r>
-      <w:r>
-        <w:rPr>
-          <w:noProof/>
-        </w:rPr>
-        <w:tab/>
-      </w:r>
-      <w:r>
-        <w:rPr>
-          <w:noProof/>
-        </w:rPr>
-        <w:fldChar w:fldCharType="begin"/>
-      </w:r>
-      <w:r>
-        <w:rPr>
-          <w:noProof/>
-        </w:rPr>
-        <w:instrText xml:space="preserve"> PAGEREF _Toc39429318 \h </w:instrText>
-      </w:r>
-      <w:r>
-        <w:rPr>
-          <w:noProof/>
-        </w:rPr>
-      </w:r>
-      <w:r>
-        <w:rPr>
-          <w:noProof/>
-        </w:rPr>
-        <w:fldChar w:fldCharType="separate"/>
-      </w:r>
-      <w:r>
-        <w:rPr>
-          <w:noProof/>
-        </w:rPr>
-        <w:t>13</w:t>
-      </w:r>
-      <w:r>
-        <w:rPr>
-          <w:noProof/>
-        </w:rPr>
-        <w:fldChar w:fldCharType="end"/>
-      </w:r>
+      <w:bookmarkStart w:id="11" w:name="_Ref55715254"/>
+      <w:bookmarkStart w:id="12" w:name="_Toc56232080"/>
     </w:p>
     <w:p>
       <w:pPr>
         <w:pStyle w:val="Testonormale"/>
       </w:pPr>
-      <w:r>
-        <w:fldChar w:fldCharType="end"/>
-      </w:r>
-      <w:bookmarkStart w:id="10" w:name="_Ref55715254"/>
-      <w:bookmarkStart w:id="11" w:name="_Toc56232080"/>
-    </w:p>
-    <w:p>
-      <w:pPr>
-        <w:spacing w:after="0"/>
-        <w:jc w:val="left"/>
-      </w:pPr>
-      <w:r>
-        <w:br w:type="page"/>
-      </w:r>
+    </w:p>
+    <w:p>
+      <w:pPr>
+        <w:pStyle w:val="Testonormale"/>
+      </w:pPr>
+    </w:p>
+    <w:p>
+      <w:pPr>
+        <w:pStyle w:val="Testonormale"/>
+      </w:pPr>
+    </w:p>
+    <w:p>
+      <w:pPr>
+        <w:pStyle w:val="Testonormale"/>
+      </w:pPr>
+    </w:p>
+    <w:p>
+      <w:pPr>
+        <w:pStyle w:val="Testonormale"/>
+      </w:pPr>
+    </w:p>
+    <w:p>
+      <w:pPr>
+        <w:pStyle w:val="Testonormale"/>
+      </w:pPr>
+    </w:p>
+    <w:p>
+      <w:pPr>
+        <w:pStyle w:val="Testonormale"/>
+      </w:pPr>
+    </w:p>
+    <w:p>
+      <w:pPr>
+        <w:pStyle w:val="Testonormale"/>
+      </w:pPr>
     </w:p>
     <w:p>
       <w:pPr>
@@ -5241,28 +3614,48 @@
           <w:lang w:val="en-US"/>
         </w:rPr>
       </w:pPr>
-      <w:r>
+    </w:p>
+    <w:p>
+      <w:pPr>
+        <w:pStyle w:val="TitoloDocumento"/>
+        <w:spacing w:before="1440"/>
         <w:rPr>
           <w:szCs w:val="72"/>
           <w:lang w:val="en-US"/>
         </w:rPr>
-        <w:t>Product Backlog</w:t>
-      </w:r>
+      </w:pPr>
     </w:p>
     <w:p>
       <w:pPr>
         <w:pStyle w:val="TitoloDocumento"/>
+        <w:spacing w:before="1440"/>
         <w:rPr>
           <w:szCs w:val="72"/>
           <w:lang w:val="en-US"/>
         </w:rPr>
       </w:pPr>
-      <w:proofErr w:type="spellStart"/>
       <w:r>
         <w:rPr>
           <w:szCs w:val="72"/>
           <w:lang w:val="en-US"/>
         </w:rPr>
+        <w:t>Product Backlog</w:t>
+      </w:r>
+    </w:p>
+    <w:p>
+      <w:pPr>
+        <w:pStyle w:val="TitoloDocumento"/>
+        <w:rPr>
+          <w:szCs w:val="72"/>
+          <w:lang w:val="en-US"/>
+        </w:rPr>
+      </w:pPr>
+      <w:proofErr w:type="spellStart"/>
+      <w:r>
+        <w:rPr>
+          <w:szCs w:val="72"/>
+          <w:lang w:val="en-US"/>
+        </w:rPr>
         <w:t>TeamUp</w:t>
       </w:r>
       <w:proofErr w:type="spellEnd"/>
@@ -5273,7 +3666,7 @@
       </w:pPr>
     </w:p>
     <w:p>
-      <w:bookmarkStart w:id="12" w:name="_Toc189562519"/>
+      <w:bookmarkStart w:id="13" w:name="_Toc189562519"/>
       <w:bookmarkEnd w:id="0"/>
       <w:bookmarkEnd w:id="1"/>
       <w:bookmarkEnd w:id="2"/>
@@ -5282,95 +3675,235 @@
       <w:bookmarkEnd w:id="5"/>
       <w:bookmarkEnd w:id="6"/>
       <w:bookmarkEnd w:id="7"/>
-      <w:bookmarkEnd w:id="10"/>
       <w:bookmarkEnd w:id="11"/>
+      <w:bookmarkEnd w:id="12"/>
     </w:p>
     <w:p>
       <w:pPr>
         <w:pStyle w:val="Titolo1"/>
       </w:pPr>
-      <w:bookmarkStart w:id="13" w:name="_Toc357915316"/>
-      <w:bookmarkStart w:id="14" w:name="_Toc357917012"/>
-      <w:bookmarkStart w:id="15" w:name="_Toc357917143"/>
-      <w:bookmarkStart w:id="16" w:name="_Toc39429278"/>
-      <w:bookmarkStart w:id="17" w:name="_Toc241302311"/>
-      <w:bookmarkEnd w:id="12"/>
+      <w:bookmarkStart w:id="14" w:name="_Toc357915316"/>
+      <w:bookmarkStart w:id="15" w:name="_Toc357917012"/>
+      <w:bookmarkStart w:id="16" w:name="_Toc357917143"/>
+      <w:bookmarkStart w:id="17" w:name="_Toc39429278"/>
+      <w:bookmarkStart w:id="18" w:name="_Toc241302311"/>
+      <w:bookmarkEnd w:id="13"/>
       <w:r>
         <w:lastRenderedPageBreak/>
         <w:t>Product Backlog</w:t>
       </w:r>
-      <w:bookmarkEnd w:id="13"/>
       <w:bookmarkEnd w:id="14"/>
       <w:bookmarkEnd w:id="15"/>
       <w:bookmarkEnd w:id="16"/>
+      <w:bookmarkEnd w:id="17"/>
     </w:p>
     <w:p>
       <w:pPr>
         <w:pStyle w:val="Titolo2"/>
       </w:pPr>
-      <w:bookmarkStart w:id="18" w:name="_Toc357915317"/>
-      <w:bookmarkStart w:id="19" w:name="_Toc357917013"/>
-      <w:bookmarkStart w:id="20" w:name="_Toc357917144"/>
-      <w:bookmarkStart w:id="21" w:name="_Toc39429279"/>
+      <w:bookmarkStart w:id="19" w:name="_Toc357915317"/>
+      <w:bookmarkStart w:id="20" w:name="_Toc357917013"/>
+      <w:bookmarkStart w:id="21" w:name="_Toc357917144"/>
+      <w:bookmarkStart w:id="22" w:name="_Toc39429279"/>
       <w:r>
         <w:t>Introduzione</w:t>
       </w:r>
-      <w:bookmarkEnd w:id="18"/>
       <w:bookmarkEnd w:id="19"/>
       <w:bookmarkEnd w:id="20"/>
       <w:bookmarkEnd w:id="21"/>
+      <w:bookmarkEnd w:id="22"/>
       <w:r>
         <w:t xml:space="preserve"> </w:t>
       </w:r>
     </w:p>
     <w:p>
-      <w:r>
-        <w:t xml:space="preserve">Il sistema permette ad un utente di esporre un progetto, al quale potranno candidarsi altri utenti. Quest’ultimi verranno selezionati dall’espositore del progetto verrà portato a termine dal gruppo dei candidati prescelti. </w:t>
-      </w:r>
+      <w:pPr>
+        <w:jc w:val="left"/>
+      </w:pPr>
+      <w:proofErr w:type="spellStart"/>
+      <w:r>
+        <w:t>TeamUp</w:t>
+      </w:r>
+      <w:proofErr w:type="spellEnd"/>
+      <w:r>
+        <w:t xml:space="preserve"> è un sistema ideato per un insieme </w:t>
+      </w:r>
+      <w:r>
+        <w:t>di utenti</w:t>
+      </w:r>
+      <w:r>
+        <w:t>,</w:t>
+      </w:r>
+      <w:r>
+        <w:t xml:space="preserve"> al fine di </w:t>
+      </w:r>
+      <w:r>
+        <w:t xml:space="preserve">rendere visibile un </w:t>
+      </w:r>
+      <w:r>
+        <w:t>determinato progetto</w:t>
+      </w:r>
+      <w:r>
+        <w:t>, oltre che a favorire l’organizzazione dello stesso</w:t>
+      </w:r>
+      <w:r>
+        <w:t xml:space="preserve">. </w:t>
+      </w:r>
+    </w:p>
+    <w:p>
+      <w:pPr>
+        <w:jc w:val="left"/>
+      </w:pPr>
+      <w:r>
+        <w:t xml:space="preserve">Il sistema </w:t>
+      </w:r>
+      <w:r>
+        <w:t>consiste nel permette</w:t>
+      </w:r>
+      <w:r>
+        <w:t>re</w:t>
+      </w:r>
+      <w:r>
+        <w:t xml:space="preserve"> ad un utente di </w:t>
+      </w:r>
+      <w:r>
+        <w:t>inserire</w:t>
+      </w:r>
+      <w:r>
+        <w:t xml:space="preserve"> u</w:t>
+      </w:r>
+      <w:r>
+        <w:t>n’idea progettuale,</w:t>
+      </w:r>
+      <w:r>
+        <w:t xml:space="preserve"> </w:t>
+      </w:r>
+      <w:r>
+        <w:t>nella</w:t>
+      </w:r>
+      <w:r>
+        <w:t xml:space="preserve"> quale </w:t>
+      </w:r>
+      <w:r>
+        <w:t>potranno candidarsi altri utenti</w:t>
+      </w:r>
+      <w:r>
+        <w:t xml:space="preserve">. </w:t>
+      </w:r>
+    </w:p>
+    <w:p>
+      <w:pPr>
+        <w:jc w:val="left"/>
+      </w:pPr>
+      <w:r>
+        <w:t>I candidati</w:t>
+      </w:r>
+      <w:r>
+        <w:t xml:space="preserve"> verranno selezionati dall’espositore del progetto</w:t>
+      </w:r>
+      <w:r>
+        <w:t>, che deciderà se accettare o rifiutare ogni rispettiva candidatura.</w:t>
+      </w:r>
+    </w:p>
+    <w:p>
+      <w:pPr>
+        <w:jc w:val="left"/>
+      </w:pPr>
+      <w:r>
+        <w:t>Una volta terminata la selezione dei candidati il team potrà essere operativo per lo sviluppo del progetto.</w:t>
+      </w:r>
+    </w:p>
+    <w:p>
+      <w:pPr>
+        <w:jc w:val="left"/>
+      </w:pPr>
     </w:p>
     <w:p>
       <w:pPr>
         <w:pStyle w:val="Titolo2"/>
       </w:pPr>
-      <w:bookmarkStart w:id="22" w:name="_Toc39429281"/>
+      <w:bookmarkStart w:id="23" w:name="_Toc39429281"/>
       <w:r>
         <w:t>Stakeholder</w:t>
       </w:r>
-      <w:bookmarkEnd w:id="22"/>
-    </w:p>
-    <w:p>
+      <w:bookmarkEnd w:id="23"/>
+    </w:p>
+    <w:p>
+      <w:pPr>
+        <w:jc w:val="left"/>
+      </w:pPr>
       <w:r>
         <w:t>Leader – Espositore del progetto</w:t>
       </w:r>
-    </w:p>
-    <w:p>
+      <w:r>
+        <w:t>;</w:t>
+      </w:r>
+    </w:p>
+    <w:p>
+      <w:pPr>
+        <w:jc w:val="left"/>
+      </w:pPr>
       <w:r>
         <w:t>Utente</w:t>
       </w:r>
       <w:r>
-        <w:t xml:space="preserve"> – </w:t>
-      </w:r>
-      <w:r>
-        <w:t>D</w:t>
-      </w:r>
-      <w:r>
-        <w:t>esidera</w:t>
-      </w:r>
-      <w:r>
-        <w:t xml:space="preserve"> cercare e</w:t>
-      </w:r>
-      <w:r>
-        <w:t xml:space="preserve"> candidarsi ad un progetto</w:t>
-      </w:r>
-    </w:p>
-    <w:p>
+        <w:t xml:space="preserve"> -Individuo</w:t>
+      </w:r>
+      <w:r>
+        <w:t xml:space="preserve"> registrat</w:t>
+      </w:r>
+      <w:r>
+        <w:t>o</w:t>
+      </w:r>
+      <w:r>
+        <w:t xml:space="preserve"> e non registrat</w:t>
+      </w:r>
+      <w:r>
+        <w:t>o</w:t>
+      </w:r>
+      <w:r>
+        <w:t xml:space="preserve"> nel sistema</w:t>
+      </w:r>
+      <w:r>
+        <w:t>;</w:t>
+      </w:r>
+    </w:p>
+    <w:p>
+      <w:pPr>
+        <w:jc w:val="left"/>
+      </w:pPr>
+      <w:r>
+        <w:t xml:space="preserve">            -</w:t>
+      </w:r>
       <w:proofErr w:type="spellStart"/>
       <w:r>
         <w:t>Teammate</w:t>
       </w:r>
       <w:proofErr w:type="spellEnd"/>
       <w:r>
-        <w:t xml:space="preserve"> – Candidato che ha superato la selezione</w:t>
+        <w:t xml:space="preserve"> e</w:t>
+      </w:r>
+      <w:r>
+        <w:t>/o</w:t>
+      </w:r>
+      <w:r>
+        <w:t xml:space="preserve"> Leader;</w:t>
+      </w:r>
+    </w:p>
+    <w:p>
+      <w:pPr>
+        <w:jc w:val="left"/>
+      </w:pPr>
+      <w:proofErr w:type="spellStart"/>
+      <w:r>
+        <w:t>Teammate</w:t>
+      </w:r>
+      <w:proofErr w:type="spellEnd"/>
+      <w:r>
+        <w:t xml:space="preserve"> – Candidato ch</w:t>
+      </w:r>
+      <w:r>
+        <w:t>e ha superato la selezione, nonché membro del team;</w:t>
       </w:r>
     </w:p>
     <w:p/>
@@ -5383,21 +3916,16 @@
     <w:p/>
     <w:p/>
     <w:p/>
-    <w:p/>
-    <w:p/>
-    <w:p/>
-    <w:p/>
-    <w:p/>
     <w:p>
       <w:pPr>
         <w:pStyle w:val="Titolo2"/>
       </w:pPr>
-      <w:bookmarkStart w:id="23" w:name="_Toc241302310"/>
-      <w:bookmarkStart w:id="24" w:name="_Toc241403674"/>
-      <w:bookmarkStart w:id="25" w:name="_Toc357915318"/>
-      <w:bookmarkStart w:id="26" w:name="_Toc357917014"/>
-      <w:bookmarkStart w:id="27" w:name="_Toc357917145"/>
-      <w:bookmarkStart w:id="28" w:name="_Toc39429282"/>
+      <w:bookmarkStart w:id="24" w:name="_Toc241302310"/>
+      <w:bookmarkStart w:id="25" w:name="_Toc241403674"/>
+      <w:bookmarkStart w:id="26" w:name="_Toc357915318"/>
+      <w:bookmarkStart w:id="27" w:name="_Toc357917014"/>
+      <w:bookmarkStart w:id="28" w:name="_Toc357917145"/>
+      <w:bookmarkStart w:id="29" w:name="_Toc39429282"/>
       <w:r>
         <w:lastRenderedPageBreak/>
         <w:t xml:space="preserve">Item </w:t>
@@ -5405,15 +3933,15 @@
       <w:r>
         <w:t>funzional</w:t>
       </w:r>
-      <w:bookmarkEnd w:id="23"/>
       <w:bookmarkEnd w:id="24"/>
       <w:bookmarkEnd w:id="25"/>
       <w:bookmarkEnd w:id="26"/>
       <w:bookmarkEnd w:id="27"/>
+      <w:bookmarkEnd w:id="28"/>
       <w:r>
         <w:t>i</w:t>
       </w:r>
-      <w:bookmarkEnd w:id="28"/>
+      <w:bookmarkEnd w:id="29"/>
     </w:p>
     <w:p>
       <w:pPr>
@@ -5490,12 +4018,18 @@
         <w:jc w:val="left"/>
       </w:pPr>
       <w:r>
-        <w:t>Per poter utilizzare il sistema l’utente deve obbligatoriamente accedervi con un account esistente.</w:t>
-      </w:r>
-      <w:bookmarkStart w:id="29" w:name="_Toc357915320"/>
-      <w:bookmarkStart w:id="30" w:name="_Toc357917016"/>
-      <w:bookmarkStart w:id="31" w:name="_Toc357917147"/>
-      <w:bookmarkStart w:id="32" w:name="_Toc39429284"/>
+        <w:t xml:space="preserve">Per poter utilizzare il sistema l’utente </w:t>
+      </w:r>
+      <w:r>
+        <w:t>deve essere registrato nel sistema</w:t>
+      </w:r>
+      <w:r>
+        <w:t>.</w:t>
+      </w:r>
+      <w:bookmarkStart w:id="30" w:name="_Toc357915320"/>
+      <w:bookmarkStart w:id="31" w:name="_Toc357917016"/>
+      <w:bookmarkStart w:id="32" w:name="_Toc357917147"/>
+      <w:bookmarkStart w:id="33" w:name="_Toc39429284"/>
     </w:p>
     <w:p>
       <w:pPr>
@@ -5747,10 +4281,7 @@
         <w:jc w:val="left"/>
       </w:pPr>
       <w:r>
-        <w:t xml:space="preserve">L’utente inserisce nel sistema la propria idea progettuale, dove specifica </w:t>
-      </w:r>
-      <w:r>
-        <w:t>le modalità di candidatura</w:t>
+        <w:t>L’utente inserisce nel sistema la propria idea progettuale</w:t>
       </w:r>
       <w:r>
         <w:t>.</w:t>
@@ -5764,10 +4295,10 @@
         <w:lastRenderedPageBreak/>
         <w:t>IF-</w:t>
       </w:r>
-      <w:bookmarkEnd w:id="29"/>
       <w:bookmarkEnd w:id="30"/>
       <w:bookmarkEnd w:id="31"/>
       <w:bookmarkEnd w:id="32"/>
+      <w:bookmarkEnd w:id="33"/>
       <w:r>
         <w:t>5</w:t>
       </w:r>
@@ -5776,10 +4307,10 @@
       <w:pPr>
         <w:ind w:left="720"/>
       </w:pPr>
-      <w:bookmarkStart w:id="33" w:name="_Toc357915321"/>
-      <w:bookmarkStart w:id="34" w:name="_Toc357917017"/>
-      <w:bookmarkStart w:id="35" w:name="_Toc357917148"/>
-      <w:bookmarkStart w:id="36" w:name="_Toc39429285"/>
+      <w:bookmarkStart w:id="34" w:name="_Toc357915321"/>
+      <w:bookmarkStart w:id="35" w:name="_Toc357917017"/>
+      <w:bookmarkStart w:id="36" w:name="_Toc357917148"/>
+      <w:bookmarkStart w:id="37" w:name="_Toc39429285"/>
       <w:r>
         <w:rPr>
           <w:b/>
@@ -5806,7 +4337,10 @@
         <w:t xml:space="preserve"> </w:t>
       </w:r>
       <w:r>
-        <w:t>Selezionare i candidati ad un mio progetto</w:t>
+        <w:t>s</w:t>
+      </w:r>
+      <w:r>
+        <w:t>elezionare i candidati ad un mio progetto</w:t>
       </w:r>
     </w:p>
     <w:p>
@@ -5851,10 +4385,10 @@
       <w:r>
         <w:t>la selezione dei candidati.</w:t>
       </w:r>
-      <w:bookmarkEnd w:id="33"/>
       <w:bookmarkEnd w:id="34"/>
       <w:bookmarkEnd w:id="35"/>
       <w:bookmarkEnd w:id="36"/>
+      <w:bookmarkEnd w:id="37"/>
     </w:p>
     <w:p>
       <w:pPr>
@@ -5899,13 +4433,22 @@
         <w:t>DEVO POTER</w:t>
       </w:r>
       <w:r>
-        <w:t xml:space="preserve"> selezionare un </w:t>
+        <w:t xml:space="preserve"> </w:t>
+      </w:r>
+      <w:r>
+        <w:t>espellere</w:t>
+      </w:r>
+      <w:r>
+        <w:t xml:space="preserve"> un </w:t>
       </w:r>
       <w:proofErr w:type="spellStart"/>
       <w:r>
         <w:t>teammate</w:t>
       </w:r>
       <w:proofErr w:type="spellEnd"/>
+      <w:r>
+        <w:t xml:space="preserve"> dal team</w:t>
+      </w:r>
     </w:p>
     <w:p>
       <w:pPr>
@@ -5923,13 +4466,13 @@
           <w:b/>
           <w:bCs/>
         </w:rPr>
-        <w:t xml:space="preserve"> POTERLO</w:t>
-      </w:r>
-      <w:r>
-        <w:t xml:space="preserve"> espellere</w:t>
-      </w:r>
-      <w:r>
-        <w:t xml:space="preserve"> dal team.</w:t>
+        <w:t xml:space="preserve"> </w:t>
+      </w:r>
+      <w:r>
+        <w:t>eventuali necessità</w:t>
+      </w:r>
+      <w:r>
+        <w:t>.</w:t>
       </w:r>
     </w:p>
     <w:p>
@@ -5942,7 +4485,13 @@
       </w:r>
       <w:proofErr w:type="spellEnd"/>
       <w:r>
-        <w:t xml:space="preserve"> dal gruppo.</w:t>
+        <w:t xml:space="preserve"> dal gruppo</w:t>
+      </w:r>
+      <w:r>
+        <w:t xml:space="preserve"> per questioni di necessità</w:t>
+      </w:r>
+      <w:r>
+        <w:t>.</w:t>
       </w:r>
     </w:p>
     <w:p/>
@@ -6042,13 +4591,7 @@
         <w:t>L’utente può effettuare una ricerca</w:t>
       </w:r>
       <w:r>
-        <w:t xml:space="preserve"> di un progetto,</w:t>
-      </w:r>
-      <w:r>
-        <w:t xml:space="preserve"> tramite nome o tag</w:t>
-      </w:r>
-      <w:r>
-        <w:t>, per poter visionare le relative informazioni e, eventualmente, per potersi candidare.</w:t>
+        <w:t xml:space="preserve"> di un progetto per poter visionare le relative informazioni e, eventualmente, per potersi candidare.</w:t>
       </w:r>
     </w:p>
     <w:p/>
@@ -6760,11 +5303,11 @@
       <w:pPr>
         <w:pStyle w:val="Titolo2"/>
       </w:pPr>
-      <w:bookmarkStart w:id="37" w:name="_Toc241403675"/>
-      <w:bookmarkStart w:id="38" w:name="_Toc357915322"/>
-      <w:bookmarkStart w:id="39" w:name="_Toc357917018"/>
-      <w:bookmarkStart w:id="40" w:name="_Toc357917149"/>
-      <w:bookmarkStart w:id="41" w:name="_Toc39429286"/>
+      <w:bookmarkStart w:id="38" w:name="_Toc241403675"/>
+      <w:bookmarkStart w:id="39" w:name="_Toc357915322"/>
+      <w:bookmarkStart w:id="40" w:name="_Toc357917018"/>
+      <w:bookmarkStart w:id="41" w:name="_Toc357917149"/>
+      <w:bookmarkStart w:id="42" w:name="_Toc39429286"/>
       <w:r>
         <w:lastRenderedPageBreak/>
         <w:t>Item</w:t>
@@ -6772,27 +5315,27 @@
       <w:r>
         <w:t xml:space="preserve"> informativi</w:t>
       </w:r>
-      <w:bookmarkEnd w:id="37"/>
       <w:bookmarkEnd w:id="38"/>
       <w:bookmarkEnd w:id="39"/>
       <w:bookmarkEnd w:id="40"/>
       <w:bookmarkEnd w:id="41"/>
+      <w:bookmarkEnd w:id="42"/>
     </w:p>
     <w:p>
       <w:pPr>
         <w:pStyle w:val="Titolo3"/>
       </w:pPr>
-      <w:bookmarkStart w:id="42" w:name="_Toc357915323"/>
-      <w:bookmarkStart w:id="43" w:name="_Toc357917019"/>
-      <w:bookmarkStart w:id="44" w:name="_Toc357917150"/>
-      <w:bookmarkStart w:id="45" w:name="_Toc39429287"/>
+      <w:bookmarkStart w:id="43" w:name="_Toc357915323"/>
+      <w:bookmarkStart w:id="44" w:name="_Toc357917019"/>
+      <w:bookmarkStart w:id="45" w:name="_Toc357917150"/>
+      <w:bookmarkStart w:id="46" w:name="_Toc39429287"/>
       <w:r>
         <w:t>IIN-1</w:t>
       </w:r>
-      <w:bookmarkEnd w:id="42"/>
       <w:bookmarkEnd w:id="43"/>
       <w:bookmarkEnd w:id="44"/>
       <w:bookmarkEnd w:id="45"/>
+      <w:bookmarkEnd w:id="46"/>
     </w:p>
     <w:p>
       <w:pPr>
@@ -6809,17 +5352,17 @@
       <w:pPr>
         <w:pStyle w:val="Titolo3"/>
       </w:pPr>
-      <w:bookmarkStart w:id="46" w:name="_Toc357915324"/>
-      <w:bookmarkStart w:id="47" w:name="_Toc357917020"/>
-      <w:bookmarkStart w:id="48" w:name="_Toc357917151"/>
-      <w:bookmarkStart w:id="49" w:name="_Toc39429288"/>
+      <w:bookmarkStart w:id="47" w:name="_Toc357915324"/>
+      <w:bookmarkStart w:id="48" w:name="_Toc357917020"/>
+      <w:bookmarkStart w:id="49" w:name="_Toc357917151"/>
+      <w:bookmarkStart w:id="50" w:name="_Toc39429288"/>
       <w:r>
         <w:t>IIN-2</w:t>
       </w:r>
-      <w:bookmarkEnd w:id="46"/>
       <w:bookmarkEnd w:id="47"/>
       <w:bookmarkEnd w:id="48"/>
       <w:bookmarkEnd w:id="49"/>
+      <w:bookmarkEnd w:id="50"/>
     </w:p>
     <w:p>
       <w:pPr>
@@ -6845,10 +5388,10 @@
       <w:pPr>
         <w:pStyle w:val="Titolo3"/>
       </w:pPr>
-      <w:bookmarkStart w:id="50" w:name="_Toc357915325"/>
-      <w:bookmarkStart w:id="51" w:name="_Toc357917021"/>
-      <w:bookmarkStart w:id="52" w:name="_Toc357917152"/>
-      <w:bookmarkStart w:id="53" w:name="_Toc39429289"/>
+      <w:bookmarkStart w:id="51" w:name="_Toc357915325"/>
+      <w:bookmarkStart w:id="52" w:name="_Toc357917021"/>
+      <w:bookmarkStart w:id="53" w:name="_Toc357917152"/>
+      <w:bookmarkStart w:id="54" w:name="_Toc39429289"/>
       <w:r>
         <w:t>IIN-3</w:t>
       </w:r>
@@ -6888,11 +5431,17 @@
       </w:r>
     </w:p>
     <w:p>
+      <w:pPr>
+        <w:jc w:val="left"/>
+      </w:pPr>
       <w:r>
         <w:t>Il profilo dell’utente sarà composto dai seguenti campi:</w:t>
       </w:r>
     </w:p>
     <w:p>
+      <w:pPr>
+        <w:jc w:val="left"/>
+      </w:pPr>
       <w:r>
         <w:t xml:space="preserve">Nome, Cognome, Data di nascita, </w:t>
       </w:r>
@@ -6903,7 +5452,13 @@
         <w:t>escrizione</w:t>
       </w:r>
       <w:r>
-        <w:t>, Email</w:t>
+        <w:t>,</w:t>
+      </w:r>
+      <w:r>
+        <w:t xml:space="preserve"> Immagine,</w:t>
+      </w:r>
+      <w:r>
+        <w:t xml:space="preserve"> Email</w:t>
       </w:r>
       <w:r>
         <w:t xml:space="preserve"> e </w:t>
@@ -6920,19 +5475,24 @@
     </w:p>
     <w:p>
       <w:pPr>
+        <w:pStyle w:val="Titolo3"/>
+      </w:pPr>
+      <w:r>
+        <w:t>IIN-5</w:t>
+      </w:r>
+    </w:p>
+    <w:p>
+      <w:pPr>
         <w:jc w:val="left"/>
       </w:pPr>
       <w:r>
-        <w:t xml:space="preserve">Tali </w:t>
-      </w:r>
-      <w:r>
-        <w:t>potranno essere resi invisibili e</w:t>
-      </w:r>
-      <w:r>
-        <w:t xml:space="preserve">d </w:t>
-      </w:r>
-      <w:r>
-        <w:t>essere visualizzati solo dopo l’accesso.</w:t>
+        <w:t>La ricerca dei progetti può avvenire tramite nome</w:t>
+      </w:r>
+      <w:r>
+        <w:t xml:space="preserve"> </w:t>
+      </w:r>
+      <w:r>
+        <w:t>o tag.</w:t>
       </w:r>
     </w:p>
     <w:p>
@@ -6940,52 +5500,42 @@
         <w:pStyle w:val="Titolo3"/>
       </w:pPr>
       <w:r>
-        <w:t>IIN-5</w:t>
-      </w:r>
-    </w:p>
-    <w:p>
-      <w:r>
-        <w:t>La ricerca dei progetti può avvenire tramite nome</w:t>
+        <w:t>IIN-6</w:t>
+      </w:r>
+    </w:p>
+    <w:p>
+      <w:pPr>
+        <w:jc w:val="left"/>
+      </w:pPr>
+      <w:r>
+        <w:t xml:space="preserve">Durante l’inserimento di un progetto, l’utente </w:t>
+      </w:r>
+      <w:r>
+        <w:t xml:space="preserve">deve </w:t>
+      </w:r>
+      <w:r>
+        <w:t>inserire</w:t>
       </w:r>
       <w:r>
         <w:t xml:space="preserve"> </w:t>
       </w:r>
       <w:r>
-        <w:t>o tag.</w:t>
-      </w:r>
-    </w:p>
-    <w:p>
-      <w:pPr>
-        <w:pStyle w:val="Titolo3"/>
-      </w:pPr>
-      <w:r>
-        <w:t>IIN-6</w:t>
-      </w:r>
-    </w:p>
-    <w:p>
-      <w:r>
-        <w:t xml:space="preserve">La pubblicazione di un progetto deve contenere </w:t>
-      </w:r>
-      <w:r>
         <w:t>un numero di tag compreso tra 3 e 5</w:t>
       </w:r>
       <w:r>
         <w:t>.</w:t>
       </w:r>
-    </w:p>
-    <w:p>
-      <w:pPr>
-        <w:pStyle w:val="Titolo3"/>
-      </w:pPr>
-      <w:r>
-        <w:t>IIN-</w:t>
-      </w:r>
-      <w:bookmarkEnd w:id="50"/>
       <w:bookmarkEnd w:id="51"/>
       <w:bookmarkEnd w:id="52"/>
       <w:bookmarkEnd w:id="53"/>
-      <w:r>
-        <w:t>7</w:t>
+      <w:bookmarkEnd w:id="54"/>
+    </w:p>
+    <w:p>
+      <w:pPr>
+        <w:pStyle w:val="Titolo3"/>
+      </w:pPr>
+      <w:r>
+        <w:t>IIN-8</w:t>
       </w:r>
     </w:p>
     <w:p>
@@ -6993,82 +5543,62 @@
         <w:jc w:val="left"/>
       </w:pPr>
       <w:r>
-        <w:t>L</w:t>
-      </w:r>
-      <w:r>
-        <w:t>a</w:t>
-      </w:r>
-      <w:r>
-        <w:t xml:space="preserve"> modalità di candidatura ad un progetto </w:t>
-      </w:r>
-      <w:r>
-        <w:t>è tramite curriculum</w:t>
-      </w:r>
+        <w:t xml:space="preserve">Per garantire la sicurezza e l’integrità dei dati dell’utente, la password verrà memorizzata utilizzando un algoritmo di </w:t>
+      </w:r>
+      <w:proofErr w:type="spellStart"/>
+      <w:r>
+        <w:t>Hashing</w:t>
+      </w:r>
+      <w:proofErr w:type="spellEnd"/>
       <w:r>
         <w:t>.</w:t>
       </w:r>
-    </w:p>
-    <w:p>
-      <w:pPr>
-        <w:pStyle w:val="Titolo3"/>
-      </w:pPr>
-      <w:r>
-        <w:t>IIN-8</w:t>
+      <w:r>
+        <w:br/>
       </w:r>
     </w:p>
     <w:p>
       <w:pPr>
         <w:jc w:val="left"/>
       </w:pPr>
-      <w:r>
-        <w:t xml:space="preserve">Per garantire la sicurezza e l’integrità dei dati dell’utente, la password verrà memorizzata utilizzando un algoritmo di </w:t>
-      </w:r>
-      <w:proofErr w:type="spellStart"/>
-      <w:r>
-        <w:t>Hashing</w:t>
-      </w:r>
-      <w:proofErr w:type="spellEnd"/>
-      <w:r>
-        <w:t>.</w:t>
-      </w:r>
     </w:p>
     <w:p>
       <w:pPr>
         <w:pStyle w:val="Titolo2"/>
       </w:pPr>
-      <w:bookmarkStart w:id="54" w:name="_Toc241302312"/>
-      <w:bookmarkStart w:id="55" w:name="_Toc241403677"/>
-      <w:bookmarkStart w:id="56" w:name="_Toc357915326"/>
-      <w:bookmarkStart w:id="57" w:name="_Toc357917022"/>
-      <w:bookmarkStart w:id="58" w:name="_Toc357917153"/>
-      <w:bookmarkStart w:id="59" w:name="_Toc39429290"/>
-      <w:bookmarkEnd w:id="17"/>
+      <w:bookmarkStart w:id="55" w:name="_Toc241302312"/>
+      <w:bookmarkStart w:id="56" w:name="_Toc241403677"/>
+      <w:bookmarkStart w:id="57" w:name="_Toc357915326"/>
+      <w:bookmarkStart w:id="58" w:name="_Toc357917022"/>
+      <w:bookmarkStart w:id="59" w:name="_Toc357917153"/>
+      <w:bookmarkStart w:id="60" w:name="_Toc39429290"/>
+      <w:bookmarkEnd w:id="18"/>
       <w:r>
         <w:lastRenderedPageBreak/>
         <w:t>Item di interfaccia</w:t>
       </w:r>
-      <w:bookmarkEnd w:id="54"/>
       <w:bookmarkEnd w:id="55"/>
       <w:bookmarkEnd w:id="56"/>
       <w:bookmarkEnd w:id="57"/>
       <w:bookmarkEnd w:id="58"/>
       <w:bookmarkEnd w:id="59"/>
+      <w:bookmarkEnd w:id="60"/>
     </w:p>
     <w:p>
       <w:pPr>
         <w:pStyle w:val="Titolo3"/>
       </w:pPr>
-      <w:bookmarkStart w:id="60" w:name="_Toc357915328"/>
-      <w:bookmarkStart w:id="61" w:name="_Toc357917024"/>
-      <w:bookmarkStart w:id="62" w:name="_Toc357917155"/>
-      <w:bookmarkStart w:id="63" w:name="_Toc39429292"/>
+      <w:bookmarkStart w:id="61" w:name="_Toc357915328"/>
+      <w:bookmarkStart w:id="62" w:name="_Toc357917024"/>
+      <w:bookmarkStart w:id="63" w:name="_Toc357917155"/>
+      <w:bookmarkStart w:id="64" w:name="_Toc39429292"/>
       <w:r>
         <w:t>IUI-2</w:t>
       </w:r>
-      <w:bookmarkEnd w:id="60"/>
       <w:bookmarkEnd w:id="61"/>
       <w:bookmarkEnd w:id="62"/>
       <w:bookmarkEnd w:id="63"/>
+      <w:bookmarkEnd w:id="64"/>
     </w:p>
     <w:p>
       <w:r>
@@ -7085,10 +5615,10 @@
       <w:pPr>
         <w:pStyle w:val="Titolo3"/>
       </w:pPr>
-      <w:bookmarkStart w:id="64" w:name="_Toc357915329"/>
-      <w:bookmarkStart w:id="65" w:name="_Toc357917025"/>
-      <w:bookmarkStart w:id="66" w:name="_Toc357917156"/>
-      <w:bookmarkStart w:id="67" w:name="_Toc39429293"/>
+      <w:bookmarkStart w:id="65" w:name="_Toc357915329"/>
+      <w:bookmarkStart w:id="66" w:name="_Toc357917025"/>
+      <w:bookmarkStart w:id="67" w:name="_Toc357917156"/>
+      <w:bookmarkStart w:id="68" w:name="_Toc39429293"/>
       <w:r>
         <w:t>IUI-3</w:t>
       </w:r>
@@ -7152,7 +5682,13 @@
         <w:t>,</w:t>
       </w:r>
       <w:r>
-        <w:t xml:space="preserve"> che permette di </w:t>
+        <w:t xml:space="preserve"> che permette</w:t>
+      </w:r>
+      <w:r>
+        <w:t xml:space="preserve"> ad un utente </w:t>
+      </w:r>
+      <w:r>
+        <w:t xml:space="preserve">di </w:t>
       </w:r>
       <w:r>
         <w:t>accedere</w:t>
@@ -7170,7 +5706,13 @@
         <w:t>,</w:t>
       </w:r>
       <w:r>
-        <w:t xml:space="preserve"> e una barra di ricerca per i feed.</w:t>
+        <w:t xml:space="preserve"> e</w:t>
+      </w:r>
+      <w:r>
+        <w:t>d</w:t>
+      </w:r>
+      <w:r>
+        <w:t xml:space="preserve"> una barra di ricerca per i feed.</w:t>
       </w:r>
     </w:p>
     <w:p>
@@ -7204,7 +5746,10 @@
         <w:t>dove l’utente può</w:t>
       </w:r>
       <w:r>
-        <w:t xml:space="preserve"> modificare o aggiungere </w:t>
+        <w:t xml:space="preserve"> modificare </w:t>
+      </w:r>
+      <w:r>
+        <w:t xml:space="preserve">i </w:t>
       </w:r>
       <w:r>
         <w:t>dati relativi al proprio account</w:t>
@@ -7308,37 +5853,32 @@
       </w:r>
     </w:p>
     <w:p>
-      <w:bookmarkStart w:id="68" w:name="_GoBack"/>
       <w:r>
         <w:t>Gestione progetto</w:t>
       </w:r>
       <w:r>
         <w:t xml:space="preserve">: </w:t>
       </w:r>
-      <w:r>
-        <w:t>interfaccia</w:t>
-      </w:r>
-      <w:r>
-        <w:t xml:space="preserve"> dove è possibile </w:t>
-      </w:r>
-      <w:r>
-        <w:t xml:space="preserve">selezionare i </w:t>
-      </w:r>
-      <w:r>
-        <w:t>candidati</w:t>
-      </w:r>
-      <w:r>
-        <w:t>,</w:t>
-      </w:r>
-      <w:r>
-        <w:t xml:space="preserve"> per poi aggiungerli nel team.</w:t>
-      </w:r>
-      <w:bookmarkEnd w:id="64"/>
       <w:bookmarkEnd w:id="65"/>
       <w:bookmarkEnd w:id="66"/>
       <w:bookmarkEnd w:id="67"/>
-    </w:p>
-    <w:bookmarkEnd w:id="68"/>
+      <w:bookmarkEnd w:id="68"/>
+      <w:r>
+        <w:t xml:space="preserve">interfaccia dove l’utente può modificare </w:t>
+      </w:r>
+      <w:r>
+        <w:t xml:space="preserve">i </w:t>
+      </w:r>
+      <w:r>
+        <w:t xml:space="preserve">dati relativi al proprio </w:t>
+      </w:r>
+      <w:r>
+        <w:t>progetto</w:t>
+      </w:r>
+      <w:r>
+        <w:t>.</w:t>
+      </w:r>
+    </w:p>
     <w:p/>
     <w:p/>
     <w:p/>
@@ -7479,12 +6019,12 @@
       </w:pPr>
     </w:p>
     <w:sectPr>
-      <w:headerReference w:type="even" r:id="rId10"/>
-      <w:headerReference w:type="default" r:id="rId11"/>
-      <w:footerReference w:type="even" r:id="rId12"/>
-      <w:footerReference w:type="default" r:id="rId13"/>
-      <w:headerReference w:type="first" r:id="rId14"/>
-      <w:footerReference w:type="first" r:id="rId15"/>
+      <w:headerReference w:type="even" r:id="rId11"/>
+      <w:headerReference w:type="default" r:id="rId12"/>
+      <w:footerReference w:type="even" r:id="rId13"/>
+      <w:footerReference w:type="default" r:id="rId14"/>
+      <w:headerReference w:type="first" r:id="rId15"/>
+      <w:footerReference w:type="first" r:id="rId16"/>
       <w:pgSz w:w="11906" w:h="16838"/>
       <w:pgMar w:top="1797" w:right="1440" w:bottom="1797" w:left="1440" w:header="624" w:footer="1134" w:gutter="0"/>
       <w:cols w:space="708"/>
@@ -7876,7 +6416,7 @@
                   </a:ln>
                   <a:extLst>
                     <a:ext uri="{FAA26D3D-D897-4be2-8F04-BA451C77F1D7}">
-                      <ma14:placeholderFlag xmlns:a14="http://schemas.microsoft.com/office/drawing/2010/main" xmlns:ma14="http://schemas.microsoft.com/office/mac/drawingml/2011/main" xmlns:w="http://schemas.openxmlformats.org/wordprocessingml/2006/main" xmlns:w10="urn:schemas-microsoft-com:office:word" xmlns:v="urn:schemas-microsoft-com:vml" xmlns:o="urn:schemas-microsoft-com:office:office" xmlns:mv="urn:schemas-microsoft-com:mac:vml" xmlns:mo="http://schemas.microsoft.com/office/mac/office/2008/main" xmlns=""/>
+                      <ma14:placeholderFlag xmlns="" xmlns:mo="http://schemas.microsoft.com/office/mac/office/2008/main" xmlns:mv="urn:schemas-microsoft-com:mac:vml" xmlns:o="urn:schemas-microsoft-com:office:office" xmlns:v="urn:schemas-microsoft-com:vml" xmlns:w10="urn:schemas-microsoft-com:office:word" xmlns:w="http://schemas.openxmlformats.org/wordprocessingml/2006/main" xmlns:ma14="http://schemas.microsoft.com/office/mac/drawingml/2011/main" xmlns:a14="http://schemas.microsoft.com/office/drawing/2010/main"/>
                     </a:ext>
                   </a:extLst>
                 </pic:spPr>
@@ -13543,6 +12083,15 @@
 </file>
 
 <file path=customXml/item1.xml><?xml version="1.0" encoding="utf-8"?>
+<?mso-contentType ?>
+<FormTemplates xmlns="http://schemas.microsoft.com/sharepoint/v3/contenttype/forms">
+  <Display>DocumentLibraryForm</Display>
+  <Edit>DocumentLibraryForm</Edit>
+  <New>DocumentLibraryForm</New>
+</FormTemplates>
+</file>
+
+<file path=customXml/item2.xml><?xml version="1.0" encoding="utf-8"?>
 <ct:contentTypeSchema xmlns:ct="http://schemas.microsoft.com/office/2006/metadata/contentType" xmlns:ma="http://schemas.microsoft.com/office/2006/metadata/properties/metaAttributes" ct:_="" ma:_="" ma:contentTypeName="Documento" ma:contentTypeID="0x010100A657801EADC6CB488D38381BCD8FCEE6" ma:contentTypeVersion="2" ma:contentTypeDescription="Creare un nuovo documento." ma:contentTypeScope="" ma:versionID="537ee28e461e5ea8eae7c4079db3faf6">
   <xsd:schema xmlns:xsd="http://www.w3.org/2001/XMLSchema" xmlns:xs="http://www.w3.org/2001/XMLSchema" xmlns:p="http://schemas.microsoft.com/office/2006/metadata/properties" xmlns:ns2="1729e28b-a5b4-4a20-b22d-d90231804ce1" targetNamespace="http://schemas.microsoft.com/office/2006/metadata/properties" ma:root="true" ma:fieldsID="444e9d69bb08e1e47adbddd8038d2072" ns2:_="">
     <xsd:import namespace="1729e28b-a5b4-4a20-b22d-d90231804ce1"/>
@@ -13674,22 +12223,25 @@
 </ct:contentTypeSchema>
 </file>
 
-<file path=customXml/item2.xml><?xml version="1.0" encoding="utf-8"?>
-<?mso-contentType ?>
-<FormTemplates xmlns="http://schemas.microsoft.com/sharepoint/v3/contenttype/forms">
-  <Display>DocumentLibraryForm</Display>
-  <Edit>DocumentLibraryForm</Edit>
-  <New>DocumentLibraryForm</New>
-</FormTemplates>
-</file>
-
 <file path=customXml/item3.xml><?xml version="1.0" encoding="utf-8"?>
 <p:properties xmlns:p="http://schemas.microsoft.com/office/2006/metadata/properties" xmlns:xsi="http://www.w3.org/2001/XMLSchema-instance" xmlns:pc="http://schemas.microsoft.com/office/infopath/2007/PartnerControls">
   <documentManagement/>
 </p:properties>
 </file>
 
+<file path=customXml/item4.xml><?xml version="1.0" encoding="utf-8"?>
+<b:Sources xmlns:b="http://schemas.openxmlformats.org/officeDocument/2006/bibliography" xmlns="http://schemas.openxmlformats.org/officeDocument/2006/bibliography" SelectedStyle="\APASixthEditionOfficeOnline.xsl" StyleName="APA" Version="6"/>
+</file>
+
 <file path=customXml/itemProps1.xml><?xml version="1.0" encoding="utf-8"?>
+<ds:datastoreItem xmlns:ds="http://schemas.openxmlformats.org/officeDocument/2006/customXml" ds:itemID="{8EDA1C18-19B8-43A3-8AA9-47BC56660D15}">
+  <ds:schemaRefs>
+    <ds:schemaRef ds:uri="http://schemas.microsoft.com/sharepoint/v3/contenttype/forms"/>
+  </ds:schemaRefs>
+</ds:datastoreItem>
+</file>
+
+<file path=customXml/itemProps2.xml><?xml version="1.0" encoding="utf-8"?>
 <ds:datastoreItem xmlns:ds="http://schemas.openxmlformats.org/officeDocument/2006/customXml" ds:itemID="{66D021F5-102E-44C3-93F2-F84257DAB25A}">
   <ds:schemaRefs>
     <ds:schemaRef ds:uri="http://schemas.microsoft.com/office/2006/metadata/contentType"/>
@@ -13707,14 +12259,6 @@
 </ds:datastoreItem>
 </file>
 
-<file path=customXml/itemProps2.xml><?xml version="1.0" encoding="utf-8"?>
-<ds:datastoreItem xmlns:ds="http://schemas.openxmlformats.org/officeDocument/2006/customXml" ds:itemID="{8EDA1C18-19B8-43A3-8AA9-47BC56660D15}">
-  <ds:schemaRefs>
-    <ds:schemaRef ds:uri="http://schemas.microsoft.com/sharepoint/v3/contenttype/forms"/>
-  </ds:schemaRefs>
-</ds:datastoreItem>
-</file>
-
 <file path=customXml/itemProps3.xml><?xml version="1.0" encoding="utf-8"?>
 <ds:datastoreItem xmlns:ds="http://schemas.openxmlformats.org/officeDocument/2006/customXml" ds:itemID="{7E56D6EB-0EB8-4EF0-A745-F04ADB4CF575}">
   <ds:schemaRefs>
@@ -13722,4 +12266,12 @@
     <ds:schemaRef ds:uri="http://schemas.microsoft.com/office/infopath/2007/PartnerControls"/>
   </ds:schemaRefs>
 </ds:datastoreItem>
+</file>
+
+<file path=customXml/itemProps4.xml><?xml version="1.0" encoding="utf-8"?>
+<ds:datastoreItem xmlns:ds="http://schemas.openxmlformats.org/officeDocument/2006/customXml" ds:itemID="{BA39CC75-D2EE-4853-BA6E-3E8527F675C8}">
+  <ds:schemaRefs>
+    <ds:schemaRef ds:uri="http://schemas.openxmlformats.org/officeDocument/2006/bibliography"/>
+  </ds:schemaRefs>
+</ds:datastoreItem>
 </file>
</xml_diff>

<commit_message>
Cancella progetto e revisione db
</commit_message>
<xml_diff>
--- a/Documentazione di progetto/Product Backlog .docx
+++ b/Documentazione di progetto/Product Backlog .docx
@@ -78,6 +78,7 @@
           <w:szCs w:val="48"/>
         </w:rPr>
       </w:pPr>
+      <w:proofErr w:type="spellStart"/>
       <w:r>
         <w:rPr>
           <w:b/>
@@ -86,6 +87,7 @@
         </w:rPr>
         <w:t>TeamUp</w:t>
       </w:r>
+      <w:proofErr w:type="spellEnd"/>
     </w:p>
     <w:p>
       <w:pPr>
@@ -160,7 +162,7 @@
           <w:sz w:val="28"/>
           <w:szCs w:val="28"/>
         </w:rPr>
-        <w:t>6</w:t>
+        <w:t>7</w:t>
       </w:r>
       <w:r>
         <w:rPr>
@@ -209,23 +211,25 @@
           <w:sz w:val="32"/>
           <w:szCs w:val="32"/>
         </w:rPr>
-        <w:t>Ingegneria del Software a.a. 201</w:t>
-      </w:r>
+        <w:t xml:space="preserve">Ingegneria del Software </w:t>
+      </w:r>
+      <w:proofErr w:type="spellStart"/>
       <w:r>
         <w:rPr>
           <w:rFonts w:ascii="Verdana" w:hAnsi="Verdana"/>
           <w:sz w:val="32"/>
           <w:szCs w:val="32"/>
         </w:rPr>
-        <w:t>9</w:t>
-      </w:r>
+        <w:t>a.a</w:t>
+      </w:r>
+      <w:proofErr w:type="spellEnd"/>
       <w:r>
         <w:rPr>
           <w:rFonts w:ascii="Verdana" w:hAnsi="Verdana"/>
           <w:sz w:val="32"/>
           <w:szCs w:val="32"/>
         </w:rPr>
-        <w:t>-20</w:t>
+        <w:t>. 201</w:t>
       </w:r>
       <w:r>
         <w:rPr>
@@ -233,6 +237,22 @@
           <w:sz w:val="32"/>
           <w:szCs w:val="32"/>
         </w:rPr>
+        <w:t>9</w:t>
+      </w:r>
+      <w:r>
+        <w:rPr>
+          <w:rFonts w:ascii="Verdana" w:hAnsi="Verdana"/>
+          <w:sz w:val="32"/>
+          <w:szCs w:val="32"/>
+        </w:rPr>
+        <w:t>-20</w:t>
+      </w:r>
+      <w:r>
+        <w:rPr>
+          <w:rFonts w:ascii="Verdana" w:hAnsi="Verdana"/>
+          <w:sz w:val="32"/>
+          <w:szCs w:val="32"/>
+        </w:rPr>
         <w:t>20</w:t>
       </w:r>
     </w:p>
@@ -280,53 +300,62 @@
           <w:szCs w:val="26"/>
         </w:rPr>
       </w:pPr>
+      <w:proofErr w:type="spellStart"/>
       <w:r>
         <w:rPr>
           <w:sz w:val="26"/>
           <w:szCs w:val="26"/>
         </w:rPr>
-        <w:t>Insabato Daniele</w:t>
-      </w:r>
+        <w:t>Insabato</w:t>
+      </w:r>
+      <w:proofErr w:type="spellEnd"/>
       <w:r>
         <w:rPr>
           <w:sz w:val="26"/>
           <w:szCs w:val="26"/>
         </w:rPr>
-        <w:t xml:space="preserve"> </w:t>
+        <w:t xml:space="preserve"> Daniele</w:t>
       </w:r>
       <w:r>
         <w:rPr>
           <w:sz w:val="26"/>
           <w:szCs w:val="26"/>
         </w:rPr>
-        <w:t>697904</w:t>
+        <w:t xml:space="preserve"> </w:t>
       </w:r>
       <w:r>
         <w:rPr>
           <w:sz w:val="26"/>
           <w:szCs w:val="26"/>
         </w:rPr>
-        <w:t xml:space="preserve"> </w:t>
+        <w:t>697904</w:t>
       </w:r>
       <w:r>
         <w:rPr>
           <w:sz w:val="26"/>
           <w:szCs w:val="26"/>
         </w:rPr>
-        <w:t>ITPS</w:t>
+        <w:t xml:space="preserve"> </w:t>
       </w:r>
       <w:r>
         <w:rPr>
           <w:sz w:val="26"/>
           <w:szCs w:val="26"/>
         </w:rPr>
-        <w:t xml:space="preserve"> </w:t>
+        <w:t>ITPS</w:t>
       </w:r>
       <w:r>
         <w:rPr>
           <w:sz w:val="26"/>
           <w:szCs w:val="26"/>
         </w:rPr>
+        <w:t xml:space="preserve"> </w:t>
+      </w:r>
+      <w:r>
+        <w:rPr>
+          <w:sz w:val="26"/>
+          <w:szCs w:val="26"/>
+        </w:rPr>
         <w:t>danieleins@outlook.it</w:t>
       </w:r>
     </w:p>
@@ -416,12 +445,21 @@
         </w:rPr>
       </w:pPr>
       <w:bookmarkStart w:id="8" w:name="_Hlk41560845"/>
+      <w:proofErr w:type="spellStart"/>
       <w:r>
         <w:rPr>
           <w:sz w:val="26"/>
           <w:szCs w:val="26"/>
         </w:rPr>
-        <w:t xml:space="preserve">Piteo Alfonso </w:t>
+        <w:t>Piteo</w:t>
+      </w:r>
+      <w:proofErr w:type="spellEnd"/>
+      <w:r>
+        <w:rPr>
+          <w:sz w:val="26"/>
+          <w:szCs w:val="26"/>
+        </w:rPr>
+        <w:t xml:space="preserve"> Alfonso </w:t>
       </w:r>
       <w:r>
         <w:rPr>
@@ -3610,6 +3648,7 @@
           <w:lang w:val="en-US"/>
         </w:rPr>
       </w:pPr>
+      <w:proofErr w:type="spellStart"/>
       <w:r>
         <w:rPr>
           <w:szCs w:val="72"/>
@@ -3617,6 +3656,7 @@
         </w:rPr>
         <w:t>TeamUp</w:t>
       </w:r>
+      <w:proofErr w:type="spellEnd"/>
     </w:p>
     <w:p>
       <w:pPr>
@@ -3678,8 +3718,13 @@
       <w:pPr>
         <w:jc w:val="left"/>
       </w:pPr>
-      <w:r>
-        <w:t xml:space="preserve">TeamUp è un sistema ideato per un insieme </w:t>
+      <w:proofErr w:type="spellStart"/>
+      <w:r>
+        <w:t>TeamUp</w:t>
+      </w:r>
+      <w:proofErr w:type="spellEnd"/>
+      <w:r>
+        <w:t xml:space="preserve"> è un sistema ideato per un insieme </w:t>
       </w:r>
       <w:r>
         <w:t>di utenti</w:t>
@@ -3826,18 +3871,45 @@
         <w:t xml:space="preserve"> loro progetti, cercando di</w:t>
       </w:r>
       <w:r>
-        <w:t xml:space="preserve"> conglomerarle </w:t>
+        <w:t xml:space="preserve"> conglomerarle</w:t>
+      </w:r>
+      <w:r>
+        <w:t xml:space="preserve"> con lo stesso obiettivo o passione</w:t>
+      </w:r>
+      <w:r>
+        <w:t>,</w:t>
+      </w:r>
+      <w:r>
+        <w:t xml:space="preserve"> </w:t>
       </w:r>
       <w:bookmarkStart w:id="22" w:name="_GoBack"/>
       <w:bookmarkEnd w:id="22"/>
       <w:r>
-        <w:t xml:space="preserve"> con lo stesso obiettivo o passione</w:t>
-      </w:r>
-      <w:r>
-        <w:t>,</w:t>
-      </w:r>
-      <w:r>
-        <w:t>in modo tale da potersi aiutare a vicenda. Attualmente sono presenti già dei competitor del sistema TeamUp come per esempio Linkedin, MeetUp e CoFoundersLab.</w:t>
+        <w:t xml:space="preserve">in modo tale da potersi aiutare a vicenda. Attualmente sono presenti già dei competitor del sistema </w:t>
+      </w:r>
+      <w:proofErr w:type="spellStart"/>
+      <w:r>
+        <w:t>TeamUp</w:t>
+      </w:r>
+      <w:proofErr w:type="spellEnd"/>
+      <w:r>
+        <w:t xml:space="preserve"> come per esempio Linkedin, </w:t>
+      </w:r>
+      <w:proofErr w:type="spellStart"/>
+      <w:r>
+        <w:t>MeetUp</w:t>
+      </w:r>
+      <w:proofErr w:type="spellEnd"/>
+      <w:r>
+        <w:t xml:space="preserve"> e </w:t>
+      </w:r>
+      <w:proofErr w:type="spellStart"/>
+      <w:r>
+        <w:t>CoFoundersLab</w:t>
+      </w:r>
+      <w:proofErr w:type="spellEnd"/>
+      <w:r>
+        <w:t>.</w:t>
       </w:r>
     </w:p>
     <w:p>
@@ -3928,8 +4000,13 @@
       <w:r>
         <w:t xml:space="preserve">Leader – </w:t>
       </w:r>
-      <w:r>
-        <w:t>E’ l’utente che inserisce la sua idea progettuale all’interno del sistema, selezionando gli utenti candidati.</w:t>
+      <w:proofErr w:type="gramStart"/>
+      <w:r>
+        <w:t>E’</w:t>
+      </w:r>
+      <w:proofErr w:type="gramEnd"/>
+      <w:r>
+        <w:t xml:space="preserve"> l’utente che inserisce la sua idea progettuale all’interno del sistema, selezionando gli utenti candidati.</w:t>
       </w:r>
     </w:p>
     <w:p>
@@ -3946,7 +4023,15 @@
         <w:t>L’utente è l’attore registrato al sistema. Una volta registrato può eseguire tutte le funzionalità previste dalla piattaforma</w:t>
       </w:r>
       <w:r>
-        <w:t xml:space="preserve">. Egli a sua volta può assumere il ruolo di Teammate e Leader essendo una generalizzazione di tali figure. </w:t>
+        <w:t xml:space="preserve">. Egli a sua volta può assumere il ruolo di </w:t>
+      </w:r>
+      <w:proofErr w:type="spellStart"/>
+      <w:r>
+        <w:t>Teammate</w:t>
+      </w:r>
+      <w:proofErr w:type="spellEnd"/>
+      <w:r>
+        <w:t xml:space="preserve"> e Leader essendo una generalizzazione di tali figure. </w:t>
       </w:r>
       <w:r>
         <w:t xml:space="preserve"> </w:t>
@@ -3956,8 +4041,13 @@
       <w:pPr>
         <w:jc w:val="left"/>
       </w:pPr>
-      <w:r>
-        <w:t>Teammate – Candidato ch</w:t>
+      <w:proofErr w:type="spellStart"/>
+      <w:r>
+        <w:t>Teammate</w:t>
+      </w:r>
+      <w:proofErr w:type="spellEnd"/>
+      <w:r>
+        <w:t xml:space="preserve"> – Candidato ch</w:t>
       </w:r>
       <w:r>
         <w:t>e ha superato la selezione, nonché membro del team;</w:t>
@@ -4496,8 +4586,13 @@
         <w:t>espellere</w:t>
       </w:r>
       <w:r>
-        <w:t xml:space="preserve"> un teammate</w:t>
-      </w:r>
+        <w:t xml:space="preserve"> un </w:t>
+      </w:r>
+      <w:proofErr w:type="spellStart"/>
+      <w:r>
+        <w:t>teammate</w:t>
+      </w:r>
+      <w:proofErr w:type="spellEnd"/>
       <w:r>
         <w:t xml:space="preserve"> dal team</w:t>
       </w:r>
@@ -4529,7 +4624,15 @@
     </w:p>
     <w:p>
       <w:r>
-        <w:t>Il leader potrà espellere il teammate dal gruppo</w:t>
+        <w:t xml:space="preserve">Il leader potrà espellere il </w:t>
+      </w:r>
+      <w:proofErr w:type="spellStart"/>
+      <w:r>
+        <w:t>teammate</w:t>
+      </w:r>
+      <w:proofErr w:type="spellEnd"/>
+      <w:r>
+        <w:t xml:space="preserve"> dal gruppo</w:t>
       </w:r>
       <w:r>
         <w:t xml:space="preserve"> per questioni di necessità</w:t>
@@ -5031,8 +5134,13 @@
         <w:t>COME</w:t>
       </w:r>
       <w:r>
-        <w:t xml:space="preserve"> Teammate</w:t>
-      </w:r>
+        <w:t xml:space="preserve"> </w:t>
+      </w:r>
+      <w:proofErr w:type="spellStart"/>
+      <w:r>
+        <w:t>Teammate</w:t>
+      </w:r>
+      <w:proofErr w:type="spellEnd"/>
     </w:p>
     <w:p>
       <w:pPr>
@@ -5082,7 +5190,15 @@
         <w:jc w:val="left"/>
       </w:pPr>
       <w:r>
-        <w:t>Il teammate può abbandonare il team del progetto per eventuali necessità.</w:t>
+        <w:t xml:space="preserve">Il </w:t>
+      </w:r>
+      <w:proofErr w:type="spellStart"/>
+      <w:r>
+        <w:t>teammate</w:t>
+      </w:r>
+      <w:proofErr w:type="spellEnd"/>
+      <w:r>
+        <w:t xml:space="preserve"> può abbandonare il team del progetto per eventuali necessità.</w:t>
       </w:r>
     </w:p>
     <w:p>
@@ -5574,7 +5690,15 @@
         <w:jc w:val="left"/>
       </w:pPr>
       <w:r>
-        <w:t>Per garantire la sicurezza e l’integrità dei dati dell’utente, la password verrà memorizzata utilizzando un algoritmo di Hashing.</w:t>
+        <w:t xml:space="preserve">Per garantire la sicurezza e l’integrità dei dati dell’utente, la password verrà memorizzata utilizzando un algoritmo di </w:t>
+      </w:r>
+      <w:proofErr w:type="spellStart"/>
+      <w:r>
+        <w:t>Hashing</w:t>
+      </w:r>
+      <w:proofErr w:type="spellEnd"/>
+      <w:r>
+        <w:t>.</w:t>
       </w:r>
       <w:r>
         <w:br/>
@@ -5759,20 +5883,6 @@
     </w:p>
     <w:p/>
     <w:p/>
-    <w:p/>
-    <w:p/>
-    <w:p/>
-    <w:p/>
-    <w:p/>
-    <w:p/>
-    <w:p>
-      <w:pPr>
-        <w:spacing w:line="360" w:lineRule="auto"/>
-        <w:rPr>
-          <w:b/>
-        </w:rPr>
-      </w:pPr>
-    </w:p>
     <w:p>
       <w:pPr>
         <w:pStyle w:val="TitoloDocumento"/>
@@ -6180,7 +6290,7 @@
                   </a:ln>
                   <a:extLst>
                     <a:ext uri="{FAA26D3D-D897-4be2-8F04-BA451C77F1D7}">
-                      <ma14:placeholderFlag xmlns:a14="http://schemas.microsoft.com/office/drawing/2010/main" xmlns:ma14="http://schemas.microsoft.com/office/mac/drawingml/2011/main" xmlns:w="http://schemas.openxmlformats.org/wordprocessingml/2006/main" xmlns:w10="urn:schemas-microsoft-com:office:word" xmlns:v="urn:schemas-microsoft-com:vml" xmlns:o="urn:schemas-microsoft-com:office:office" xmlns:mv="urn:schemas-microsoft-com:mac:vml" xmlns:mo="http://schemas.microsoft.com/office/mac/office/2008/main" xmlns=""/>
+                      <ma14:placeholderFlag xmlns="" xmlns:mo="http://schemas.microsoft.com/office/mac/office/2008/main" xmlns:mv="urn:schemas-microsoft-com:mac:vml" xmlns:o="urn:schemas-microsoft-com:office:office" xmlns:v="urn:schemas-microsoft-com:vml" xmlns:w10="urn:schemas-microsoft-com:office:word" xmlns:w="http://schemas.openxmlformats.org/wordprocessingml/2006/main" xmlns:ma14="http://schemas.microsoft.com/office/mac/drawingml/2011/main" xmlns:a14="http://schemas.microsoft.com/office/drawing/2010/main"/>
                     </a:ext>
                   </a:extLst>
                 </pic:spPr>
@@ -10608,6 +10718,7 @@
   <w:style w:type="character" w:default="1" w:styleId="Carpredefinitoparagrafo">
     <w:name w:val="Default Paragraph Font"/>
     <w:uiPriority w:val="1"/>
+    <w:semiHidden/>
     <w:unhideWhenUsed/>
   </w:style>
   <w:style w:type="table" w:default="1" w:styleId="Tabellanormale">
@@ -11846,6 +11957,15 @@
 </file>
 
 <file path=customXml/item1.xml><?xml version="1.0" encoding="utf-8"?>
+<?mso-contentType ?>
+<FormTemplates xmlns="http://schemas.microsoft.com/sharepoint/v3/contenttype/forms">
+  <Display>DocumentLibraryForm</Display>
+  <Edit>DocumentLibraryForm</Edit>
+  <New>DocumentLibraryForm</New>
+</FormTemplates>
+</file>
+
+<file path=customXml/item2.xml><?xml version="1.0" encoding="utf-8"?>
 <ct:contentTypeSchema xmlns:ct="http://schemas.microsoft.com/office/2006/metadata/contentType" xmlns:ma="http://schemas.microsoft.com/office/2006/metadata/properties/metaAttributes" ct:_="" ma:_="" ma:contentTypeName="Documento" ma:contentTypeID="0x010100A657801EADC6CB488D38381BCD8FCEE6" ma:contentTypeVersion="2" ma:contentTypeDescription="Creare un nuovo documento." ma:contentTypeScope="" ma:versionID="537ee28e461e5ea8eae7c4079db3faf6">
   <xsd:schema xmlns:xsd="http://www.w3.org/2001/XMLSchema" xmlns:xs="http://www.w3.org/2001/XMLSchema" xmlns:p="http://schemas.microsoft.com/office/2006/metadata/properties" xmlns:ns2="1729e28b-a5b4-4a20-b22d-d90231804ce1" targetNamespace="http://schemas.microsoft.com/office/2006/metadata/properties" ma:root="true" ma:fieldsID="444e9d69bb08e1e47adbddd8038d2072" ns2:_="">
     <xsd:import namespace="1729e28b-a5b4-4a20-b22d-d90231804ce1"/>
@@ -11977,15 +12097,6 @@
 </ct:contentTypeSchema>
 </file>
 
-<file path=customXml/item2.xml><?xml version="1.0" encoding="utf-8"?>
-<?mso-contentType ?>
-<FormTemplates xmlns="http://schemas.microsoft.com/sharepoint/v3/contenttype/forms">
-  <Display>DocumentLibraryForm</Display>
-  <Edit>DocumentLibraryForm</Edit>
-  <New>DocumentLibraryForm</New>
-</FormTemplates>
-</file>
-
 <file path=customXml/item3.xml><?xml version="1.0" encoding="utf-8"?>
 <p:properties xmlns:p="http://schemas.microsoft.com/office/2006/metadata/properties" xmlns:xsi="http://www.w3.org/2001/XMLSchema-instance" xmlns:pc="http://schemas.microsoft.com/office/infopath/2007/PartnerControls">
   <documentManagement/>
@@ -11997,6 +12108,14 @@
 </file>
 
 <file path=customXml/itemProps1.xml><?xml version="1.0" encoding="utf-8"?>
+<ds:datastoreItem xmlns:ds="http://schemas.openxmlformats.org/officeDocument/2006/customXml" ds:itemID="{8EDA1C18-19B8-43A3-8AA9-47BC56660D15}">
+  <ds:schemaRefs>
+    <ds:schemaRef ds:uri="http://schemas.microsoft.com/sharepoint/v3/contenttype/forms"/>
+  </ds:schemaRefs>
+</ds:datastoreItem>
+</file>
+
+<file path=customXml/itemProps2.xml><?xml version="1.0" encoding="utf-8"?>
 <ds:datastoreItem xmlns:ds="http://schemas.openxmlformats.org/officeDocument/2006/customXml" ds:itemID="{66D021F5-102E-44C3-93F2-F84257DAB25A}">
   <ds:schemaRefs>
     <ds:schemaRef ds:uri="http://schemas.microsoft.com/office/2006/metadata/contentType"/>
@@ -12014,14 +12133,6 @@
 </ds:datastoreItem>
 </file>
 
-<file path=customXml/itemProps2.xml><?xml version="1.0" encoding="utf-8"?>
-<ds:datastoreItem xmlns:ds="http://schemas.openxmlformats.org/officeDocument/2006/customXml" ds:itemID="{8EDA1C18-19B8-43A3-8AA9-47BC56660D15}">
-  <ds:schemaRefs>
-    <ds:schemaRef ds:uri="http://schemas.microsoft.com/sharepoint/v3/contenttype/forms"/>
-  </ds:schemaRefs>
-</ds:datastoreItem>
-</file>
-
 <file path=customXml/itemProps3.xml><?xml version="1.0" encoding="utf-8"?>
 <ds:datastoreItem xmlns:ds="http://schemas.openxmlformats.org/officeDocument/2006/customXml" ds:itemID="{7E56D6EB-0EB8-4EF0-A745-F04ADB4CF575}">
   <ds:schemaRefs>
@@ -12032,7 +12143,7 @@
 </file>
 
 <file path=customXml/itemProps4.xml><?xml version="1.0" encoding="utf-8"?>
-<ds:datastoreItem xmlns:ds="http://schemas.openxmlformats.org/officeDocument/2006/customXml" ds:itemID="{C3A07994-B775-4391-944E-CD32F1BDE09F}">
+<ds:datastoreItem xmlns:ds="http://schemas.openxmlformats.org/officeDocument/2006/customXml" ds:itemID="{849853EC-6EA5-4352-A113-091B60129B34}">
   <ds:schemaRefs>
     <ds:schemaRef ds:uri="http://schemas.openxmlformats.org/officeDocument/2006/bibliography"/>
   </ds:schemaRefs>

</xml_diff>

<commit_message>
Sprint Report e Product Backlog
</commit_message>
<xml_diff>
--- a/Documentazione di progetto/Product Backlog .docx
+++ b/Documentazione di progetto/Product Backlog .docx
@@ -1,6 +1,6 @@
 
 <file path=word/document.xml><?xml version="1.0" encoding="utf-8"?>
-<w:document xmlns:wpc="http://schemas.microsoft.com/office/word/2010/wordprocessingCanvas" xmlns:cx="http://schemas.microsoft.com/office/drawing/2014/chartex" xmlns:cx1="http://schemas.microsoft.com/office/drawing/2015/9/8/chartex" xmlns:cx2="http://schemas.microsoft.com/office/drawing/2015/10/21/chartex" xmlns:cx3="http://schemas.microsoft.com/office/drawing/2016/5/9/chartex" xmlns:cx4="http://schemas.microsoft.com/office/drawing/2016/5/10/chartex" xmlns:cx5="http://schemas.microsoft.com/office/drawing/2016/5/11/chartex" xmlns:cx6="http://schemas.microsoft.com/office/drawing/2016/5/12/chartex" xmlns:cx7="http://schemas.microsoft.com/office/drawing/2016/5/13/chartex" xmlns:cx8="http://schemas.microsoft.com/office/drawing/2016/5/14/chartex" xmlns:mc="http://schemas.openxmlformats.org/markup-compatibility/2006" xmlns:aink="http://schemas.microsoft.com/office/drawing/2016/ink" xmlns:am3d="http://schemas.microsoft.com/office/drawing/2017/model3d" xmlns:o="urn:schemas-microsoft-com:office:office" xmlns:r="http://schemas.openxmlformats.org/officeDocument/2006/relationships" xmlns:m="http://schemas.openxmlformats.org/officeDocument/2006/math" xmlns:v="urn:schemas-microsoft-com:vml" xmlns:wp14="http://schemas.microsoft.com/office/word/2010/wordprocessingDrawing" xmlns:wp="http://schemas.openxmlformats.org/drawingml/2006/wordprocessingDrawing" xmlns:w10="urn:schemas-microsoft-com:office:word" xmlns:w="http://schemas.openxmlformats.org/wordprocessingml/2006/main" xmlns:w14="http://schemas.microsoft.com/office/word/2010/wordml" xmlns:w15="http://schemas.microsoft.com/office/word/2012/wordml" xmlns:w16cid="http://schemas.microsoft.com/office/word/2016/wordml/cid" xmlns:w16se="http://schemas.microsoft.com/office/word/2015/wordml/symex" xmlns:wpg="http://schemas.microsoft.com/office/word/2010/wordprocessingGroup" xmlns:wpi="http://schemas.microsoft.com/office/word/2010/wordprocessingInk" xmlns:wne="http://schemas.microsoft.com/office/word/2006/wordml" xmlns:wps="http://schemas.microsoft.com/office/word/2010/wordprocessingShape" mc:Ignorable="w14 w15 w16se w16cid wp14">
+<w:document xmlns:wpc="http://schemas.microsoft.com/office/word/2010/wordprocessingCanvas" xmlns:cx="http://schemas.microsoft.com/office/drawing/2014/chartex" xmlns:cx1="http://schemas.microsoft.com/office/drawing/2015/9/8/chartex" xmlns:cx2="http://schemas.microsoft.com/office/drawing/2015/10/21/chartex" xmlns:cx3="http://schemas.microsoft.com/office/drawing/2016/5/9/chartex" xmlns:cx4="http://schemas.microsoft.com/office/drawing/2016/5/10/chartex" xmlns:cx5="http://schemas.microsoft.com/office/drawing/2016/5/11/chartex" xmlns:cx6="http://schemas.microsoft.com/office/drawing/2016/5/12/chartex" xmlns:cx7="http://schemas.microsoft.com/office/drawing/2016/5/13/chartex" xmlns:cx8="http://schemas.microsoft.com/office/drawing/2016/5/14/chartex" xmlns:mc="http://schemas.openxmlformats.org/markup-compatibility/2006" xmlns:aink="http://schemas.microsoft.com/office/drawing/2016/ink" xmlns:am3d="http://schemas.microsoft.com/office/drawing/2017/model3d" xmlns:o="urn:schemas-microsoft-com:office:office" xmlns:r="http://schemas.openxmlformats.org/officeDocument/2006/relationships" xmlns:m="http://schemas.openxmlformats.org/officeDocument/2006/math" xmlns:v="urn:schemas-microsoft-com:vml" xmlns:wp14="http://schemas.microsoft.com/office/word/2010/wordprocessingDrawing" xmlns:wp="http://schemas.openxmlformats.org/drawingml/2006/wordprocessingDrawing" xmlns:w10="urn:schemas-microsoft-com:office:word" xmlns:w="http://schemas.openxmlformats.org/wordprocessingml/2006/main" xmlns:w14="http://schemas.microsoft.com/office/word/2010/wordml" xmlns:w15="http://schemas.microsoft.com/office/word/2012/wordml" xmlns:w16cex="http://schemas.microsoft.com/office/word/2018/wordml/cex" xmlns:w16cid="http://schemas.microsoft.com/office/word/2016/wordml/cid" xmlns:w16="http://schemas.microsoft.com/office/word/2018/wordml" xmlns:w16se="http://schemas.microsoft.com/office/word/2015/wordml/symex" xmlns:wpg="http://schemas.microsoft.com/office/word/2010/wordprocessingGroup" xmlns:wpi="http://schemas.microsoft.com/office/word/2010/wordprocessingInk" xmlns:wne="http://schemas.microsoft.com/office/word/2006/wordml" xmlns:wps="http://schemas.microsoft.com/office/word/2010/wordprocessingShape" mc:Ignorable="w14 w15 w16se w16cid w16 w16cex wp14">
   <w:body>
     <w:p>
       <w:pPr>
@@ -78,7 +78,6 @@
           <w:szCs w:val="48"/>
         </w:rPr>
       </w:pPr>
-      <w:proofErr w:type="spellStart"/>
       <w:r>
         <w:rPr>
           <w:b/>
@@ -87,7 +86,6 @@
         </w:rPr>
         <w:t>TeamUp</w:t>
       </w:r>
-      <w:proofErr w:type="spellEnd"/>
     </w:p>
     <w:p>
       <w:pPr>
@@ -211,25 +209,23 @@
           <w:sz w:val="32"/>
           <w:szCs w:val="32"/>
         </w:rPr>
-        <w:t xml:space="preserve">Ingegneria del Software </w:t>
-      </w:r>
-      <w:proofErr w:type="spellStart"/>
+        <w:t>Ingegneria del Software a.a. 201</w:t>
+      </w:r>
       <w:r>
         <w:rPr>
           <w:rFonts w:ascii="Verdana" w:hAnsi="Verdana"/>
           <w:sz w:val="32"/>
           <w:szCs w:val="32"/>
         </w:rPr>
-        <w:t>a.a</w:t>
-      </w:r>
-      <w:proofErr w:type="spellEnd"/>
+        <w:t>9</w:t>
+      </w:r>
       <w:r>
         <w:rPr>
           <w:rFonts w:ascii="Verdana" w:hAnsi="Verdana"/>
           <w:sz w:val="32"/>
           <w:szCs w:val="32"/>
         </w:rPr>
-        <w:t>. 201</w:t>
+        <w:t>-20</w:t>
       </w:r>
       <w:r>
         <w:rPr>
@@ -237,22 +233,6 @@
           <w:sz w:val="32"/>
           <w:szCs w:val="32"/>
         </w:rPr>
-        <w:t>9</w:t>
-      </w:r>
-      <w:r>
-        <w:rPr>
-          <w:rFonts w:ascii="Verdana" w:hAnsi="Verdana"/>
-          <w:sz w:val="32"/>
-          <w:szCs w:val="32"/>
-        </w:rPr>
-        <w:t>-20</w:t>
-      </w:r>
-      <w:r>
-        <w:rPr>
-          <w:rFonts w:ascii="Verdana" w:hAnsi="Verdana"/>
-          <w:sz w:val="32"/>
-          <w:szCs w:val="32"/>
-        </w:rPr>
         <w:t>20</w:t>
       </w:r>
     </w:p>
@@ -300,63 +280,113 @@
           <w:szCs w:val="26"/>
         </w:rPr>
       </w:pPr>
-      <w:proofErr w:type="spellStart"/>
       <w:r>
         <w:rPr>
           <w:sz w:val="26"/>
           <w:szCs w:val="26"/>
         </w:rPr>
-        <w:t>Insabato</w:t>
-      </w:r>
-      <w:proofErr w:type="spellEnd"/>
+        <w:t>Insabato Daniele</w:t>
+      </w:r>
       <w:r>
         <w:rPr>
           <w:sz w:val="26"/>
           <w:szCs w:val="26"/>
         </w:rPr>
-        <w:t xml:space="preserve"> Daniele</w:t>
+        <w:t xml:space="preserve"> </w:t>
       </w:r>
       <w:r>
         <w:rPr>
           <w:sz w:val="26"/>
           <w:szCs w:val="26"/>
         </w:rPr>
-        <w:t xml:space="preserve"> </w:t>
+        <w:t>697904</w:t>
       </w:r>
       <w:r>
         <w:rPr>
           <w:sz w:val="26"/>
           <w:szCs w:val="26"/>
         </w:rPr>
-        <w:t>697904</w:t>
+        <w:t xml:space="preserve"> </w:t>
       </w:r>
       <w:r>
         <w:rPr>
           <w:sz w:val="26"/>
           <w:szCs w:val="26"/>
         </w:rPr>
-        <w:t xml:space="preserve"> </w:t>
+        <w:t>ITPS</w:t>
       </w:r>
       <w:r>
         <w:rPr>
           <w:sz w:val="26"/>
           <w:szCs w:val="26"/>
         </w:rPr>
-        <w:t>ITPS</w:t>
+        <w:t xml:space="preserve"> </w:t>
       </w:r>
       <w:r>
         <w:rPr>
           <w:sz w:val="26"/>
           <w:szCs w:val="26"/>
         </w:rPr>
-        <w:t xml:space="preserve"> </w:t>
-      </w:r>
-      <w:r>
+        <w:t>danieleins@outlook.it</w:t>
+      </w:r>
+    </w:p>
+    <w:p>
+      <w:pPr>
+        <w:pStyle w:val="Testonormale"/>
+        <w:jc w:val="right"/>
         <w:rPr>
           <w:sz w:val="26"/>
           <w:szCs w:val="26"/>
         </w:rPr>
-        <w:t>danieleins@outlook.it</w:t>
+      </w:pPr>
+      <w:r>
+        <w:rPr>
+          <w:sz w:val="26"/>
+          <w:szCs w:val="26"/>
+        </w:rPr>
+        <w:t>Tito</w:t>
+      </w:r>
+      <w:r>
+        <w:rPr>
+          <w:sz w:val="26"/>
+          <w:szCs w:val="26"/>
+        </w:rPr>
+        <w:t xml:space="preserve"> </w:t>
+      </w:r>
+      <w:r>
+        <w:rPr>
+          <w:sz w:val="26"/>
+          <w:szCs w:val="26"/>
+        </w:rPr>
+        <w:t>Davide 705320</w:t>
+      </w:r>
+      <w:r>
+        <w:rPr>
+          <w:sz w:val="26"/>
+          <w:szCs w:val="26"/>
+        </w:rPr>
+        <w:t xml:space="preserve"> </w:t>
+      </w:r>
+      <w:r>
+        <w:rPr>
+          <w:sz w:val="26"/>
+          <w:szCs w:val="26"/>
+        </w:rPr>
+        <w:t>ITPS</w:t>
+      </w:r>
+      <w:r>
+        <w:rPr>
+          <w:sz w:val="26"/>
+          <w:szCs w:val="26"/>
+        </w:rPr>
+        <w:t xml:space="preserve"> </w:t>
+      </w:r>
+      <w:r>
+        <w:rPr>
+          <w:sz w:val="26"/>
+          <w:szCs w:val="26"/>
+        </w:rPr>
+        <w:t>d.tito@studenti.uniba.it</w:t>
       </w:r>
     </w:p>
     <w:p>
@@ -373,93 +403,25 @@
           <w:sz w:val="26"/>
           <w:szCs w:val="26"/>
         </w:rPr>
-        <w:t>Tito</w:t>
-      </w:r>
-      <w:r>
+        <w:t>Sala Emanuele 703339 ITPS e.sala@studenti.uniba.it</w:t>
+      </w:r>
+    </w:p>
+    <w:p>
+      <w:pPr>
+        <w:pStyle w:val="Testonormale"/>
+        <w:jc w:val="right"/>
         <w:rPr>
           <w:sz w:val="26"/>
           <w:szCs w:val="26"/>
         </w:rPr>
-        <w:t xml:space="preserve"> </w:t>
-      </w:r>
+      </w:pPr>
+      <w:bookmarkStart w:id="8" w:name="_Hlk41560845"/>
       <w:r>
         <w:rPr>
           <w:sz w:val="26"/>
           <w:szCs w:val="26"/>
         </w:rPr>
-        <w:t>Davide 705320</w:t>
-      </w:r>
-      <w:r>
-        <w:rPr>
-          <w:sz w:val="26"/>
-          <w:szCs w:val="26"/>
-        </w:rPr>
-        <w:t xml:space="preserve"> </w:t>
-      </w:r>
-      <w:r>
-        <w:rPr>
-          <w:sz w:val="26"/>
-          <w:szCs w:val="26"/>
-        </w:rPr>
-        <w:t>ITPS</w:t>
-      </w:r>
-      <w:r>
-        <w:rPr>
-          <w:sz w:val="26"/>
-          <w:szCs w:val="26"/>
-        </w:rPr>
-        <w:t xml:space="preserve"> </w:t>
-      </w:r>
-      <w:r>
-        <w:rPr>
-          <w:sz w:val="26"/>
-          <w:szCs w:val="26"/>
-        </w:rPr>
-        <w:t>d.tito@studenti.uniba.it</w:t>
-      </w:r>
-    </w:p>
-    <w:p>
-      <w:pPr>
-        <w:pStyle w:val="Testonormale"/>
-        <w:jc w:val="right"/>
-        <w:rPr>
-          <w:sz w:val="26"/>
-          <w:szCs w:val="26"/>
-        </w:rPr>
-      </w:pPr>
-      <w:r>
-        <w:rPr>
-          <w:sz w:val="26"/>
-          <w:szCs w:val="26"/>
-        </w:rPr>
-        <w:t>Sala Emanuele 703339 ITPS e.sala@studenti.uniba.it</w:t>
-      </w:r>
-    </w:p>
-    <w:p>
-      <w:pPr>
-        <w:pStyle w:val="Testonormale"/>
-        <w:jc w:val="right"/>
-        <w:rPr>
-          <w:sz w:val="26"/>
-          <w:szCs w:val="26"/>
-        </w:rPr>
-      </w:pPr>
-      <w:bookmarkStart w:id="8" w:name="_Hlk41560845"/>
-      <w:proofErr w:type="spellStart"/>
-      <w:r>
-        <w:rPr>
-          <w:sz w:val="26"/>
-          <w:szCs w:val="26"/>
-        </w:rPr>
-        <w:t>Piteo</w:t>
-      </w:r>
-      <w:proofErr w:type="spellEnd"/>
-      <w:r>
-        <w:rPr>
-          <w:sz w:val="26"/>
-          <w:szCs w:val="26"/>
-        </w:rPr>
-        <w:t xml:space="preserve"> Alfonso </w:t>
+        <w:t xml:space="preserve">Piteo Alfonso </w:t>
       </w:r>
       <w:r>
         <w:rPr>
@@ -3648,7 +3610,6 @@
           <w:lang w:val="en-US"/>
         </w:rPr>
       </w:pPr>
-      <w:proofErr w:type="spellStart"/>
       <w:r>
         <w:rPr>
           <w:szCs w:val="72"/>
@@ -3656,7 +3617,6 @@
         </w:rPr>
         <w:t>TeamUp</w:t>
       </w:r>
-      <w:proofErr w:type="spellEnd"/>
     </w:p>
     <w:p>
       <w:pPr>
@@ -3718,13 +3678,8 @@
       <w:pPr>
         <w:jc w:val="left"/>
       </w:pPr>
-      <w:proofErr w:type="spellStart"/>
-      <w:r>
-        <w:t>TeamUp</w:t>
-      </w:r>
-      <w:proofErr w:type="spellEnd"/>
-      <w:r>
-        <w:t xml:space="preserve"> è un sistema ideato per un insieme </w:t>
+      <w:r>
+        <w:t xml:space="preserve">TeamUp è un sistema ideato per un insieme </w:t>
       </w:r>
       <w:r>
         <w:t>di utenti</w:t>
@@ -3882,34 +3837,8 @@
       <w:r>
         <w:t xml:space="preserve"> </w:t>
       </w:r>
-      <w:bookmarkStart w:id="22" w:name="_GoBack"/>
-      <w:bookmarkEnd w:id="22"/>
-      <w:r>
-        <w:t xml:space="preserve">in modo tale da potersi aiutare a vicenda. Attualmente sono presenti già dei competitor del sistema </w:t>
-      </w:r>
-      <w:proofErr w:type="spellStart"/>
-      <w:r>
-        <w:t>TeamUp</w:t>
-      </w:r>
-      <w:proofErr w:type="spellEnd"/>
-      <w:r>
-        <w:t xml:space="preserve"> come per esempio Linkedin, </w:t>
-      </w:r>
-      <w:proofErr w:type="spellStart"/>
-      <w:r>
-        <w:t>MeetUp</w:t>
-      </w:r>
-      <w:proofErr w:type="spellEnd"/>
-      <w:r>
-        <w:t xml:space="preserve"> e </w:t>
-      </w:r>
-      <w:proofErr w:type="spellStart"/>
-      <w:r>
-        <w:t>CoFoundersLab</w:t>
-      </w:r>
-      <w:proofErr w:type="spellEnd"/>
-      <w:r>
-        <w:t>.</w:t>
+      <w:r>
+        <w:t>in modo tale da potersi aiutare a vicenda. Attualmente sono presenti già dei competitor del sistema TeamUp come per esempio Linkedin, MeetUp e CoFoundersLab.</w:t>
       </w:r>
     </w:p>
     <w:p>
@@ -3987,11 +3916,11 @@
       <w:pPr>
         <w:pStyle w:val="Titolo2"/>
       </w:pPr>
-      <w:bookmarkStart w:id="23" w:name="_Toc39429281"/>
+      <w:bookmarkStart w:id="22" w:name="_Toc39429281"/>
       <w:r>
         <w:t>Stakeholder</w:t>
       </w:r>
-      <w:bookmarkEnd w:id="23"/>
+      <w:bookmarkEnd w:id="22"/>
     </w:p>
     <w:p>
       <w:pPr>
@@ -4000,13 +3929,8 @@
       <w:r>
         <w:t xml:space="preserve">Leader – </w:t>
       </w:r>
-      <w:proofErr w:type="gramStart"/>
-      <w:r>
-        <w:t>E’</w:t>
-      </w:r>
-      <w:proofErr w:type="gramEnd"/>
-      <w:r>
-        <w:t xml:space="preserve"> l’utente che inserisce la sua idea progettuale all’interno del sistema, selezionando gli utenti candidati.</w:t>
+      <w:r>
+        <w:t>E’ l’utente che inserisce la sua idea progettuale all’interno del sistema, selezionando gli utenti candidati.</w:t>
       </w:r>
     </w:p>
     <w:p>
@@ -4023,15 +3947,7 @@
         <w:t>L’utente è l’attore registrato al sistema. Una volta registrato può eseguire tutte le funzionalità previste dalla piattaforma</w:t>
       </w:r>
       <w:r>
-        <w:t xml:space="preserve">. Egli a sua volta può assumere il ruolo di </w:t>
-      </w:r>
-      <w:proofErr w:type="spellStart"/>
-      <w:r>
-        <w:t>Teammate</w:t>
-      </w:r>
-      <w:proofErr w:type="spellEnd"/>
-      <w:r>
-        <w:t xml:space="preserve"> e Leader essendo una generalizzazione di tali figure. </w:t>
+        <w:t xml:space="preserve">. Egli a sua volta può assumere il ruolo di Teammate e Leader essendo una generalizzazione di tali figure. </w:t>
       </w:r>
       <w:r>
         <w:t xml:space="preserve"> </w:t>
@@ -4041,13 +3957,8 @@
       <w:pPr>
         <w:jc w:val="left"/>
       </w:pPr>
-      <w:proofErr w:type="spellStart"/>
-      <w:r>
-        <w:t>Teammate</w:t>
-      </w:r>
-      <w:proofErr w:type="spellEnd"/>
-      <w:r>
-        <w:t xml:space="preserve"> – Candidato ch</w:t>
+      <w:r>
+        <w:t>Teammate – Candidato ch</w:t>
       </w:r>
       <w:r>
         <w:t>e ha superato la selezione, nonché membro del team;</w:t>
@@ -4067,12 +3978,12 @@
       <w:pPr>
         <w:pStyle w:val="Titolo2"/>
       </w:pPr>
-      <w:bookmarkStart w:id="24" w:name="_Toc241302310"/>
-      <w:bookmarkStart w:id="25" w:name="_Toc241403674"/>
-      <w:bookmarkStart w:id="26" w:name="_Toc357915318"/>
-      <w:bookmarkStart w:id="27" w:name="_Toc357917014"/>
-      <w:bookmarkStart w:id="28" w:name="_Toc357917145"/>
-      <w:bookmarkStart w:id="29" w:name="_Toc39429282"/>
+      <w:bookmarkStart w:id="23" w:name="_Toc241302310"/>
+      <w:bookmarkStart w:id="24" w:name="_Toc241403674"/>
+      <w:bookmarkStart w:id="25" w:name="_Toc357915318"/>
+      <w:bookmarkStart w:id="26" w:name="_Toc357917014"/>
+      <w:bookmarkStart w:id="27" w:name="_Toc357917145"/>
+      <w:bookmarkStart w:id="28" w:name="_Toc39429282"/>
       <w:r>
         <w:lastRenderedPageBreak/>
         <w:t xml:space="preserve">Item </w:t>
@@ -4080,15 +3991,15 @@
       <w:r>
         <w:t>funzional</w:t>
       </w:r>
+      <w:bookmarkEnd w:id="23"/>
       <w:bookmarkEnd w:id="24"/>
       <w:bookmarkEnd w:id="25"/>
       <w:bookmarkEnd w:id="26"/>
       <w:bookmarkEnd w:id="27"/>
+      <w:r>
+        <w:t>i</w:t>
+      </w:r>
       <w:bookmarkEnd w:id="28"/>
-      <w:r>
-        <w:t>i</w:t>
-      </w:r>
-      <w:bookmarkEnd w:id="29"/>
     </w:p>
     <w:p>
       <w:pPr>
@@ -4173,10 +4084,10 @@
       <w:r>
         <w:t>.</w:t>
       </w:r>
-      <w:bookmarkStart w:id="30" w:name="_Toc357915320"/>
-      <w:bookmarkStart w:id="31" w:name="_Toc357917016"/>
-      <w:bookmarkStart w:id="32" w:name="_Toc357917147"/>
-      <w:bookmarkStart w:id="33" w:name="_Toc39429284"/>
+      <w:bookmarkStart w:id="29" w:name="_Toc357915320"/>
+      <w:bookmarkStart w:id="30" w:name="_Toc357917016"/>
+      <w:bookmarkStart w:id="31" w:name="_Toc357917147"/>
+      <w:bookmarkStart w:id="32" w:name="_Toc39429284"/>
     </w:p>
     <w:p>
       <w:pPr>
@@ -4442,10 +4353,10 @@
         <w:lastRenderedPageBreak/>
         <w:t>IF-</w:t>
       </w:r>
+      <w:bookmarkEnd w:id="29"/>
       <w:bookmarkEnd w:id="30"/>
       <w:bookmarkEnd w:id="31"/>
       <w:bookmarkEnd w:id="32"/>
-      <w:bookmarkEnd w:id="33"/>
       <w:r>
         <w:t>5</w:t>
       </w:r>
@@ -4454,10 +4365,10 @@
       <w:pPr>
         <w:ind w:left="720"/>
       </w:pPr>
-      <w:bookmarkStart w:id="34" w:name="_Toc357915321"/>
-      <w:bookmarkStart w:id="35" w:name="_Toc357917017"/>
-      <w:bookmarkStart w:id="36" w:name="_Toc357917148"/>
-      <w:bookmarkStart w:id="37" w:name="_Toc39429285"/>
+      <w:bookmarkStart w:id="33" w:name="_Toc357915321"/>
+      <w:bookmarkStart w:id="34" w:name="_Toc357917017"/>
+      <w:bookmarkStart w:id="35" w:name="_Toc357917148"/>
+      <w:bookmarkStart w:id="36" w:name="_Toc39429285"/>
       <w:r>
         <w:rPr>
           <w:b/>
@@ -4532,10 +4443,10 @@
       <w:r>
         <w:t>la selezione dei candidati.</w:t>
       </w:r>
+      <w:bookmarkEnd w:id="33"/>
       <w:bookmarkEnd w:id="34"/>
       <w:bookmarkEnd w:id="35"/>
       <w:bookmarkEnd w:id="36"/>
-      <w:bookmarkEnd w:id="37"/>
     </w:p>
     <w:p>
       <w:pPr>
@@ -4586,13 +4497,8 @@
         <w:t>espellere</w:t>
       </w:r>
       <w:r>
-        <w:t xml:space="preserve"> un </w:t>
-      </w:r>
-      <w:proofErr w:type="spellStart"/>
-      <w:r>
-        <w:t>teammate</w:t>
-      </w:r>
-      <w:proofErr w:type="spellEnd"/>
+        <w:t xml:space="preserve"> un teammate</w:t>
+      </w:r>
       <w:r>
         <w:t xml:space="preserve"> dal team</w:t>
       </w:r>
@@ -4624,15 +4530,7 @@
     </w:p>
     <w:p>
       <w:r>
-        <w:t xml:space="preserve">Il leader potrà espellere il </w:t>
-      </w:r>
-      <w:proofErr w:type="spellStart"/>
-      <w:r>
-        <w:t>teammate</w:t>
-      </w:r>
-      <w:proofErr w:type="spellEnd"/>
-      <w:r>
-        <w:t xml:space="preserve"> dal gruppo</w:t>
+        <w:t>Il leader potrà espellere il teammate dal gruppo</w:t>
       </w:r>
       <w:r>
         <w:t xml:space="preserve"> per questioni di necessità</w:t>
@@ -5134,13 +5032,8 @@
         <w:t>COME</w:t>
       </w:r>
       <w:r>
-        <w:t xml:space="preserve"> </w:t>
-      </w:r>
-      <w:proofErr w:type="spellStart"/>
-      <w:r>
-        <w:t>Teammate</w:t>
-      </w:r>
-      <w:proofErr w:type="spellEnd"/>
+        <w:t xml:space="preserve"> Teammate</w:t>
+      </w:r>
     </w:p>
     <w:p>
       <w:pPr>
@@ -5190,15 +5083,7 @@
         <w:jc w:val="left"/>
       </w:pPr>
       <w:r>
-        <w:t xml:space="preserve">Il </w:t>
-      </w:r>
-      <w:proofErr w:type="spellStart"/>
-      <w:r>
-        <w:t>teammate</w:t>
-      </w:r>
-      <w:proofErr w:type="spellEnd"/>
-      <w:r>
-        <w:t xml:space="preserve"> può abbandonare il team del progetto per eventuali necessità.</w:t>
+        <w:t>Il teammate può abbandonare il team del progetto per eventuali necessità.</w:t>
       </w:r>
     </w:p>
     <w:p>
@@ -5450,11 +5335,11 @@
       <w:pPr>
         <w:pStyle w:val="Titolo2"/>
       </w:pPr>
-      <w:bookmarkStart w:id="38" w:name="_Toc241403675"/>
-      <w:bookmarkStart w:id="39" w:name="_Toc357915322"/>
-      <w:bookmarkStart w:id="40" w:name="_Toc357917018"/>
-      <w:bookmarkStart w:id="41" w:name="_Toc357917149"/>
-      <w:bookmarkStart w:id="42" w:name="_Toc39429286"/>
+      <w:bookmarkStart w:id="37" w:name="_Toc241403675"/>
+      <w:bookmarkStart w:id="38" w:name="_Toc357915322"/>
+      <w:bookmarkStart w:id="39" w:name="_Toc357917018"/>
+      <w:bookmarkStart w:id="40" w:name="_Toc357917149"/>
+      <w:bookmarkStart w:id="41" w:name="_Toc39429286"/>
       <w:r>
         <w:lastRenderedPageBreak/>
         <w:t>Item</w:t>
@@ -5462,220 +5347,229 @@
       <w:r>
         <w:t xml:space="preserve"> informativi</w:t>
       </w:r>
+      <w:bookmarkEnd w:id="37"/>
       <w:bookmarkEnd w:id="38"/>
       <w:bookmarkEnd w:id="39"/>
       <w:bookmarkEnd w:id="40"/>
       <w:bookmarkEnd w:id="41"/>
+    </w:p>
+    <w:p>
+      <w:pPr>
+        <w:pStyle w:val="Titolo3"/>
+      </w:pPr>
+      <w:bookmarkStart w:id="42" w:name="_Toc357915323"/>
+      <w:bookmarkStart w:id="43" w:name="_Toc357917019"/>
+      <w:bookmarkStart w:id="44" w:name="_Toc357917150"/>
+      <w:bookmarkStart w:id="45" w:name="_Toc39429287"/>
+      <w:r>
+        <w:t>IIN-1</w:t>
+      </w:r>
       <w:bookmarkEnd w:id="42"/>
-    </w:p>
-    <w:p>
-      <w:pPr>
-        <w:pStyle w:val="Titolo3"/>
-      </w:pPr>
-      <w:bookmarkStart w:id="43" w:name="_Toc357915323"/>
-      <w:bookmarkStart w:id="44" w:name="_Toc357917019"/>
-      <w:bookmarkStart w:id="45" w:name="_Toc357917150"/>
-      <w:bookmarkStart w:id="46" w:name="_Toc39429287"/>
-      <w:r>
-        <w:t>IIN-1</w:t>
-      </w:r>
       <w:bookmarkEnd w:id="43"/>
       <w:bookmarkEnd w:id="44"/>
       <w:bookmarkEnd w:id="45"/>
+    </w:p>
+    <w:p>
+      <w:pPr>
+        <w:jc w:val="left"/>
+      </w:pPr>
+      <w:r>
+        <w:t>Accesso tramite e-mail:</w:t>
+      </w:r>
+      <w:r>
+        <w:t xml:space="preserve"> metodo sicuro per identificare univocamente un account.</w:t>
+      </w:r>
+    </w:p>
+    <w:p>
+      <w:pPr>
+        <w:pStyle w:val="Titolo3"/>
+      </w:pPr>
+      <w:bookmarkStart w:id="46" w:name="_Toc357915324"/>
+      <w:bookmarkStart w:id="47" w:name="_Toc357917020"/>
+      <w:bookmarkStart w:id="48" w:name="_Toc357917151"/>
+      <w:bookmarkStart w:id="49" w:name="_Toc39429288"/>
+      <w:r>
+        <w:t>IIN-2</w:t>
+      </w:r>
       <w:bookmarkEnd w:id="46"/>
-    </w:p>
-    <w:p>
-      <w:pPr>
-        <w:jc w:val="left"/>
-      </w:pPr>
-      <w:r>
-        <w:t>Accesso tramite e-mail:</w:t>
-      </w:r>
-      <w:r>
-        <w:t xml:space="preserve"> metodo sicuro per identificare univocamente un account.</w:t>
-      </w:r>
-    </w:p>
-    <w:p>
-      <w:pPr>
-        <w:pStyle w:val="Titolo3"/>
-      </w:pPr>
-      <w:bookmarkStart w:id="47" w:name="_Toc357915324"/>
-      <w:bookmarkStart w:id="48" w:name="_Toc357917020"/>
-      <w:bookmarkStart w:id="49" w:name="_Toc357917151"/>
-      <w:bookmarkStart w:id="50" w:name="_Toc39429288"/>
-      <w:r>
-        <w:t>IIN-2</w:t>
-      </w:r>
       <w:bookmarkEnd w:id="47"/>
       <w:bookmarkEnd w:id="48"/>
       <w:bookmarkEnd w:id="49"/>
+    </w:p>
+    <w:p>
+      <w:pPr>
+        <w:jc w:val="left"/>
+      </w:pPr>
+      <w:r>
+        <w:t>Accesso tramite Google</w:t>
+      </w:r>
+      <w:r>
+        <w:t xml:space="preserve">: metodo sicuro per identificare univocamente un account, </w:t>
+      </w:r>
+      <w:r>
+        <w:t>velocizza</w:t>
+      </w:r>
+      <w:r>
+        <w:t>ndo</w:t>
+      </w:r>
+      <w:r>
+        <w:t xml:space="preserve"> l’accesso al sistema.</w:t>
+      </w:r>
+    </w:p>
+    <w:p>
+      <w:pPr>
+        <w:pStyle w:val="Titolo3"/>
+      </w:pPr>
+      <w:bookmarkStart w:id="50" w:name="_Toc357915325"/>
+      <w:bookmarkStart w:id="51" w:name="_Toc357917021"/>
+      <w:bookmarkStart w:id="52" w:name="_Toc357917152"/>
+      <w:bookmarkStart w:id="53" w:name="_Toc39429289"/>
+      <w:r>
+        <w:t>IIN-3</w:t>
+      </w:r>
+    </w:p>
+    <w:p>
+      <w:pPr>
+        <w:jc w:val="left"/>
+      </w:pPr>
+      <w:r>
+        <w:t>La password deve essere compresa da minimo 8 caratte</w:t>
+      </w:r>
+      <w:r>
+        <w:t>ri e</w:t>
+      </w:r>
+      <w:r>
+        <w:t xml:space="preserve"> massimo 32</w:t>
+      </w:r>
+      <w:r>
+        <w:t>. Tale deve contenere</w:t>
+      </w:r>
+      <w:r>
+        <w:t>: un carattere speciale, una lettera maiuscola</w:t>
+      </w:r>
+      <w:r>
+        <w:t xml:space="preserve"> ed</w:t>
+      </w:r>
+      <w:r>
+        <w:t xml:space="preserve"> un carattere numerico.</w:t>
+      </w:r>
+    </w:p>
+    <w:p>
+      <w:pPr>
+        <w:pStyle w:val="Titolo3"/>
+      </w:pPr>
+      <w:r>
+        <w:t>IIN-4</w:t>
+      </w:r>
+    </w:p>
+    <w:p>
+      <w:pPr>
+        <w:jc w:val="left"/>
+      </w:pPr>
+      <w:r>
+        <w:t>Il profilo dell’utente sarà composto dai seguenti campi:</w:t>
+      </w:r>
+    </w:p>
+    <w:p>
+      <w:pPr>
+        <w:jc w:val="left"/>
+      </w:pPr>
+      <w:r>
+        <w:t xml:space="preserve">Nome, Cognome, Data di nascita, </w:t>
+      </w:r>
+      <w:r>
+        <w:t>D</w:t>
+      </w:r>
+      <w:r>
+        <w:t>escrizione</w:t>
+      </w:r>
+      <w:r>
+        <w:t>,</w:t>
+      </w:r>
+      <w:r>
+        <w:t xml:space="preserve"> Immagine,</w:t>
+      </w:r>
+      <w:r>
+        <w:t xml:space="preserve"> Email</w:t>
+      </w:r>
+      <w:r>
+        <w:t xml:space="preserve"> e </w:t>
+      </w:r>
+      <w:r>
+        <w:t>P</w:t>
+      </w:r>
+      <w:r>
+        <w:t>assword</w:t>
+      </w:r>
+      <w:r>
+        <w:t>.</w:t>
+      </w:r>
+    </w:p>
+    <w:p>
+      <w:pPr>
+        <w:pStyle w:val="Titolo3"/>
+      </w:pPr>
+      <w:r>
+        <w:t>IIN-5</w:t>
+      </w:r>
+    </w:p>
+    <w:p>
+      <w:pPr>
+        <w:jc w:val="left"/>
+      </w:pPr>
+      <w:r>
+        <w:t>La ricerca dei progetti può avvenire tramite nome</w:t>
+      </w:r>
+      <w:r>
+        <w:t xml:space="preserve"> </w:t>
+      </w:r>
+      <w:r>
+        <w:t>e/o</w:t>
+      </w:r>
+      <w:r>
+        <w:t xml:space="preserve"> tag.</w:t>
+      </w:r>
+    </w:p>
+    <w:p>
+      <w:pPr>
+        <w:pStyle w:val="Titolo3"/>
+      </w:pPr>
+      <w:r>
+        <w:t>IIN-6</w:t>
+      </w:r>
+    </w:p>
+    <w:p>
+      <w:pPr>
+        <w:jc w:val="left"/>
+      </w:pPr>
+      <w:r>
+        <w:t xml:space="preserve">Durante l’inserimento di un progetto, l’utente </w:t>
+      </w:r>
+      <w:r>
+        <w:t xml:space="preserve">deve </w:t>
+      </w:r>
+      <w:r>
+        <w:t>inserire</w:t>
+      </w:r>
+      <w:r>
+        <w:t xml:space="preserve"> </w:t>
+      </w:r>
+      <w:r>
+        <w:t xml:space="preserve">un numero di tag compreso tra </w:t>
+      </w:r>
+      <w:r>
+        <w:t>1</w:t>
+      </w:r>
+      <w:r>
+        <w:t xml:space="preserve"> e 5</w:t>
+      </w:r>
+      <w:r>
+        <w:t>.</w:t>
+      </w:r>
       <w:bookmarkEnd w:id="50"/>
-    </w:p>
-    <w:p>
-      <w:pPr>
-        <w:jc w:val="left"/>
-      </w:pPr>
-      <w:r>
-        <w:t>Accesso tramite Google</w:t>
-      </w:r>
-      <w:r>
-        <w:t xml:space="preserve">: metodo sicuro per identificare univocamente un account, </w:t>
-      </w:r>
-      <w:r>
-        <w:t>velocizza</w:t>
-      </w:r>
-      <w:r>
-        <w:t>ndo</w:t>
-      </w:r>
-      <w:r>
-        <w:t xml:space="preserve"> l’accesso al sistema.</w:t>
-      </w:r>
-    </w:p>
-    <w:p>
-      <w:pPr>
-        <w:pStyle w:val="Titolo3"/>
-      </w:pPr>
-      <w:bookmarkStart w:id="51" w:name="_Toc357915325"/>
-      <w:bookmarkStart w:id="52" w:name="_Toc357917021"/>
-      <w:bookmarkStart w:id="53" w:name="_Toc357917152"/>
-      <w:bookmarkStart w:id="54" w:name="_Toc39429289"/>
-      <w:r>
-        <w:t>IIN-3</w:t>
-      </w:r>
-    </w:p>
-    <w:p>
-      <w:pPr>
-        <w:jc w:val="left"/>
-      </w:pPr>
-      <w:r>
-        <w:t>La password deve essere compresa da minimo 8 caratte</w:t>
-      </w:r>
-      <w:r>
-        <w:t>ri e</w:t>
-      </w:r>
-      <w:r>
-        <w:t xml:space="preserve"> massimo 32</w:t>
-      </w:r>
-      <w:r>
-        <w:t>. Tale deve contenere</w:t>
-      </w:r>
-      <w:r>
-        <w:t>: un carattere speciale, una lettera maiuscola</w:t>
-      </w:r>
-      <w:r>
-        <w:t xml:space="preserve"> ed</w:t>
-      </w:r>
-      <w:r>
-        <w:t xml:space="preserve"> un carattere numerico.</w:t>
-      </w:r>
-    </w:p>
-    <w:p>
-      <w:pPr>
-        <w:pStyle w:val="Titolo3"/>
-      </w:pPr>
-      <w:r>
-        <w:t>IIN-4</w:t>
-      </w:r>
-    </w:p>
-    <w:p>
-      <w:pPr>
-        <w:jc w:val="left"/>
-      </w:pPr>
-      <w:r>
-        <w:t>Il profilo dell’utente sarà composto dai seguenti campi:</w:t>
-      </w:r>
-    </w:p>
-    <w:p>
-      <w:pPr>
-        <w:jc w:val="left"/>
-      </w:pPr>
-      <w:r>
-        <w:t xml:space="preserve">Nome, Cognome, Data di nascita, </w:t>
-      </w:r>
-      <w:r>
-        <w:t>D</w:t>
-      </w:r>
-      <w:r>
-        <w:t>escrizione</w:t>
-      </w:r>
-      <w:r>
-        <w:t>,</w:t>
-      </w:r>
-      <w:r>
-        <w:t xml:space="preserve"> Immagine,</w:t>
-      </w:r>
-      <w:r>
-        <w:t xml:space="preserve"> Email</w:t>
-      </w:r>
-      <w:r>
-        <w:t xml:space="preserve"> e </w:t>
-      </w:r>
-      <w:r>
-        <w:t>P</w:t>
-      </w:r>
-      <w:r>
-        <w:t>assword</w:t>
-      </w:r>
-      <w:r>
-        <w:t>.</w:t>
-      </w:r>
-    </w:p>
-    <w:p>
-      <w:pPr>
-        <w:pStyle w:val="Titolo3"/>
-      </w:pPr>
-      <w:r>
-        <w:t>IIN-5</w:t>
-      </w:r>
-    </w:p>
-    <w:p>
-      <w:pPr>
-        <w:jc w:val="left"/>
-      </w:pPr>
-      <w:r>
-        <w:t>La ricerca dei progetti può avvenire tramite nome</w:t>
-      </w:r>
-      <w:r>
-        <w:t xml:space="preserve"> </w:t>
-      </w:r>
-      <w:r>
-        <w:t>o tag.</w:t>
-      </w:r>
-    </w:p>
-    <w:p>
-      <w:pPr>
-        <w:pStyle w:val="Titolo3"/>
-      </w:pPr>
-      <w:r>
-        <w:t>IIN-6</w:t>
-      </w:r>
-    </w:p>
-    <w:p>
-      <w:pPr>
-        <w:jc w:val="left"/>
-      </w:pPr>
-      <w:r>
-        <w:t xml:space="preserve">Durante l’inserimento di un progetto, l’utente </w:t>
-      </w:r>
-      <w:r>
-        <w:t xml:space="preserve">deve </w:t>
-      </w:r>
-      <w:r>
-        <w:t>inserire</w:t>
-      </w:r>
-      <w:r>
-        <w:t xml:space="preserve"> </w:t>
-      </w:r>
-      <w:r>
-        <w:t>un numero di tag compreso tra 3 e 5</w:t>
-      </w:r>
-      <w:r>
-        <w:t>.</w:t>
-      </w:r>
       <w:bookmarkEnd w:id="51"/>
       <w:bookmarkEnd w:id="52"/>
       <w:bookmarkEnd w:id="53"/>
-      <w:bookmarkEnd w:id="54"/>
     </w:p>
     <w:p>
       <w:pPr>
@@ -5690,15 +5584,7 @@
         <w:jc w:val="left"/>
       </w:pPr>
       <w:r>
-        <w:t xml:space="preserve">Per garantire la sicurezza e l’integrità dei dati dell’utente, la password verrà memorizzata utilizzando un algoritmo di </w:t>
-      </w:r>
-      <w:proofErr w:type="spellStart"/>
-      <w:r>
-        <w:t>Hashing</w:t>
-      </w:r>
-      <w:proofErr w:type="spellEnd"/>
-      <w:r>
-        <w:t>.</w:t>
+        <w:t>Per garantire la sicurezza e l’integrità dei dati dell’utente, la password verrà memorizzata utilizzando un algoritmo di Hashing.</w:t>
       </w:r>
       <w:r>
         <w:br/>
@@ -5713,58 +5599,58 @@
       <w:pPr>
         <w:pStyle w:val="Titolo2"/>
       </w:pPr>
-      <w:bookmarkStart w:id="55" w:name="_Toc241302312"/>
-      <w:bookmarkStart w:id="56" w:name="_Toc241403677"/>
-      <w:bookmarkStart w:id="57" w:name="_Toc357915326"/>
-      <w:bookmarkStart w:id="58" w:name="_Toc357917022"/>
-      <w:bookmarkStart w:id="59" w:name="_Toc357917153"/>
-      <w:bookmarkStart w:id="60" w:name="_Toc39429290"/>
+      <w:bookmarkStart w:id="54" w:name="_Toc241302312"/>
+      <w:bookmarkStart w:id="55" w:name="_Toc241403677"/>
+      <w:bookmarkStart w:id="56" w:name="_Toc357915326"/>
+      <w:bookmarkStart w:id="57" w:name="_Toc357917022"/>
+      <w:bookmarkStart w:id="58" w:name="_Toc357917153"/>
+      <w:bookmarkStart w:id="59" w:name="_Toc39429290"/>
       <w:bookmarkEnd w:id="17"/>
       <w:r>
         <w:lastRenderedPageBreak/>
         <w:t>Item di interfaccia</w:t>
       </w:r>
+      <w:bookmarkEnd w:id="54"/>
       <w:bookmarkEnd w:id="55"/>
       <w:bookmarkEnd w:id="56"/>
       <w:bookmarkEnd w:id="57"/>
       <w:bookmarkEnd w:id="58"/>
       <w:bookmarkEnd w:id="59"/>
+    </w:p>
+    <w:p>
+      <w:pPr>
+        <w:pStyle w:val="Titolo3"/>
+      </w:pPr>
+      <w:bookmarkStart w:id="60" w:name="_Toc357915328"/>
+      <w:bookmarkStart w:id="61" w:name="_Toc357917024"/>
+      <w:bookmarkStart w:id="62" w:name="_Toc357917155"/>
+      <w:bookmarkStart w:id="63" w:name="_Toc39429292"/>
+      <w:r>
+        <w:t>IUI-</w:t>
+      </w:r>
       <w:bookmarkEnd w:id="60"/>
-    </w:p>
-    <w:p>
-      <w:pPr>
-        <w:pStyle w:val="Titolo3"/>
-      </w:pPr>
-      <w:bookmarkStart w:id="61" w:name="_Toc357915328"/>
-      <w:bookmarkStart w:id="62" w:name="_Toc357917024"/>
-      <w:bookmarkStart w:id="63" w:name="_Toc357917155"/>
-      <w:bookmarkStart w:id="64" w:name="_Toc39429292"/>
-      <w:r>
-        <w:t>IUI-</w:t>
-      </w:r>
       <w:bookmarkEnd w:id="61"/>
       <w:bookmarkEnd w:id="62"/>
       <w:bookmarkEnd w:id="63"/>
+      <w:r>
+        <w:t>1</w:t>
+      </w:r>
+    </w:p>
+    <w:p>
+      <w:pPr>
+        <w:pStyle w:val="Titolo3"/>
+      </w:pPr>
+      <w:bookmarkStart w:id="64" w:name="_Toc357915329"/>
+      <w:bookmarkStart w:id="65" w:name="_Toc357917025"/>
+      <w:bookmarkStart w:id="66" w:name="_Toc357917156"/>
+      <w:bookmarkStart w:id="67" w:name="_Toc39429293"/>
+      <w:r>
+        <w:t>IUI-</w:t>
+      </w:r>
       <w:bookmarkEnd w:id="64"/>
-      <w:r>
-        <w:t>1</w:t>
-      </w:r>
-    </w:p>
-    <w:p>
-      <w:pPr>
-        <w:pStyle w:val="Titolo3"/>
-      </w:pPr>
-      <w:bookmarkStart w:id="65" w:name="_Toc357915329"/>
-      <w:bookmarkStart w:id="66" w:name="_Toc357917025"/>
-      <w:bookmarkStart w:id="67" w:name="_Toc357917156"/>
-      <w:bookmarkStart w:id="68" w:name="_Toc39429293"/>
-      <w:r>
-        <w:t>IUI-</w:t>
-      </w:r>
       <w:bookmarkEnd w:id="65"/>
       <w:bookmarkEnd w:id="66"/>
       <w:bookmarkEnd w:id="67"/>
-      <w:bookmarkEnd w:id="68"/>
       <w:r>
         <w:t>2</w:t>
       </w:r>
@@ -5775,70 +5661,70 @@
       <w:pPr>
         <w:pStyle w:val="Titolo2"/>
       </w:pPr>
-      <w:bookmarkStart w:id="69" w:name="_Toc357915330"/>
-      <w:bookmarkStart w:id="70" w:name="_Toc357917026"/>
-      <w:bookmarkStart w:id="71" w:name="_Toc357917157"/>
-      <w:bookmarkStart w:id="72" w:name="_Toc39429294"/>
+      <w:bookmarkStart w:id="68" w:name="_Toc357915330"/>
+      <w:bookmarkStart w:id="69" w:name="_Toc357917026"/>
+      <w:bookmarkStart w:id="70" w:name="_Toc357917157"/>
+      <w:bookmarkStart w:id="71" w:name="_Toc39429294"/>
       <w:r>
         <w:t>Item Qualitativi</w:t>
       </w:r>
+      <w:bookmarkEnd w:id="68"/>
       <w:bookmarkEnd w:id="69"/>
       <w:bookmarkEnd w:id="70"/>
       <w:bookmarkEnd w:id="71"/>
+    </w:p>
+    <w:p>
+      <w:r>
+        <w:t xml:space="preserve">Contiene l’elenco e la specifica di tutti gli eventuali requisiti non funzionali di tipo qualitativo. </w:t>
+      </w:r>
+    </w:p>
+    <w:p>
+      <w:pPr>
+        <w:pStyle w:val="Titolo3"/>
+      </w:pPr>
+      <w:bookmarkStart w:id="72" w:name="_Toc357915331"/>
+      <w:bookmarkStart w:id="73" w:name="_Toc357917027"/>
+      <w:bookmarkStart w:id="74" w:name="_Toc357917158"/>
+      <w:bookmarkStart w:id="75" w:name="_Toc39429295"/>
+      <w:r>
+        <w:t>IQ-1</w:t>
+      </w:r>
       <w:bookmarkEnd w:id="72"/>
-    </w:p>
-    <w:p>
-      <w:r>
-        <w:t xml:space="preserve">Contiene l’elenco e la specifica di tutti gli eventuali requisiti non funzionali di tipo qualitativo. </w:t>
-      </w:r>
-    </w:p>
-    <w:p>
-      <w:pPr>
-        <w:pStyle w:val="Titolo3"/>
-      </w:pPr>
-      <w:bookmarkStart w:id="73" w:name="_Toc357915331"/>
-      <w:bookmarkStart w:id="74" w:name="_Toc357917027"/>
-      <w:bookmarkStart w:id="75" w:name="_Toc357917158"/>
-      <w:bookmarkStart w:id="76" w:name="_Toc39429295"/>
-      <w:r>
-        <w:t>IQ-1</w:t>
-      </w:r>
       <w:bookmarkEnd w:id="73"/>
       <w:bookmarkEnd w:id="74"/>
       <w:bookmarkEnd w:id="75"/>
+    </w:p>
+    <w:p>
+      <w:pPr>
+        <w:pStyle w:val="Titolo3"/>
+      </w:pPr>
+      <w:bookmarkStart w:id="76" w:name="_Toc357915332"/>
+      <w:bookmarkStart w:id="77" w:name="_Toc357917028"/>
+      <w:bookmarkStart w:id="78" w:name="_Toc357917159"/>
+      <w:bookmarkStart w:id="79" w:name="_Toc39429296"/>
+      <w:r>
+        <w:t>IQ-2</w:t>
+      </w:r>
       <w:bookmarkEnd w:id="76"/>
-    </w:p>
-    <w:p>
-      <w:pPr>
-        <w:pStyle w:val="Titolo3"/>
-      </w:pPr>
-      <w:bookmarkStart w:id="77" w:name="_Toc357915332"/>
-      <w:bookmarkStart w:id="78" w:name="_Toc357917028"/>
-      <w:bookmarkStart w:id="79" w:name="_Toc357917159"/>
-      <w:bookmarkStart w:id="80" w:name="_Toc39429296"/>
-      <w:r>
-        <w:t>IQ-2</w:t>
-      </w:r>
       <w:bookmarkEnd w:id="77"/>
       <w:bookmarkEnd w:id="78"/>
       <w:bookmarkEnd w:id="79"/>
+    </w:p>
+    <w:p>
+      <w:pPr>
+        <w:pStyle w:val="Titolo3"/>
+      </w:pPr>
+      <w:bookmarkStart w:id="80" w:name="_Toc357915333"/>
+      <w:bookmarkStart w:id="81" w:name="_Toc357917029"/>
+      <w:bookmarkStart w:id="82" w:name="_Toc357917160"/>
+      <w:bookmarkStart w:id="83" w:name="_Toc39429297"/>
+      <w:r>
+        <w:t>IQ-n</w:t>
+      </w:r>
       <w:bookmarkEnd w:id="80"/>
-    </w:p>
-    <w:p>
-      <w:pPr>
-        <w:pStyle w:val="Titolo3"/>
-      </w:pPr>
-      <w:bookmarkStart w:id="81" w:name="_Toc357915333"/>
-      <w:bookmarkStart w:id="82" w:name="_Toc357917029"/>
-      <w:bookmarkStart w:id="83" w:name="_Toc357917160"/>
-      <w:bookmarkStart w:id="84" w:name="_Toc39429297"/>
-      <w:r>
-        <w:t>IQ-n</w:t>
-      </w:r>
       <w:bookmarkEnd w:id="81"/>
       <w:bookmarkEnd w:id="82"/>
       <w:bookmarkEnd w:id="83"/>
-      <w:bookmarkEnd w:id="84"/>
     </w:p>
     <w:p/>
     <w:p/>
@@ -5848,22 +5734,22 @@
       <w:pPr>
         <w:pStyle w:val="Titolo2"/>
       </w:pPr>
-      <w:bookmarkStart w:id="85" w:name="_Toc241403679"/>
-      <w:bookmarkStart w:id="86" w:name="_Toc357915334"/>
-      <w:bookmarkStart w:id="87" w:name="_Toc357917030"/>
-      <w:bookmarkStart w:id="88" w:name="_Toc357917161"/>
-      <w:bookmarkStart w:id="89" w:name="_Toc39429298"/>
+      <w:bookmarkStart w:id="84" w:name="_Toc241403679"/>
+      <w:bookmarkStart w:id="85" w:name="_Toc357915334"/>
+      <w:bookmarkStart w:id="86" w:name="_Toc357917030"/>
+      <w:bookmarkStart w:id="87" w:name="_Toc357917161"/>
+      <w:bookmarkStart w:id="88" w:name="_Toc39429298"/>
       <w:r>
         <w:t xml:space="preserve">Altri </w:t>
       </w:r>
+      <w:bookmarkEnd w:id="84"/>
+      <w:r>
+        <w:t>Item</w:t>
+      </w:r>
       <w:bookmarkEnd w:id="85"/>
-      <w:r>
-        <w:t>Item</w:t>
-      </w:r>
       <w:bookmarkEnd w:id="86"/>
       <w:bookmarkEnd w:id="87"/>
       <w:bookmarkEnd w:id="88"/>
-      <w:bookmarkEnd w:id="89"/>
     </w:p>
     <w:p>
       <w:pPr>
@@ -5910,7 +5796,7 @@
 </file>
 
 <file path=word/endnotes.xml><?xml version="1.0" encoding="utf-8"?>
-<w:endnotes xmlns:wpc="http://schemas.microsoft.com/office/word/2010/wordprocessingCanvas" xmlns:cx="http://schemas.microsoft.com/office/drawing/2014/chartex" xmlns:cx1="http://schemas.microsoft.com/office/drawing/2015/9/8/chartex" xmlns:cx2="http://schemas.microsoft.com/office/drawing/2015/10/21/chartex" xmlns:cx3="http://schemas.microsoft.com/office/drawing/2016/5/9/chartex" xmlns:cx4="http://schemas.microsoft.com/office/drawing/2016/5/10/chartex" xmlns:cx5="http://schemas.microsoft.com/office/drawing/2016/5/11/chartex" xmlns:cx6="http://schemas.microsoft.com/office/drawing/2016/5/12/chartex" xmlns:cx7="http://schemas.microsoft.com/office/drawing/2016/5/13/chartex" xmlns:cx8="http://schemas.microsoft.com/office/drawing/2016/5/14/chartex" xmlns:mc="http://schemas.openxmlformats.org/markup-compatibility/2006" xmlns:aink="http://schemas.microsoft.com/office/drawing/2016/ink" xmlns:am3d="http://schemas.microsoft.com/office/drawing/2017/model3d" xmlns:o="urn:schemas-microsoft-com:office:office" xmlns:r="http://schemas.openxmlformats.org/officeDocument/2006/relationships" xmlns:m="http://schemas.openxmlformats.org/officeDocument/2006/math" xmlns:v="urn:schemas-microsoft-com:vml" xmlns:wp14="http://schemas.microsoft.com/office/word/2010/wordprocessingDrawing" xmlns:wp="http://schemas.openxmlformats.org/drawingml/2006/wordprocessingDrawing" xmlns:w10="urn:schemas-microsoft-com:office:word" xmlns:w="http://schemas.openxmlformats.org/wordprocessingml/2006/main" xmlns:w14="http://schemas.microsoft.com/office/word/2010/wordml" xmlns:w15="http://schemas.microsoft.com/office/word/2012/wordml" xmlns:w16cid="http://schemas.microsoft.com/office/word/2016/wordml/cid" xmlns:w16se="http://schemas.microsoft.com/office/word/2015/wordml/symex" xmlns:wpg="http://schemas.microsoft.com/office/word/2010/wordprocessingGroup" xmlns:wpi="http://schemas.microsoft.com/office/word/2010/wordprocessingInk" xmlns:wne="http://schemas.microsoft.com/office/word/2006/wordml" xmlns:wps="http://schemas.microsoft.com/office/word/2010/wordprocessingShape" mc:Ignorable="w14 w15 w16se w16cid wp14">
+<w:endnotes xmlns:wpc="http://schemas.microsoft.com/office/word/2010/wordprocessingCanvas" xmlns:cx="http://schemas.microsoft.com/office/drawing/2014/chartex" xmlns:cx1="http://schemas.microsoft.com/office/drawing/2015/9/8/chartex" xmlns:cx2="http://schemas.microsoft.com/office/drawing/2015/10/21/chartex" xmlns:cx3="http://schemas.microsoft.com/office/drawing/2016/5/9/chartex" xmlns:cx4="http://schemas.microsoft.com/office/drawing/2016/5/10/chartex" xmlns:cx5="http://schemas.microsoft.com/office/drawing/2016/5/11/chartex" xmlns:cx6="http://schemas.microsoft.com/office/drawing/2016/5/12/chartex" xmlns:cx7="http://schemas.microsoft.com/office/drawing/2016/5/13/chartex" xmlns:cx8="http://schemas.microsoft.com/office/drawing/2016/5/14/chartex" xmlns:mc="http://schemas.openxmlformats.org/markup-compatibility/2006" xmlns:aink="http://schemas.microsoft.com/office/drawing/2016/ink" xmlns:am3d="http://schemas.microsoft.com/office/drawing/2017/model3d" xmlns:o="urn:schemas-microsoft-com:office:office" xmlns:r="http://schemas.openxmlformats.org/officeDocument/2006/relationships" xmlns:m="http://schemas.openxmlformats.org/officeDocument/2006/math" xmlns:v="urn:schemas-microsoft-com:vml" xmlns:wp14="http://schemas.microsoft.com/office/word/2010/wordprocessingDrawing" xmlns:wp="http://schemas.openxmlformats.org/drawingml/2006/wordprocessingDrawing" xmlns:w10="urn:schemas-microsoft-com:office:word" xmlns:w="http://schemas.openxmlformats.org/wordprocessingml/2006/main" xmlns:w14="http://schemas.microsoft.com/office/word/2010/wordml" xmlns:w15="http://schemas.microsoft.com/office/word/2012/wordml" xmlns:w16cex="http://schemas.microsoft.com/office/word/2018/wordml/cex" xmlns:w16cid="http://schemas.microsoft.com/office/word/2016/wordml/cid" xmlns:w16="http://schemas.microsoft.com/office/word/2018/wordml" xmlns:w16se="http://schemas.microsoft.com/office/word/2015/wordml/symex" xmlns:wpg="http://schemas.microsoft.com/office/word/2010/wordprocessingGroup" xmlns:wpi="http://schemas.microsoft.com/office/word/2010/wordprocessingInk" xmlns:wne="http://schemas.microsoft.com/office/word/2006/wordml" xmlns:wps="http://schemas.microsoft.com/office/word/2010/wordprocessingShape" mc:Ignorable="w14 w15 w16se w16cid w16 w16cex wp14">
   <w:endnote w:type="separator" w:id="-1">
     <w:p>
       <w:r>
@@ -5929,7 +5815,7 @@
 </file>
 
 <file path=word/footer1.xml><?xml version="1.0" encoding="utf-8"?>
-<w:ftr xmlns:wpc="http://schemas.microsoft.com/office/word/2010/wordprocessingCanvas" xmlns:cx="http://schemas.microsoft.com/office/drawing/2014/chartex" xmlns:cx1="http://schemas.microsoft.com/office/drawing/2015/9/8/chartex" xmlns:cx2="http://schemas.microsoft.com/office/drawing/2015/10/21/chartex" xmlns:cx3="http://schemas.microsoft.com/office/drawing/2016/5/9/chartex" xmlns:cx4="http://schemas.microsoft.com/office/drawing/2016/5/10/chartex" xmlns:cx5="http://schemas.microsoft.com/office/drawing/2016/5/11/chartex" xmlns:cx6="http://schemas.microsoft.com/office/drawing/2016/5/12/chartex" xmlns:cx7="http://schemas.microsoft.com/office/drawing/2016/5/13/chartex" xmlns:cx8="http://schemas.microsoft.com/office/drawing/2016/5/14/chartex" xmlns:mc="http://schemas.openxmlformats.org/markup-compatibility/2006" xmlns:aink="http://schemas.microsoft.com/office/drawing/2016/ink" xmlns:am3d="http://schemas.microsoft.com/office/drawing/2017/model3d" xmlns:o="urn:schemas-microsoft-com:office:office" xmlns:r="http://schemas.openxmlformats.org/officeDocument/2006/relationships" xmlns:m="http://schemas.openxmlformats.org/officeDocument/2006/math" xmlns:v="urn:schemas-microsoft-com:vml" xmlns:wp14="http://schemas.microsoft.com/office/word/2010/wordprocessingDrawing" xmlns:wp="http://schemas.openxmlformats.org/drawingml/2006/wordprocessingDrawing" xmlns:w10="urn:schemas-microsoft-com:office:word" xmlns:w="http://schemas.openxmlformats.org/wordprocessingml/2006/main" xmlns:w14="http://schemas.microsoft.com/office/word/2010/wordml" xmlns:w15="http://schemas.microsoft.com/office/word/2012/wordml" xmlns:w16cid="http://schemas.microsoft.com/office/word/2016/wordml/cid" xmlns:w16se="http://schemas.microsoft.com/office/word/2015/wordml/symex" xmlns:wpg="http://schemas.microsoft.com/office/word/2010/wordprocessingGroup" xmlns:wpi="http://schemas.microsoft.com/office/word/2010/wordprocessingInk" xmlns:wne="http://schemas.microsoft.com/office/word/2006/wordml" xmlns:wps="http://schemas.microsoft.com/office/word/2010/wordprocessingShape" mc:Ignorable="w14 w15 w16se w16cid wp14">
+<w:ftr xmlns:wpc="http://schemas.microsoft.com/office/word/2010/wordprocessingCanvas" xmlns:cx="http://schemas.microsoft.com/office/drawing/2014/chartex" xmlns:cx1="http://schemas.microsoft.com/office/drawing/2015/9/8/chartex" xmlns:cx2="http://schemas.microsoft.com/office/drawing/2015/10/21/chartex" xmlns:cx3="http://schemas.microsoft.com/office/drawing/2016/5/9/chartex" xmlns:cx4="http://schemas.microsoft.com/office/drawing/2016/5/10/chartex" xmlns:cx5="http://schemas.microsoft.com/office/drawing/2016/5/11/chartex" xmlns:cx6="http://schemas.microsoft.com/office/drawing/2016/5/12/chartex" xmlns:cx7="http://schemas.microsoft.com/office/drawing/2016/5/13/chartex" xmlns:cx8="http://schemas.microsoft.com/office/drawing/2016/5/14/chartex" xmlns:mc="http://schemas.openxmlformats.org/markup-compatibility/2006" xmlns:aink="http://schemas.microsoft.com/office/drawing/2016/ink" xmlns:am3d="http://schemas.microsoft.com/office/drawing/2017/model3d" xmlns:o="urn:schemas-microsoft-com:office:office" xmlns:r="http://schemas.openxmlformats.org/officeDocument/2006/relationships" xmlns:m="http://schemas.openxmlformats.org/officeDocument/2006/math" xmlns:v="urn:schemas-microsoft-com:vml" xmlns:wp14="http://schemas.microsoft.com/office/word/2010/wordprocessingDrawing" xmlns:wp="http://schemas.openxmlformats.org/drawingml/2006/wordprocessingDrawing" xmlns:w10="urn:schemas-microsoft-com:office:word" xmlns:w="http://schemas.openxmlformats.org/wordprocessingml/2006/main" xmlns:w14="http://schemas.microsoft.com/office/word/2010/wordml" xmlns:w15="http://schemas.microsoft.com/office/word/2012/wordml" xmlns:w16cex="http://schemas.microsoft.com/office/word/2018/wordml/cex" xmlns:w16cid="http://schemas.microsoft.com/office/word/2016/wordml/cid" xmlns:w16="http://schemas.microsoft.com/office/word/2018/wordml" xmlns:w16se="http://schemas.microsoft.com/office/word/2015/wordml/symex" xmlns:wpg="http://schemas.microsoft.com/office/word/2010/wordprocessingGroup" xmlns:wpi="http://schemas.microsoft.com/office/word/2010/wordprocessingInk" xmlns:wne="http://schemas.microsoft.com/office/word/2006/wordml" xmlns:wps="http://schemas.microsoft.com/office/word/2010/wordprocessingShape" mc:Ignorable="w14 w15 w16se w16cid w16 w16cex wp14">
   <w:p>
     <w:pPr>
       <w:pStyle w:val="Pidipagina"/>
@@ -5979,7 +5865,7 @@
 </file>
 
 <file path=word/footer2.xml><?xml version="1.0" encoding="utf-8"?>
-<w:ftr xmlns:wpc="http://schemas.microsoft.com/office/word/2010/wordprocessingCanvas" xmlns:cx="http://schemas.microsoft.com/office/drawing/2014/chartex" xmlns:cx1="http://schemas.microsoft.com/office/drawing/2015/9/8/chartex" xmlns:cx2="http://schemas.microsoft.com/office/drawing/2015/10/21/chartex" xmlns:cx3="http://schemas.microsoft.com/office/drawing/2016/5/9/chartex" xmlns:cx4="http://schemas.microsoft.com/office/drawing/2016/5/10/chartex" xmlns:cx5="http://schemas.microsoft.com/office/drawing/2016/5/11/chartex" xmlns:cx6="http://schemas.microsoft.com/office/drawing/2016/5/12/chartex" xmlns:cx7="http://schemas.microsoft.com/office/drawing/2016/5/13/chartex" xmlns:cx8="http://schemas.microsoft.com/office/drawing/2016/5/14/chartex" xmlns:mc="http://schemas.openxmlformats.org/markup-compatibility/2006" xmlns:aink="http://schemas.microsoft.com/office/drawing/2016/ink" xmlns:am3d="http://schemas.microsoft.com/office/drawing/2017/model3d" xmlns:o="urn:schemas-microsoft-com:office:office" xmlns:r="http://schemas.openxmlformats.org/officeDocument/2006/relationships" xmlns:m="http://schemas.openxmlformats.org/officeDocument/2006/math" xmlns:v="urn:schemas-microsoft-com:vml" xmlns:wp14="http://schemas.microsoft.com/office/word/2010/wordprocessingDrawing" xmlns:wp="http://schemas.openxmlformats.org/drawingml/2006/wordprocessingDrawing" xmlns:w10="urn:schemas-microsoft-com:office:word" xmlns:w="http://schemas.openxmlformats.org/wordprocessingml/2006/main" xmlns:w14="http://schemas.microsoft.com/office/word/2010/wordml" xmlns:w15="http://schemas.microsoft.com/office/word/2012/wordml" xmlns:w16cid="http://schemas.microsoft.com/office/word/2016/wordml/cid" xmlns:w16se="http://schemas.microsoft.com/office/word/2015/wordml/symex" xmlns:wpg="http://schemas.microsoft.com/office/word/2010/wordprocessingGroup" xmlns:wpi="http://schemas.microsoft.com/office/word/2010/wordprocessingInk" xmlns:wne="http://schemas.microsoft.com/office/word/2006/wordml" xmlns:wps="http://schemas.microsoft.com/office/word/2010/wordprocessingShape" mc:Ignorable="w14 w15 w16se w16cid wp14">
+<w:ftr xmlns:wpc="http://schemas.microsoft.com/office/word/2010/wordprocessingCanvas" xmlns:cx="http://schemas.microsoft.com/office/drawing/2014/chartex" xmlns:cx1="http://schemas.microsoft.com/office/drawing/2015/9/8/chartex" xmlns:cx2="http://schemas.microsoft.com/office/drawing/2015/10/21/chartex" xmlns:cx3="http://schemas.microsoft.com/office/drawing/2016/5/9/chartex" xmlns:cx4="http://schemas.microsoft.com/office/drawing/2016/5/10/chartex" xmlns:cx5="http://schemas.microsoft.com/office/drawing/2016/5/11/chartex" xmlns:cx6="http://schemas.microsoft.com/office/drawing/2016/5/12/chartex" xmlns:cx7="http://schemas.microsoft.com/office/drawing/2016/5/13/chartex" xmlns:cx8="http://schemas.microsoft.com/office/drawing/2016/5/14/chartex" xmlns:mc="http://schemas.openxmlformats.org/markup-compatibility/2006" xmlns:aink="http://schemas.microsoft.com/office/drawing/2016/ink" xmlns:am3d="http://schemas.microsoft.com/office/drawing/2017/model3d" xmlns:o="urn:schemas-microsoft-com:office:office" xmlns:r="http://schemas.openxmlformats.org/officeDocument/2006/relationships" xmlns:m="http://schemas.openxmlformats.org/officeDocument/2006/math" xmlns:v="urn:schemas-microsoft-com:vml" xmlns:wp14="http://schemas.microsoft.com/office/word/2010/wordprocessingDrawing" xmlns:wp="http://schemas.openxmlformats.org/drawingml/2006/wordprocessingDrawing" xmlns:w10="urn:schemas-microsoft-com:office:word" xmlns:w="http://schemas.openxmlformats.org/wordprocessingml/2006/main" xmlns:w14="http://schemas.microsoft.com/office/word/2010/wordml" xmlns:w15="http://schemas.microsoft.com/office/word/2012/wordml" xmlns:w16cex="http://schemas.microsoft.com/office/word/2018/wordml/cex" xmlns:w16cid="http://schemas.microsoft.com/office/word/2016/wordml/cid" xmlns:w16="http://schemas.microsoft.com/office/word/2018/wordml" xmlns:w16se="http://schemas.microsoft.com/office/word/2015/wordml/symex" xmlns:wpg="http://schemas.microsoft.com/office/word/2010/wordprocessingGroup" xmlns:wpi="http://schemas.microsoft.com/office/word/2010/wordprocessingInk" xmlns:wne="http://schemas.microsoft.com/office/word/2006/wordml" xmlns:wps="http://schemas.microsoft.com/office/word/2010/wordprocessingShape" mc:Ignorable="w14 w15 w16se w16cid w16 w16cex wp14">
   <w:p>
     <w:pPr>
       <w:pStyle w:val="Pidipagina"/>
@@ -6087,7 +5973,7 @@
 </file>
 
 <file path=word/footer3.xml><?xml version="1.0" encoding="utf-8"?>
-<w:ftr xmlns:wpc="http://schemas.microsoft.com/office/word/2010/wordprocessingCanvas" xmlns:cx="http://schemas.microsoft.com/office/drawing/2014/chartex" xmlns:cx1="http://schemas.microsoft.com/office/drawing/2015/9/8/chartex" xmlns:cx2="http://schemas.microsoft.com/office/drawing/2015/10/21/chartex" xmlns:cx3="http://schemas.microsoft.com/office/drawing/2016/5/9/chartex" xmlns:cx4="http://schemas.microsoft.com/office/drawing/2016/5/10/chartex" xmlns:cx5="http://schemas.microsoft.com/office/drawing/2016/5/11/chartex" xmlns:cx6="http://schemas.microsoft.com/office/drawing/2016/5/12/chartex" xmlns:cx7="http://schemas.microsoft.com/office/drawing/2016/5/13/chartex" xmlns:cx8="http://schemas.microsoft.com/office/drawing/2016/5/14/chartex" xmlns:mc="http://schemas.openxmlformats.org/markup-compatibility/2006" xmlns:aink="http://schemas.microsoft.com/office/drawing/2016/ink" xmlns:am3d="http://schemas.microsoft.com/office/drawing/2017/model3d" xmlns:o="urn:schemas-microsoft-com:office:office" xmlns:r="http://schemas.openxmlformats.org/officeDocument/2006/relationships" xmlns:m="http://schemas.openxmlformats.org/officeDocument/2006/math" xmlns:v="urn:schemas-microsoft-com:vml" xmlns:wp14="http://schemas.microsoft.com/office/word/2010/wordprocessingDrawing" xmlns:wp="http://schemas.openxmlformats.org/drawingml/2006/wordprocessingDrawing" xmlns:w10="urn:schemas-microsoft-com:office:word" xmlns:w="http://schemas.openxmlformats.org/wordprocessingml/2006/main" xmlns:w14="http://schemas.microsoft.com/office/word/2010/wordml" xmlns:w15="http://schemas.microsoft.com/office/word/2012/wordml" xmlns:w16cid="http://schemas.microsoft.com/office/word/2016/wordml/cid" xmlns:w16se="http://schemas.microsoft.com/office/word/2015/wordml/symex" xmlns:wpg="http://schemas.microsoft.com/office/word/2010/wordprocessingGroup" xmlns:wpi="http://schemas.microsoft.com/office/word/2010/wordprocessingInk" xmlns:wne="http://schemas.microsoft.com/office/word/2006/wordml" xmlns:wps="http://schemas.microsoft.com/office/word/2010/wordprocessingShape" mc:Ignorable="w14 w15 w16se w16cid wp14">
+<w:ftr xmlns:wpc="http://schemas.microsoft.com/office/word/2010/wordprocessingCanvas" xmlns:cx="http://schemas.microsoft.com/office/drawing/2014/chartex" xmlns:cx1="http://schemas.microsoft.com/office/drawing/2015/9/8/chartex" xmlns:cx2="http://schemas.microsoft.com/office/drawing/2015/10/21/chartex" xmlns:cx3="http://schemas.microsoft.com/office/drawing/2016/5/9/chartex" xmlns:cx4="http://schemas.microsoft.com/office/drawing/2016/5/10/chartex" xmlns:cx5="http://schemas.microsoft.com/office/drawing/2016/5/11/chartex" xmlns:cx6="http://schemas.microsoft.com/office/drawing/2016/5/12/chartex" xmlns:cx7="http://schemas.microsoft.com/office/drawing/2016/5/13/chartex" xmlns:cx8="http://schemas.microsoft.com/office/drawing/2016/5/14/chartex" xmlns:mc="http://schemas.openxmlformats.org/markup-compatibility/2006" xmlns:aink="http://schemas.microsoft.com/office/drawing/2016/ink" xmlns:am3d="http://schemas.microsoft.com/office/drawing/2017/model3d" xmlns:o="urn:schemas-microsoft-com:office:office" xmlns:r="http://schemas.openxmlformats.org/officeDocument/2006/relationships" xmlns:m="http://schemas.openxmlformats.org/officeDocument/2006/math" xmlns:v="urn:schemas-microsoft-com:vml" xmlns:wp14="http://schemas.microsoft.com/office/word/2010/wordprocessingDrawing" xmlns:wp="http://schemas.openxmlformats.org/drawingml/2006/wordprocessingDrawing" xmlns:w10="urn:schemas-microsoft-com:office:word" xmlns:w="http://schemas.openxmlformats.org/wordprocessingml/2006/main" xmlns:w14="http://schemas.microsoft.com/office/word/2010/wordml" xmlns:w15="http://schemas.microsoft.com/office/word/2012/wordml" xmlns:w16cex="http://schemas.microsoft.com/office/word/2018/wordml/cex" xmlns:w16cid="http://schemas.microsoft.com/office/word/2016/wordml/cid" xmlns:w16="http://schemas.microsoft.com/office/word/2018/wordml" xmlns:w16se="http://schemas.microsoft.com/office/word/2015/wordml/symex" xmlns:wpg="http://schemas.microsoft.com/office/word/2010/wordprocessingGroup" xmlns:wpi="http://schemas.microsoft.com/office/word/2010/wordprocessingInk" xmlns:wne="http://schemas.microsoft.com/office/word/2006/wordml" xmlns:wps="http://schemas.microsoft.com/office/word/2010/wordprocessingShape" mc:Ignorable="w14 w15 w16se w16cid w16 w16cex wp14">
   <w:p>
     <w:pPr>
       <w:pStyle w:val="Pidipagina"/>
@@ -6155,7 +6041,7 @@
 </file>
 
 <file path=word/footnotes.xml><?xml version="1.0" encoding="utf-8"?>
-<w:footnotes xmlns:wpc="http://schemas.microsoft.com/office/word/2010/wordprocessingCanvas" xmlns:cx="http://schemas.microsoft.com/office/drawing/2014/chartex" xmlns:cx1="http://schemas.microsoft.com/office/drawing/2015/9/8/chartex" xmlns:cx2="http://schemas.microsoft.com/office/drawing/2015/10/21/chartex" xmlns:cx3="http://schemas.microsoft.com/office/drawing/2016/5/9/chartex" xmlns:cx4="http://schemas.microsoft.com/office/drawing/2016/5/10/chartex" xmlns:cx5="http://schemas.microsoft.com/office/drawing/2016/5/11/chartex" xmlns:cx6="http://schemas.microsoft.com/office/drawing/2016/5/12/chartex" xmlns:cx7="http://schemas.microsoft.com/office/drawing/2016/5/13/chartex" xmlns:cx8="http://schemas.microsoft.com/office/drawing/2016/5/14/chartex" xmlns:mc="http://schemas.openxmlformats.org/markup-compatibility/2006" xmlns:aink="http://schemas.microsoft.com/office/drawing/2016/ink" xmlns:am3d="http://schemas.microsoft.com/office/drawing/2017/model3d" xmlns:o="urn:schemas-microsoft-com:office:office" xmlns:r="http://schemas.openxmlformats.org/officeDocument/2006/relationships" xmlns:m="http://schemas.openxmlformats.org/officeDocument/2006/math" xmlns:v="urn:schemas-microsoft-com:vml" xmlns:wp14="http://schemas.microsoft.com/office/word/2010/wordprocessingDrawing" xmlns:wp="http://schemas.openxmlformats.org/drawingml/2006/wordprocessingDrawing" xmlns:w10="urn:schemas-microsoft-com:office:word" xmlns:w="http://schemas.openxmlformats.org/wordprocessingml/2006/main" xmlns:w14="http://schemas.microsoft.com/office/word/2010/wordml" xmlns:w15="http://schemas.microsoft.com/office/word/2012/wordml" xmlns:w16cid="http://schemas.microsoft.com/office/word/2016/wordml/cid" xmlns:w16se="http://schemas.microsoft.com/office/word/2015/wordml/symex" xmlns:wpg="http://schemas.microsoft.com/office/word/2010/wordprocessingGroup" xmlns:wpi="http://schemas.microsoft.com/office/word/2010/wordprocessingInk" xmlns:wne="http://schemas.microsoft.com/office/word/2006/wordml" xmlns:wps="http://schemas.microsoft.com/office/word/2010/wordprocessingShape" mc:Ignorable="w14 w15 w16se w16cid wp14">
+<w:footnotes xmlns:wpc="http://schemas.microsoft.com/office/word/2010/wordprocessingCanvas" xmlns:cx="http://schemas.microsoft.com/office/drawing/2014/chartex" xmlns:cx1="http://schemas.microsoft.com/office/drawing/2015/9/8/chartex" xmlns:cx2="http://schemas.microsoft.com/office/drawing/2015/10/21/chartex" xmlns:cx3="http://schemas.microsoft.com/office/drawing/2016/5/9/chartex" xmlns:cx4="http://schemas.microsoft.com/office/drawing/2016/5/10/chartex" xmlns:cx5="http://schemas.microsoft.com/office/drawing/2016/5/11/chartex" xmlns:cx6="http://schemas.microsoft.com/office/drawing/2016/5/12/chartex" xmlns:cx7="http://schemas.microsoft.com/office/drawing/2016/5/13/chartex" xmlns:cx8="http://schemas.microsoft.com/office/drawing/2016/5/14/chartex" xmlns:mc="http://schemas.openxmlformats.org/markup-compatibility/2006" xmlns:aink="http://schemas.microsoft.com/office/drawing/2016/ink" xmlns:am3d="http://schemas.microsoft.com/office/drawing/2017/model3d" xmlns:o="urn:schemas-microsoft-com:office:office" xmlns:r="http://schemas.openxmlformats.org/officeDocument/2006/relationships" xmlns:m="http://schemas.openxmlformats.org/officeDocument/2006/math" xmlns:v="urn:schemas-microsoft-com:vml" xmlns:wp14="http://schemas.microsoft.com/office/word/2010/wordprocessingDrawing" xmlns:wp="http://schemas.openxmlformats.org/drawingml/2006/wordprocessingDrawing" xmlns:w10="urn:schemas-microsoft-com:office:word" xmlns:w="http://schemas.openxmlformats.org/wordprocessingml/2006/main" xmlns:w14="http://schemas.microsoft.com/office/word/2010/wordml" xmlns:w15="http://schemas.microsoft.com/office/word/2012/wordml" xmlns:w16cex="http://schemas.microsoft.com/office/word/2018/wordml/cex" xmlns:w16cid="http://schemas.microsoft.com/office/word/2016/wordml/cid" xmlns:w16="http://schemas.microsoft.com/office/word/2018/wordml" xmlns:w16se="http://schemas.microsoft.com/office/word/2015/wordml/symex" xmlns:wpg="http://schemas.microsoft.com/office/word/2010/wordprocessingGroup" xmlns:wpi="http://schemas.microsoft.com/office/word/2010/wordprocessingInk" xmlns:wne="http://schemas.microsoft.com/office/word/2006/wordml" xmlns:wps="http://schemas.microsoft.com/office/word/2010/wordprocessingShape" mc:Ignorable="w14 w15 w16se w16cid w16 w16cex wp14">
   <w:footnote w:type="separator" w:id="-1">
     <w:p>
       <w:r>
@@ -6174,7 +6060,7 @@
 </file>
 
 <file path=word/header1.xml><?xml version="1.0" encoding="utf-8"?>
-<w:hdr xmlns:wpc="http://schemas.microsoft.com/office/word/2010/wordprocessingCanvas" xmlns:cx="http://schemas.microsoft.com/office/drawing/2014/chartex" xmlns:cx1="http://schemas.microsoft.com/office/drawing/2015/9/8/chartex" xmlns:cx2="http://schemas.microsoft.com/office/drawing/2015/10/21/chartex" xmlns:cx3="http://schemas.microsoft.com/office/drawing/2016/5/9/chartex" xmlns:cx4="http://schemas.microsoft.com/office/drawing/2016/5/10/chartex" xmlns:cx5="http://schemas.microsoft.com/office/drawing/2016/5/11/chartex" xmlns:cx6="http://schemas.microsoft.com/office/drawing/2016/5/12/chartex" xmlns:cx7="http://schemas.microsoft.com/office/drawing/2016/5/13/chartex" xmlns:cx8="http://schemas.microsoft.com/office/drawing/2016/5/14/chartex" xmlns:mc="http://schemas.openxmlformats.org/markup-compatibility/2006" xmlns:aink="http://schemas.microsoft.com/office/drawing/2016/ink" xmlns:am3d="http://schemas.microsoft.com/office/drawing/2017/model3d" xmlns:o="urn:schemas-microsoft-com:office:office" xmlns:r="http://schemas.openxmlformats.org/officeDocument/2006/relationships" xmlns:m="http://schemas.openxmlformats.org/officeDocument/2006/math" xmlns:v="urn:schemas-microsoft-com:vml" xmlns:wp14="http://schemas.microsoft.com/office/word/2010/wordprocessingDrawing" xmlns:wp="http://schemas.openxmlformats.org/drawingml/2006/wordprocessingDrawing" xmlns:w10="urn:schemas-microsoft-com:office:word" xmlns:w="http://schemas.openxmlformats.org/wordprocessingml/2006/main" xmlns:w14="http://schemas.microsoft.com/office/word/2010/wordml" xmlns:w15="http://schemas.microsoft.com/office/word/2012/wordml" xmlns:w16cid="http://schemas.microsoft.com/office/word/2016/wordml/cid" xmlns:w16se="http://schemas.microsoft.com/office/word/2015/wordml/symex" xmlns:wpg="http://schemas.microsoft.com/office/word/2010/wordprocessingGroup" xmlns:wpi="http://schemas.microsoft.com/office/word/2010/wordprocessingInk" xmlns:wne="http://schemas.microsoft.com/office/word/2006/wordml" xmlns:wps="http://schemas.microsoft.com/office/word/2010/wordprocessingShape" mc:Ignorable="w14 w15 w16se w16cid wp14">
+<w:hdr xmlns:wpc="http://schemas.microsoft.com/office/word/2010/wordprocessingCanvas" xmlns:cx="http://schemas.microsoft.com/office/drawing/2014/chartex" xmlns:cx1="http://schemas.microsoft.com/office/drawing/2015/9/8/chartex" xmlns:cx2="http://schemas.microsoft.com/office/drawing/2015/10/21/chartex" xmlns:cx3="http://schemas.microsoft.com/office/drawing/2016/5/9/chartex" xmlns:cx4="http://schemas.microsoft.com/office/drawing/2016/5/10/chartex" xmlns:cx5="http://schemas.microsoft.com/office/drawing/2016/5/11/chartex" xmlns:cx6="http://schemas.microsoft.com/office/drawing/2016/5/12/chartex" xmlns:cx7="http://schemas.microsoft.com/office/drawing/2016/5/13/chartex" xmlns:cx8="http://schemas.microsoft.com/office/drawing/2016/5/14/chartex" xmlns:mc="http://schemas.openxmlformats.org/markup-compatibility/2006" xmlns:aink="http://schemas.microsoft.com/office/drawing/2016/ink" xmlns:am3d="http://schemas.microsoft.com/office/drawing/2017/model3d" xmlns:o="urn:schemas-microsoft-com:office:office" xmlns:r="http://schemas.openxmlformats.org/officeDocument/2006/relationships" xmlns:m="http://schemas.openxmlformats.org/officeDocument/2006/math" xmlns:v="urn:schemas-microsoft-com:vml" xmlns:wp14="http://schemas.microsoft.com/office/word/2010/wordprocessingDrawing" xmlns:wp="http://schemas.openxmlformats.org/drawingml/2006/wordprocessingDrawing" xmlns:w10="urn:schemas-microsoft-com:office:word" xmlns:w="http://schemas.openxmlformats.org/wordprocessingml/2006/main" xmlns:w14="http://schemas.microsoft.com/office/word/2010/wordml" xmlns:w15="http://schemas.microsoft.com/office/word/2012/wordml" xmlns:w16cex="http://schemas.microsoft.com/office/word/2018/wordml/cex" xmlns:w16cid="http://schemas.microsoft.com/office/word/2016/wordml/cid" xmlns:w16="http://schemas.microsoft.com/office/word/2018/wordml" xmlns:w16se="http://schemas.microsoft.com/office/word/2015/wordml/symex" xmlns:wpg="http://schemas.microsoft.com/office/word/2010/wordprocessingGroup" xmlns:wpi="http://schemas.microsoft.com/office/word/2010/wordprocessingInk" xmlns:wne="http://schemas.microsoft.com/office/word/2006/wordml" xmlns:wps="http://schemas.microsoft.com/office/word/2010/wordprocessingShape" mc:Ignorable="w14 w15 w16se w16cid w16 w16cex wp14">
   <w:p>
     <w:pPr>
       <w:tabs>
@@ -6218,7 +6104,7 @@
 </file>
 
 <file path=word/header2.xml><?xml version="1.0" encoding="utf-8"?>
-<w:hdr xmlns:wpc="http://schemas.microsoft.com/office/word/2010/wordprocessingCanvas" xmlns:cx="http://schemas.microsoft.com/office/drawing/2014/chartex" xmlns:cx1="http://schemas.microsoft.com/office/drawing/2015/9/8/chartex" xmlns:cx2="http://schemas.microsoft.com/office/drawing/2015/10/21/chartex" xmlns:cx3="http://schemas.microsoft.com/office/drawing/2016/5/9/chartex" xmlns:cx4="http://schemas.microsoft.com/office/drawing/2016/5/10/chartex" xmlns:cx5="http://schemas.microsoft.com/office/drawing/2016/5/11/chartex" xmlns:cx6="http://schemas.microsoft.com/office/drawing/2016/5/12/chartex" xmlns:cx7="http://schemas.microsoft.com/office/drawing/2016/5/13/chartex" xmlns:cx8="http://schemas.microsoft.com/office/drawing/2016/5/14/chartex" xmlns:mc="http://schemas.openxmlformats.org/markup-compatibility/2006" xmlns:aink="http://schemas.microsoft.com/office/drawing/2016/ink" xmlns:am3d="http://schemas.microsoft.com/office/drawing/2017/model3d" xmlns:o="urn:schemas-microsoft-com:office:office" xmlns:r="http://schemas.openxmlformats.org/officeDocument/2006/relationships" xmlns:m="http://schemas.openxmlformats.org/officeDocument/2006/math" xmlns:v="urn:schemas-microsoft-com:vml" xmlns:wp14="http://schemas.microsoft.com/office/word/2010/wordprocessingDrawing" xmlns:wp="http://schemas.openxmlformats.org/drawingml/2006/wordprocessingDrawing" xmlns:w10="urn:schemas-microsoft-com:office:word" xmlns:w="http://schemas.openxmlformats.org/wordprocessingml/2006/main" xmlns:w14="http://schemas.microsoft.com/office/word/2010/wordml" xmlns:w15="http://schemas.microsoft.com/office/word/2012/wordml" xmlns:w16cid="http://schemas.microsoft.com/office/word/2016/wordml/cid" xmlns:w16se="http://schemas.microsoft.com/office/word/2015/wordml/symex" xmlns:wpg="http://schemas.microsoft.com/office/word/2010/wordprocessingGroup" xmlns:wpi="http://schemas.microsoft.com/office/word/2010/wordprocessingInk" xmlns:wne="http://schemas.microsoft.com/office/word/2006/wordml" xmlns:wps="http://schemas.microsoft.com/office/word/2010/wordprocessingShape" mc:Ignorable="w14 w15 w16se w16cid wp14">
+<w:hdr xmlns:wpc="http://schemas.microsoft.com/office/word/2010/wordprocessingCanvas" xmlns:cx="http://schemas.microsoft.com/office/drawing/2014/chartex" xmlns:cx1="http://schemas.microsoft.com/office/drawing/2015/9/8/chartex" xmlns:cx2="http://schemas.microsoft.com/office/drawing/2015/10/21/chartex" xmlns:cx3="http://schemas.microsoft.com/office/drawing/2016/5/9/chartex" xmlns:cx4="http://schemas.microsoft.com/office/drawing/2016/5/10/chartex" xmlns:cx5="http://schemas.microsoft.com/office/drawing/2016/5/11/chartex" xmlns:cx6="http://schemas.microsoft.com/office/drawing/2016/5/12/chartex" xmlns:cx7="http://schemas.microsoft.com/office/drawing/2016/5/13/chartex" xmlns:cx8="http://schemas.microsoft.com/office/drawing/2016/5/14/chartex" xmlns:mc="http://schemas.openxmlformats.org/markup-compatibility/2006" xmlns:aink="http://schemas.microsoft.com/office/drawing/2016/ink" xmlns:am3d="http://schemas.microsoft.com/office/drawing/2017/model3d" xmlns:o="urn:schemas-microsoft-com:office:office" xmlns:r="http://schemas.openxmlformats.org/officeDocument/2006/relationships" xmlns:m="http://schemas.openxmlformats.org/officeDocument/2006/math" xmlns:v="urn:schemas-microsoft-com:vml" xmlns:wp14="http://schemas.microsoft.com/office/word/2010/wordprocessingDrawing" xmlns:wp="http://schemas.openxmlformats.org/drawingml/2006/wordprocessingDrawing" xmlns:w10="urn:schemas-microsoft-com:office:word" xmlns:w="http://schemas.openxmlformats.org/wordprocessingml/2006/main" xmlns:w14="http://schemas.microsoft.com/office/word/2010/wordml" xmlns:w15="http://schemas.microsoft.com/office/word/2012/wordml" xmlns:w16cex="http://schemas.microsoft.com/office/word/2018/wordml/cex" xmlns:w16cid="http://schemas.microsoft.com/office/word/2016/wordml/cid" xmlns:w16="http://schemas.microsoft.com/office/word/2018/wordml" xmlns:w16se="http://schemas.microsoft.com/office/word/2015/wordml/symex" xmlns:wpg="http://schemas.microsoft.com/office/word/2010/wordprocessingGroup" xmlns:wpi="http://schemas.microsoft.com/office/word/2010/wordprocessingInk" xmlns:wne="http://schemas.microsoft.com/office/word/2006/wordml" xmlns:wps="http://schemas.microsoft.com/office/word/2010/wordprocessingShape" mc:Ignorable="w14 w15 w16se w16cid w16 w16cex wp14">
   <w:p>
     <w:pPr>
       <w:pBdr>
@@ -6290,7 +6176,7 @@
                   </a:ln>
                   <a:extLst>
                     <a:ext uri="{FAA26D3D-D897-4be2-8F04-BA451C77F1D7}">
-                      <ma14:placeholderFlag xmlns="" xmlns:mo="http://schemas.microsoft.com/office/mac/office/2008/main" xmlns:mv="urn:schemas-microsoft-com:mac:vml" xmlns:o="urn:schemas-microsoft-com:office:office" xmlns:v="urn:schemas-microsoft-com:vml" xmlns:w10="urn:schemas-microsoft-com:office:word" xmlns:w="http://schemas.openxmlformats.org/wordprocessingml/2006/main" xmlns:ma14="http://schemas.microsoft.com/office/mac/drawingml/2011/main" xmlns:a14="http://schemas.microsoft.com/office/drawing/2010/main"/>
+                      <ma14:placeholderFlag xmlns:a14="http://schemas.microsoft.com/office/drawing/2010/main" xmlns:ma14="http://schemas.microsoft.com/office/mac/drawingml/2011/main" xmlns:w="http://schemas.openxmlformats.org/wordprocessingml/2006/main" xmlns:w10="urn:schemas-microsoft-com:office:word" xmlns:v="urn:schemas-microsoft-com:vml" xmlns:o="urn:schemas-microsoft-com:office:office" xmlns:mv="urn:schemas-microsoft-com:mac:vml" xmlns:mo="http://schemas.microsoft.com/office/mac/office/2008/main" xmlns=""/>
                     </a:ext>
                   </a:extLst>
                 </pic:spPr>
@@ -6380,7 +6266,7 @@
 </file>
 
 <file path=word/header3.xml><?xml version="1.0" encoding="utf-8"?>
-<w:hdr xmlns:wpc="http://schemas.microsoft.com/office/word/2010/wordprocessingCanvas" xmlns:cx="http://schemas.microsoft.com/office/drawing/2014/chartex" xmlns:cx1="http://schemas.microsoft.com/office/drawing/2015/9/8/chartex" xmlns:cx2="http://schemas.microsoft.com/office/drawing/2015/10/21/chartex" xmlns:cx3="http://schemas.microsoft.com/office/drawing/2016/5/9/chartex" xmlns:cx4="http://schemas.microsoft.com/office/drawing/2016/5/10/chartex" xmlns:cx5="http://schemas.microsoft.com/office/drawing/2016/5/11/chartex" xmlns:cx6="http://schemas.microsoft.com/office/drawing/2016/5/12/chartex" xmlns:cx7="http://schemas.microsoft.com/office/drawing/2016/5/13/chartex" xmlns:cx8="http://schemas.microsoft.com/office/drawing/2016/5/14/chartex" xmlns:mc="http://schemas.openxmlformats.org/markup-compatibility/2006" xmlns:aink="http://schemas.microsoft.com/office/drawing/2016/ink" xmlns:am3d="http://schemas.microsoft.com/office/drawing/2017/model3d" xmlns:o="urn:schemas-microsoft-com:office:office" xmlns:r="http://schemas.openxmlformats.org/officeDocument/2006/relationships" xmlns:m="http://schemas.openxmlformats.org/officeDocument/2006/math" xmlns:v="urn:schemas-microsoft-com:vml" xmlns:wp14="http://schemas.microsoft.com/office/word/2010/wordprocessingDrawing" xmlns:wp="http://schemas.openxmlformats.org/drawingml/2006/wordprocessingDrawing" xmlns:w10="urn:schemas-microsoft-com:office:word" xmlns:w="http://schemas.openxmlformats.org/wordprocessingml/2006/main" xmlns:w14="http://schemas.microsoft.com/office/word/2010/wordml" xmlns:w15="http://schemas.microsoft.com/office/word/2012/wordml" xmlns:w16cid="http://schemas.microsoft.com/office/word/2016/wordml/cid" xmlns:w16se="http://schemas.microsoft.com/office/word/2015/wordml/symex" xmlns:wpg="http://schemas.microsoft.com/office/word/2010/wordprocessingGroup" xmlns:wpi="http://schemas.microsoft.com/office/word/2010/wordprocessingInk" xmlns:wne="http://schemas.microsoft.com/office/word/2006/wordml" xmlns:wps="http://schemas.microsoft.com/office/word/2010/wordprocessingShape" mc:Ignorable="w14 w15 w16se w16cid wp14">
+<w:hdr xmlns:wpc="http://schemas.microsoft.com/office/word/2010/wordprocessingCanvas" xmlns:cx="http://schemas.microsoft.com/office/drawing/2014/chartex" xmlns:cx1="http://schemas.microsoft.com/office/drawing/2015/9/8/chartex" xmlns:cx2="http://schemas.microsoft.com/office/drawing/2015/10/21/chartex" xmlns:cx3="http://schemas.microsoft.com/office/drawing/2016/5/9/chartex" xmlns:cx4="http://schemas.microsoft.com/office/drawing/2016/5/10/chartex" xmlns:cx5="http://schemas.microsoft.com/office/drawing/2016/5/11/chartex" xmlns:cx6="http://schemas.microsoft.com/office/drawing/2016/5/12/chartex" xmlns:cx7="http://schemas.microsoft.com/office/drawing/2016/5/13/chartex" xmlns:cx8="http://schemas.microsoft.com/office/drawing/2016/5/14/chartex" xmlns:mc="http://schemas.openxmlformats.org/markup-compatibility/2006" xmlns:aink="http://schemas.microsoft.com/office/drawing/2016/ink" xmlns:am3d="http://schemas.microsoft.com/office/drawing/2017/model3d" xmlns:o="urn:schemas-microsoft-com:office:office" xmlns:r="http://schemas.openxmlformats.org/officeDocument/2006/relationships" xmlns:m="http://schemas.openxmlformats.org/officeDocument/2006/math" xmlns:v="urn:schemas-microsoft-com:vml" xmlns:wp14="http://schemas.microsoft.com/office/word/2010/wordprocessingDrawing" xmlns:wp="http://schemas.openxmlformats.org/drawingml/2006/wordprocessingDrawing" xmlns:w10="urn:schemas-microsoft-com:office:word" xmlns:w="http://schemas.openxmlformats.org/wordprocessingml/2006/main" xmlns:w14="http://schemas.microsoft.com/office/word/2010/wordml" xmlns:w15="http://schemas.microsoft.com/office/word/2012/wordml" xmlns:w16cex="http://schemas.microsoft.com/office/word/2018/wordml/cex" xmlns:w16cid="http://schemas.microsoft.com/office/word/2016/wordml/cid" xmlns:w16="http://schemas.microsoft.com/office/word/2018/wordml" xmlns:w16se="http://schemas.microsoft.com/office/word/2015/wordml/symex" xmlns:wpg="http://schemas.microsoft.com/office/word/2010/wordprocessingGroup" xmlns:wpi="http://schemas.microsoft.com/office/word/2010/wordprocessingInk" xmlns:wne="http://schemas.microsoft.com/office/word/2006/wordml" xmlns:wps="http://schemas.microsoft.com/office/word/2010/wordprocessingShape" mc:Ignorable="w14 w15 w16se w16cid w16 w16cex wp14">
   <w:p>
     <w:pPr>
       <w:pStyle w:val="Intestazione"/>
@@ -6441,7 +6327,7 @@
 </file>
 
 <file path=word/numbering.xml><?xml version="1.0" encoding="utf-8"?>
-<w:numbering xmlns:wpc="http://schemas.microsoft.com/office/word/2010/wordprocessingCanvas" xmlns:cx="http://schemas.microsoft.com/office/drawing/2014/chartex" xmlns:cx1="http://schemas.microsoft.com/office/drawing/2015/9/8/chartex" xmlns:cx2="http://schemas.microsoft.com/office/drawing/2015/10/21/chartex" xmlns:cx3="http://schemas.microsoft.com/office/drawing/2016/5/9/chartex" xmlns:cx4="http://schemas.microsoft.com/office/drawing/2016/5/10/chartex" xmlns:cx5="http://schemas.microsoft.com/office/drawing/2016/5/11/chartex" xmlns:cx6="http://schemas.microsoft.com/office/drawing/2016/5/12/chartex" xmlns:cx7="http://schemas.microsoft.com/office/drawing/2016/5/13/chartex" xmlns:cx8="http://schemas.microsoft.com/office/drawing/2016/5/14/chartex" xmlns:mc="http://schemas.openxmlformats.org/markup-compatibility/2006" xmlns:aink="http://schemas.microsoft.com/office/drawing/2016/ink" xmlns:am3d="http://schemas.microsoft.com/office/drawing/2017/model3d" xmlns:o="urn:schemas-microsoft-com:office:office" xmlns:r="http://schemas.openxmlformats.org/officeDocument/2006/relationships" xmlns:m="http://schemas.openxmlformats.org/officeDocument/2006/math" xmlns:v="urn:schemas-microsoft-com:vml" xmlns:wp14="http://schemas.microsoft.com/office/word/2010/wordprocessingDrawing" xmlns:wp="http://schemas.openxmlformats.org/drawingml/2006/wordprocessingDrawing" xmlns:w10="urn:schemas-microsoft-com:office:word" xmlns:w="http://schemas.openxmlformats.org/wordprocessingml/2006/main" xmlns:w14="http://schemas.microsoft.com/office/word/2010/wordml" xmlns:w15="http://schemas.microsoft.com/office/word/2012/wordml" xmlns:w16cid="http://schemas.microsoft.com/office/word/2016/wordml/cid" xmlns:w16se="http://schemas.microsoft.com/office/word/2015/wordml/symex" xmlns:wpg="http://schemas.microsoft.com/office/word/2010/wordprocessingGroup" xmlns:wpi="http://schemas.microsoft.com/office/word/2010/wordprocessingInk" xmlns:wne="http://schemas.microsoft.com/office/word/2006/wordml" xmlns:wps="http://schemas.microsoft.com/office/word/2010/wordprocessingShape" mc:Ignorable="w14 w15 w16se w16cid wp14">
+<w:numbering xmlns:wpc="http://schemas.microsoft.com/office/word/2010/wordprocessingCanvas" xmlns:cx="http://schemas.microsoft.com/office/drawing/2014/chartex" xmlns:cx1="http://schemas.microsoft.com/office/drawing/2015/9/8/chartex" xmlns:cx2="http://schemas.microsoft.com/office/drawing/2015/10/21/chartex" xmlns:cx3="http://schemas.microsoft.com/office/drawing/2016/5/9/chartex" xmlns:cx4="http://schemas.microsoft.com/office/drawing/2016/5/10/chartex" xmlns:cx5="http://schemas.microsoft.com/office/drawing/2016/5/11/chartex" xmlns:cx6="http://schemas.microsoft.com/office/drawing/2016/5/12/chartex" xmlns:cx7="http://schemas.microsoft.com/office/drawing/2016/5/13/chartex" xmlns:cx8="http://schemas.microsoft.com/office/drawing/2016/5/14/chartex" xmlns:mc="http://schemas.openxmlformats.org/markup-compatibility/2006" xmlns:aink="http://schemas.microsoft.com/office/drawing/2016/ink" xmlns:am3d="http://schemas.microsoft.com/office/drawing/2017/model3d" xmlns:o="urn:schemas-microsoft-com:office:office" xmlns:r="http://schemas.openxmlformats.org/officeDocument/2006/relationships" xmlns:m="http://schemas.openxmlformats.org/officeDocument/2006/math" xmlns:v="urn:schemas-microsoft-com:vml" xmlns:wp14="http://schemas.microsoft.com/office/word/2010/wordprocessingDrawing" xmlns:wp="http://schemas.openxmlformats.org/drawingml/2006/wordprocessingDrawing" xmlns:w10="urn:schemas-microsoft-com:office:word" xmlns:w="http://schemas.openxmlformats.org/wordprocessingml/2006/main" xmlns:w14="http://schemas.microsoft.com/office/word/2010/wordml" xmlns:w15="http://schemas.microsoft.com/office/word/2012/wordml" xmlns:w16cex="http://schemas.microsoft.com/office/word/2018/wordml/cex" xmlns:w16cid="http://schemas.microsoft.com/office/word/2016/wordml/cid" xmlns:w16="http://schemas.microsoft.com/office/word/2018/wordml" xmlns:w16se="http://schemas.microsoft.com/office/word/2015/wordml/symex" xmlns:wpg="http://schemas.microsoft.com/office/word/2010/wordprocessingGroup" xmlns:wpi="http://schemas.microsoft.com/office/word/2010/wordprocessingInk" xmlns:wne="http://schemas.microsoft.com/office/word/2006/wordml" xmlns:wps="http://schemas.microsoft.com/office/word/2010/wordprocessingShape" mc:Ignorable="w14 w15 w16se w16cid w16 w16cex wp14">
   <w:abstractNum w:abstractNumId="0" w15:restartNumberingAfterBreak="0">
     <w:nsid w:val="FFFFFF1D"/>
     <w:multiLevelType w:val="multilevel"/>
@@ -10085,7 +9971,7 @@
 </file>
 
 <file path=word/styles.xml><?xml version="1.0" encoding="utf-8"?>
-<w:styles xmlns:mc="http://schemas.openxmlformats.org/markup-compatibility/2006" xmlns:r="http://schemas.openxmlformats.org/officeDocument/2006/relationships" xmlns:w="http://schemas.openxmlformats.org/wordprocessingml/2006/main" xmlns:w14="http://schemas.microsoft.com/office/word/2010/wordml" xmlns:w15="http://schemas.microsoft.com/office/word/2012/wordml" xmlns:w16cid="http://schemas.microsoft.com/office/word/2016/wordml/cid" xmlns:w16se="http://schemas.microsoft.com/office/word/2015/wordml/symex" mc:Ignorable="w14 w15 w16se w16cid">
+<w:styles xmlns:mc="http://schemas.openxmlformats.org/markup-compatibility/2006" xmlns:r="http://schemas.openxmlformats.org/officeDocument/2006/relationships" xmlns:w="http://schemas.openxmlformats.org/wordprocessingml/2006/main" xmlns:w14="http://schemas.microsoft.com/office/word/2010/wordml" xmlns:w15="http://schemas.microsoft.com/office/word/2012/wordml" xmlns:w16cex="http://schemas.microsoft.com/office/word/2018/wordml/cex" xmlns:w16cid="http://schemas.microsoft.com/office/word/2016/wordml/cid" xmlns:w16="http://schemas.microsoft.com/office/word/2018/wordml" xmlns:w16se="http://schemas.microsoft.com/office/word/2015/wordml/symex" mc:Ignorable="w14 w15 w16se w16cid w16 w16cex">
   <w:docDefaults>
     <w:rPrDefault>
       <w:rPr>
@@ -10095,7 +9981,7 @@
     </w:rPrDefault>
     <w:pPrDefault/>
   </w:docDefaults>
-  <w:latentStyles w:defLockedState="0" w:defUIPriority="0" w:defSemiHidden="0" w:defUnhideWhenUsed="0" w:defQFormat="0" w:count="377">
+  <w:latentStyles w:defLockedState="0" w:defUIPriority="0" w:defSemiHidden="0" w:defUnhideWhenUsed="0" w:defQFormat="0" w:count="376">
     <w:lsdException w:name="Normal" w:qFormat="1"/>
     <w:lsdException w:name="heading 1" w:qFormat="1"/>
     <w:lsdException w:name="heading 2" w:qFormat="1"/>
@@ -10455,7 +10341,6 @@
     <w:lsdException w:name="Hashtag" w:semiHidden="1" w:uiPriority="99" w:unhideWhenUsed="1"/>
     <w:lsdException w:name="Unresolved Mention" w:semiHidden="1" w:uiPriority="99" w:unhideWhenUsed="1"/>
     <w:lsdException w:name="Smart Link" w:semiHidden="1" w:uiPriority="99" w:unhideWhenUsed="1"/>
-    <w:lsdException w:name="Smart Link Error" w:semiHidden="1" w:uiPriority="99" w:unhideWhenUsed="1"/>
   </w:latentStyles>
   <w:style w:type="paragraph" w:default="1" w:styleId="Normale">
     <w:name w:val="Normal"/>
@@ -11957,15 +11842,6 @@
 </file>
 
 <file path=customXml/item1.xml><?xml version="1.0" encoding="utf-8"?>
-<?mso-contentType ?>
-<FormTemplates xmlns="http://schemas.microsoft.com/sharepoint/v3/contenttype/forms">
-  <Display>DocumentLibraryForm</Display>
-  <Edit>DocumentLibraryForm</Edit>
-  <New>DocumentLibraryForm</New>
-</FormTemplates>
-</file>
-
-<file path=customXml/item2.xml><?xml version="1.0" encoding="utf-8"?>
 <ct:contentTypeSchema xmlns:ct="http://schemas.microsoft.com/office/2006/metadata/contentType" xmlns:ma="http://schemas.microsoft.com/office/2006/metadata/properties/metaAttributes" ct:_="" ma:_="" ma:contentTypeName="Documento" ma:contentTypeID="0x010100A657801EADC6CB488D38381BCD8FCEE6" ma:contentTypeVersion="2" ma:contentTypeDescription="Creare un nuovo documento." ma:contentTypeScope="" ma:versionID="537ee28e461e5ea8eae7c4079db3faf6">
   <xsd:schema xmlns:xsd="http://www.w3.org/2001/XMLSchema" xmlns:xs="http://www.w3.org/2001/XMLSchema" xmlns:p="http://schemas.microsoft.com/office/2006/metadata/properties" xmlns:ns2="1729e28b-a5b4-4a20-b22d-d90231804ce1" targetNamespace="http://schemas.microsoft.com/office/2006/metadata/properties" ma:root="true" ma:fieldsID="444e9d69bb08e1e47adbddd8038d2072" ns2:_="">
     <xsd:import namespace="1729e28b-a5b4-4a20-b22d-d90231804ce1"/>
@@ -12097,25 +11973,26 @@
 </ct:contentTypeSchema>
 </file>
 
+<file path=customXml/item2.xml><?xml version="1.0" encoding="utf-8"?>
+<?mso-contentType ?>
+<FormTemplates xmlns="http://schemas.microsoft.com/sharepoint/v3/contenttype/forms">
+  <Display>DocumentLibraryForm</Display>
+  <Edit>DocumentLibraryForm</Edit>
+  <New>DocumentLibraryForm</New>
+</FormTemplates>
+</file>
+
 <file path=customXml/item3.xml><?xml version="1.0" encoding="utf-8"?>
+<b:Sources xmlns:b="http://schemas.openxmlformats.org/officeDocument/2006/bibliography" xmlns="http://schemas.openxmlformats.org/officeDocument/2006/bibliography" SelectedStyle="\APASixthEditionOfficeOnline.xsl" StyleName="APA" Version="6"/>
+</file>
+
+<file path=customXml/item4.xml><?xml version="1.0" encoding="utf-8"?>
 <p:properties xmlns:p="http://schemas.microsoft.com/office/2006/metadata/properties" xmlns:xsi="http://www.w3.org/2001/XMLSchema-instance" xmlns:pc="http://schemas.microsoft.com/office/infopath/2007/PartnerControls">
   <documentManagement/>
 </p:properties>
 </file>
 
-<file path=customXml/item4.xml><?xml version="1.0" encoding="utf-8"?>
-<b:Sources xmlns:b="http://schemas.openxmlformats.org/officeDocument/2006/bibliography" xmlns="http://schemas.openxmlformats.org/officeDocument/2006/bibliography" SelectedStyle="\APASixthEditionOfficeOnline.xsl" StyleName="APA" Version="6"/>
-</file>
-
 <file path=customXml/itemProps1.xml><?xml version="1.0" encoding="utf-8"?>
-<ds:datastoreItem xmlns:ds="http://schemas.openxmlformats.org/officeDocument/2006/customXml" ds:itemID="{8EDA1C18-19B8-43A3-8AA9-47BC56660D15}">
-  <ds:schemaRefs>
-    <ds:schemaRef ds:uri="http://schemas.microsoft.com/sharepoint/v3/contenttype/forms"/>
-  </ds:schemaRefs>
-</ds:datastoreItem>
-</file>
-
-<file path=customXml/itemProps2.xml><?xml version="1.0" encoding="utf-8"?>
 <ds:datastoreItem xmlns:ds="http://schemas.openxmlformats.org/officeDocument/2006/customXml" ds:itemID="{66D021F5-102E-44C3-93F2-F84257DAB25A}">
   <ds:schemaRefs>
     <ds:schemaRef ds:uri="http://schemas.microsoft.com/office/2006/metadata/contentType"/>
@@ -12133,19 +12010,27 @@
 </ds:datastoreItem>
 </file>
 
+<file path=customXml/itemProps2.xml><?xml version="1.0" encoding="utf-8"?>
+<ds:datastoreItem xmlns:ds="http://schemas.openxmlformats.org/officeDocument/2006/customXml" ds:itemID="{8EDA1C18-19B8-43A3-8AA9-47BC56660D15}">
+  <ds:schemaRefs>
+    <ds:schemaRef ds:uri="http://schemas.microsoft.com/sharepoint/v3/contenttype/forms"/>
+  </ds:schemaRefs>
+</ds:datastoreItem>
+</file>
+
 <file path=customXml/itemProps3.xml><?xml version="1.0" encoding="utf-8"?>
+<ds:datastoreItem xmlns:ds="http://schemas.openxmlformats.org/officeDocument/2006/customXml" ds:itemID="{849853EC-6EA5-4352-A113-091B60129B34}">
+  <ds:schemaRefs>
+    <ds:schemaRef ds:uri="http://schemas.openxmlformats.org/officeDocument/2006/bibliography"/>
+  </ds:schemaRefs>
+</ds:datastoreItem>
+</file>
+
+<file path=customXml/itemProps4.xml><?xml version="1.0" encoding="utf-8"?>
 <ds:datastoreItem xmlns:ds="http://schemas.openxmlformats.org/officeDocument/2006/customXml" ds:itemID="{7E56D6EB-0EB8-4EF0-A745-F04ADB4CF575}">
   <ds:schemaRefs>
     <ds:schemaRef ds:uri="http://schemas.microsoft.com/office/2006/metadata/properties"/>
     <ds:schemaRef ds:uri="http://schemas.microsoft.com/office/infopath/2007/PartnerControls"/>
   </ds:schemaRefs>
 </ds:datastoreItem>
-</file>
-
-<file path=customXml/itemProps4.xml><?xml version="1.0" encoding="utf-8"?>
-<ds:datastoreItem xmlns:ds="http://schemas.openxmlformats.org/officeDocument/2006/customXml" ds:itemID="{849853EC-6EA5-4352-A113-091B60129B34}">
-  <ds:schemaRefs>
-    <ds:schemaRef ds:uri="http://schemas.openxmlformats.org/officeDocument/2006/bibliography"/>
-  </ds:schemaRefs>
-</ds:datastoreItem>
 </file>
</xml_diff>